<commit_message>
reading guide for [32]
</commit_message>
<xml_diff>
--- a/docs/MIDS W205 Syllabus-v2.docx
+++ b/docs/MIDS W205 Syllabus-v2.docx
@@ -157,13 +157,8 @@
               <w:spacing w:line="240" w:lineRule="auto"/>
             </w:pPr>
             <w:r>
-              <w:t xml:space="preserve">Dan </w:t>
+              <w:t>Dan McClary</w:t>
             </w:r>
-            <w:proofErr w:type="spellStart"/>
-            <w:r>
-              <w:t>McClary</w:t>
-            </w:r>
-            <w:proofErr w:type="spellEnd"/>
             <w:r>
               <w:t xml:space="preserve">, </w:t>
             </w:r>
@@ -191,29 +186,15 @@
                 <w:rFonts w:eastAsia="Times New Roman" w:cs="Times New Roman"/>
               </w:rPr>
             </w:pPr>
-            <w:proofErr w:type="spellStart"/>
             <w:r>
-              <w:t>Karthik</w:t>
+              <w:t xml:space="preserve">Karthik </w:t>
             </w:r>
-            <w:proofErr w:type="spellEnd"/>
-            <w:r>
-              <w:t xml:space="preserve"> </w:t>
-            </w:r>
-            <w:proofErr w:type="spellStart"/>
             <w:r>
               <w:rPr>
                 <w:rStyle w:val="gi"/>
                 <w:rFonts w:eastAsia="Times New Roman" w:cs="Times New Roman"/>
               </w:rPr>
-              <w:t>Ramasamy</w:t>
-            </w:r>
-            <w:proofErr w:type="spellEnd"/>
-            <w:r>
-              <w:rPr>
-                <w:rStyle w:val="gi"/>
-                <w:rFonts w:eastAsia="Times New Roman" w:cs="Times New Roman"/>
-              </w:rPr>
-              <w:t xml:space="preserve">, </w:t>
+              <w:t xml:space="preserve">Ramasamy, </w:t>
             </w:r>
             <w:hyperlink r:id="rId11" w:history="1">
               <w:r>
@@ -233,41 +214,11 @@
                 <w:rFonts w:eastAsia="Times New Roman" w:cs="Times New Roman"/>
               </w:rPr>
             </w:pPr>
-            <w:proofErr w:type="spellStart"/>
             <w:r>
               <w:rPr>
                 <w:rFonts w:eastAsia="Times New Roman" w:cs="Times New Roman"/>
               </w:rPr>
-              <w:t>Arash</w:t>
-            </w:r>
-            <w:proofErr w:type="spellEnd"/>
-            <w:r>
-              <w:rPr>
-                <w:rFonts w:eastAsia="Times New Roman" w:cs="Times New Roman"/>
-              </w:rPr>
-              <w:t xml:space="preserve"> </w:t>
-            </w:r>
-            <w:proofErr w:type="spellStart"/>
-            <w:proofErr w:type="gramStart"/>
-            <w:r>
-              <w:rPr>
-                <w:rFonts w:eastAsia="Times New Roman" w:cs="Times New Roman"/>
-              </w:rPr>
-              <w:t>Nourian</w:t>
-            </w:r>
-            <w:proofErr w:type="spellEnd"/>
-            <w:r>
-              <w:rPr>
-                <w:rFonts w:eastAsia="Times New Roman" w:cs="Times New Roman"/>
-              </w:rPr>
-              <w:t xml:space="preserve"> ,</w:t>
-            </w:r>
-            <w:proofErr w:type="gramEnd"/>
-            <w:r>
-              <w:rPr>
-                <w:rFonts w:eastAsia="Times New Roman" w:cs="Times New Roman"/>
-              </w:rPr>
-              <w:t xml:space="preserve"> </w:t>
+              <w:t xml:space="preserve">Arash Nourian , </w:t>
             </w:r>
             <w:hyperlink r:id="rId12" w:history="1">
               <w:r>
@@ -288,29 +239,7 @@
               <w:rPr>
                 <w:rFonts w:eastAsia="Times New Roman" w:cs="Times New Roman"/>
               </w:rPr>
-              <w:t xml:space="preserve">Manos </w:t>
-            </w:r>
-            <w:proofErr w:type="spellStart"/>
-            <w:proofErr w:type="gramStart"/>
-            <w:r>
-              <w:rPr>
-                <w:rFonts w:eastAsia="Times New Roman" w:cs="Times New Roman"/>
-              </w:rPr>
-              <w:t>Papagelis</w:t>
-            </w:r>
-            <w:proofErr w:type="spellEnd"/>
-            <w:r>
-              <w:rPr>
-                <w:rFonts w:eastAsia="Times New Roman" w:cs="Times New Roman"/>
-              </w:rPr>
-              <w:t xml:space="preserve"> ,</w:t>
-            </w:r>
-            <w:proofErr w:type="gramEnd"/>
-            <w:r>
-              <w:rPr>
-                <w:rFonts w:eastAsia="Times New Roman" w:cs="Times New Roman"/>
-              </w:rPr>
-              <w:t xml:space="preserve"> </w:t>
+              <w:t xml:space="preserve">Manos Papagelis , </w:t>
             </w:r>
             <w:hyperlink r:id="rId13" w:history="1">
               <w:r>
@@ -1397,7 +1326,6 @@
         <w:t xml:space="preserve"> </w:t>
       </w:r>
       <w:hyperlink r:id="rId14" w:history="1">
-        <w:proofErr w:type="gramStart"/>
         <w:r>
           <w:rPr>
             <w:rStyle w:val="Hyperlink"/>
@@ -1410,7 +1338,6 @@
           </w:rPr>
           <w:t>ink</w:t>
         </w:r>
-        <w:proofErr w:type="gramEnd"/>
       </w:hyperlink>
     </w:p>
     <w:p>
@@ -1432,7 +1359,6 @@
       <w:r>
         <w:t xml:space="preserve">(2015). </w:t>
       </w:r>
-      <w:proofErr w:type="gramStart"/>
       <w:r>
         <w:t xml:space="preserve">Dimensions for </w:t>
       </w:r>
@@ -1467,41 +1393,27 @@
         <w:t>olutions</w:t>
       </w:r>
       <w:r>
-        <w:t>.</w:t>
-      </w:r>
-      <w:proofErr w:type="gramEnd"/>
+        <w:t xml:space="preserve">. White </w:t>
+      </w:r>
+      <w:r>
+        <w:t>p</w:t>
+      </w:r>
+      <w:r>
+        <w:t>aper for DATASCI</w:t>
+      </w:r>
       <w:r>
         <w:t xml:space="preserve"> </w:t>
       </w:r>
-      <w:proofErr w:type="gramStart"/>
-      <w:r>
-        <w:t xml:space="preserve">White </w:t>
-      </w:r>
-      <w:r>
-        <w:t>p</w:t>
-      </w:r>
-      <w:r>
-        <w:t>aper for DATASCI</w:t>
-      </w:r>
-      <w:r>
-        <w:t xml:space="preserve"> </w:t>
-      </w:r>
-      <w:r>
-        <w:t>W205.</w:t>
-      </w:r>
-      <w:proofErr w:type="gramEnd"/>
-      <w:r>
-        <w:t xml:space="preserve"> </w:t>
+      <w:r>
+        <w:t xml:space="preserve">W205. </w:t>
       </w:r>
       <w:hyperlink r:id="rId15" w:anchor="heading=h.lbal11w8l32c" w:history="1">
-        <w:proofErr w:type="gramStart"/>
         <w:r>
           <w:rPr>
             <w:rStyle w:val="Hyperlink"/>
           </w:rPr>
           <w:t>link</w:t>
         </w:r>
-        <w:proofErr w:type="gramEnd"/>
       </w:hyperlink>
     </w:p>
     <w:p>
@@ -1511,7 +1423,6 @@
       <w:r>
         <w:t xml:space="preserve">] </w:t>
       </w:r>
-      <w:proofErr w:type="gramStart"/>
       <w:r>
         <w:t>Han,</w:t>
       </w:r>
@@ -1525,40 +1436,133 @@
         <w:t>,</w:t>
       </w:r>
       <w:r>
+        <w:t xml:space="preserve"> Kamber,</w:t>
+      </w:r>
+      <w:r>
+        <w:t xml:space="preserve"> M.,</w:t>
+      </w:r>
+      <w:r>
         <w:t xml:space="preserve"> </w:t>
       </w:r>
-      <w:proofErr w:type="spellStart"/>
-      <w:r>
-        <w:t>Kamber</w:t>
-      </w:r>
-      <w:proofErr w:type="spellEnd"/>
-      <w:r>
-        <w:t>,</w:t>
-      </w:r>
-      <w:r>
-        <w:t xml:space="preserve"> M.,</w:t>
+      <w:r>
+        <w:t xml:space="preserve">&amp; </w:t>
+      </w:r>
+      <w:r>
+        <w:t>Pei</w:t>
+      </w:r>
+      <w:r>
+        <w:t>, J</w:t>
+      </w:r>
+      <w:r>
+        <w:t xml:space="preserve">. </w:t>
+      </w:r>
+      <w:r>
+        <w:t xml:space="preserve">(2012). </w:t>
+      </w:r>
+      <w:r>
+        <w:rPr>
+          <w:i/>
+        </w:rPr>
+        <w:t xml:space="preserve">Data </w:t>
+      </w:r>
+      <w:r>
+        <w:rPr>
+          <w:i/>
+        </w:rPr>
+        <w:t>m</w:t>
+      </w:r>
+      <w:r>
+        <w:rPr>
+          <w:i/>
+        </w:rPr>
+        <w:t xml:space="preserve">ining: Concepts and </w:t>
+      </w:r>
+      <w:r>
+        <w:rPr>
+          <w:i/>
+        </w:rPr>
+        <w:t>t</w:t>
+      </w:r>
+      <w:r>
+        <w:rPr>
+          <w:i/>
+        </w:rPr>
+        <w:t>echniques</w:t>
+      </w:r>
+      <w:r>
+        <w:t xml:space="preserve"> (</w:t>
+      </w:r>
+      <w:r>
+        <w:t>3rd</w:t>
+      </w:r>
+      <w:r>
+        <w:t xml:space="preserve"> ed.). </w:t>
+      </w:r>
+      <w:r>
+        <w:t>Morgan Kaufman,</w:t>
       </w:r>
       <w:r>
         <w:t xml:space="preserve"> </w:t>
       </w:r>
       <w:r>
-        <w:t xml:space="preserve">&amp; </w:t>
-      </w:r>
-      <w:r>
-        <w:t>Pei</w:t>
-      </w:r>
-      <w:r>
-        <w:t>, J</w:t>
+        <w:t xml:space="preserve">Chapter 1, </w:t>
+      </w:r>
+      <w:r>
+        <w:t xml:space="preserve">pp. </w:t>
+      </w:r>
+      <w:r>
+        <w:t>1</w:t>
+      </w:r>
+      <w:r>
+        <w:t>–</w:t>
+      </w:r>
+      <w:r>
+        <w:t xml:space="preserve">35. </w:t>
+      </w:r>
+      <w:r>
+        <w:t xml:space="preserve"> </w:t>
+      </w:r>
+    </w:p>
+    <w:p>
+      <w:pPr>
+        <w:rPr>
+          <w:i/>
+        </w:rPr>
+      </w:pPr>
+      <w:r>
+        <w:rPr>
+          <w:i/>
+        </w:rPr>
+        <w:t>Recommended (but not required) reading:</w:t>
+      </w:r>
+    </w:p>
+    <w:p>
+      <w:r>
+        <w:t xml:space="preserve">[4] </w:t>
+      </w:r>
+      <w:r>
+        <w:t>Patil</w:t>
+      </w:r>
+      <w:r>
+        <w:t>, D.J</w:t>
+      </w:r>
+      <w:r>
+        <w:t>.</w:t>
+      </w:r>
+      <w:r>
+        <w:t>, &amp;</w:t>
+      </w:r>
+      <w:r>
+        <w:t xml:space="preserve"> Mason</w:t>
+      </w:r>
+      <w:r>
+        <w:t>, H</w:t>
       </w:r>
       <w:r>
         <w:t xml:space="preserve">. </w:t>
       </w:r>
       <w:r>
-        <w:t>(2012).</w:t>
-      </w:r>
-      <w:proofErr w:type="gramEnd"/>
-      <w:r>
-        <w:t xml:space="preserve"> </w:t>
+        <w:t xml:space="preserve">(2015). </w:t>
       </w:r>
       <w:r>
         <w:rPr>
@@ -1570,139 +1574,30 @@
         <w:rPr>
           <w:i/>
         </w:rPr>
-        <w:t>m</w:t>
+        <w:t>driven</w:t>
       </w:r>
       <w:r>
         <w:rPr>
           <w:i/>
         </w:rPr>
-        <w:t xml:space="preserve">ining: Concepts and </w:t>
+        <w:t xml:space="preserve">: Creating a </w:t>
       </w:r>
       <w:r>
         <w:rPr>
           <w:i/>
         </w:rPr>
-        <w:t>t</w:t>
-      </w:r>
-      <w:r>
-        <w:rPr>
-          <w:i/>
-        </w:rPr>
-        <w:t>echniques</w:t>
-      </w:r>
-      <w:r>
-        <w:t xml:space="preserve"> (</w:t>
-      </w:r>
-      <w:r>
-        <w:t>3rd</w:t>
-      </w:r>
-      <w:r>
-        <w:t xml:space="preserve"> ed.). </w:t>
-      </w:r>
-      <w:r>
-        <w:t>Morgan Kaufman,</w:t>
-      </w:r>
-      <w:r>
-        <w:t xml:space="preserve"> </w:t>
-      </w:r>
-      <w:r>
-        <w:t xml:space="preserve">Chapter 1, </w:t>
-      </w:r>
-      <w:r>
-        <w:t xml:space="preserve">pp. </w:t>
-      </w:r>
-      <w:r>
-        <w:t>1</w:t>
-      </w:r>
-      <w:r>
-        <w:t>–</w:t>
-      </w:r>
-      <w:r>
-        <w:t xml:space="preserve">35. </w:t>
-      </w:r>
-      <w:r>
-        <w:t xml:space="preserve"> </w:t>
-      </w:r>
-    </w:p>
-    <w:p>
-      <w:pPr>
-        <w:rPr>
-          <w:i/>
-        </w:rPr>
-      </w:pPr>
-      <w:r>
-        <w:rPr>
-          <w:i/>
-        </w:rPr>
-        <w:t>Recommended (but not required) reading:</w:t>
-      </w:r>
-    </w:p>
-    <w:p>
-      <w:r>
-        <w:t xml:space="preserve">[4] </w:t>
-      </w:r>
-      <w:proofErr w:type="spellStart"/>
-      <w:r>
-        <w:t>Patil</w:t>
-      </w:r>
-      <w:proofErr w:type="spellEnd"/>
-      <w:r>
-        <w:t>, D.J</w:t>
-      </w:r>
-      <w:r>
-        <w:t>.</w:t>
-      </w:r>
-      <w:r>
-        <w:t>, &amp;</w:t>
-      </w:r>
-      <w:r>
-        <w:t xml:space="preserve"> Mason</w:t>
-      </w:r>
-      <w:r>
-        <w:t>, H</w:t>
+        <w:t>data culture</w:t>
       </w:r>
       <w:r>
         <w:t xml:space="preserve">. </w:t>
       </w:r>
-      <w:r>
-        <w:t xml:space="preserve">(2015). </w:t>
-      </w:r>
-      <w:r>
-        <w:rPr>
-          <w:i/>
-        </w:rPr>
-        <w:t xml:space="preserve">Data </w:t>
-      </w:r>
-      <w:r>
-        <w:rPr>
-          <w:i/>
-        </w:rPr>
-        <w:t>driven</w:t>
-      </w:r>
-      <w:r>
-        <w:rPr>
-          <w:i/>
-        </w:rPr>
-        <w:t xml:space="preserve">: Creating a </w:t>
-      </w:r>
-      <w:r>
-        <w:rPr>
-          <w:i/>
-        </w:rPr>
-        <w:t>data culture</w:t>
-      </w:r>
-      <w:r>
-        <w:t xml:space="preserve">. </w:t>
-      </w:r>
       <w:hyperlink r:id="rId16" w:history="1">
-        <w:proofErr w:type="gramStart"/>
         <w:r>
           <w:rPr>
             <w:rStyle w:val="Hyperlink"/>
           </w:rPr>
           <w:t>link</w:t>
         </w:r>
-        <w:proofErr w:type="gramEnd"/>
       </w:hyperlink>
     </w:p>
     <w:p>
@@ -1738,7 +1633,6 @@
       <w:r>
         <w:t xml:space="preserve">] </w:t>
       </w:r>
-      <w:proofErr w:type="gramStart"/>
       <w:r>
         <w:t>Krishna</w:t>
       </w:r>
@@ -1746,13 +1640,8 @@
         <w:t>, S., &amp;</w:t>
       </w:r>
       <w:r>
-        <w:t xml:space="preserve"> </w:t>
-      </w:r>
-      <w:proofErr w:type="spellStart"/>
-      <w:r>
-        <w:t>Tse</w:t>
-      </w:r>
-      <w:proofErr w:type="spellEnd"/>
+        <w:t xml:space="preserve"> Tse</w:t>
+      </w:r>
       <w:r>
         <w:t>, E</w:t>
       </w:r>
@@ -1762,18 +1651,8 @@
       <w:r>
         <w:t xml:space="preserve"> (2013).</w:t>
       </w:r>
-      <w:proofErr w:type="gramEnd"/>
-      <w:r>
-        <w:t xml:space="preserve"> </w:t>
-      </w:r>
-      <w:proofErr w:type="spellStart"/>
-      <w:proofErr w:type="gramStart"/>
-      <w:r>
-        <w:t>Hadoop</w:t>
-      </w:r>
-      <w:proofErr w:type="spellEnd"/>
-      <w:r>
-        <w:t xml:space="preserve"> </w:t>
+      <w:r>
+        <w:t xml:space="preserve"> Hadoop </w:t>
       </w:r>
       <w:r>
         <w:t>p</w:t>
@@ -1797,22 +1676,9 @@
         <w:t>loud</w:t>
       </w:r>
       <w:r>
-        <w:t>.</w:t>
-      </w:r>
-      <w:proofErr w:type="gramEnd"/>
-      <w:r>
-        <w:t xml:space="preserve"> </w:t>
-      </w:r>
-      <w:proofErr w:type="gramStart"/>
-      <w:r>
-        <w:t>Netflix blog post.</w:t>
-      </w:r>
-      <w:proofErr w:type="gramEnd"/>
-      <w:r>
-        <w:t xml:space="preserve"> </w:t>
+        <w:t xml:space="preserve">. Netflix blog post. </w:t>
       </w:r>
       <w:hyperlink r:id="rId17" w:history="1">
-        <w:proofErr w:type="gramStart"/>
         <w:r>
           <w:rPr>
             <w:rStyle w:val="Hyperlink"/>
@@ -1825,7 +1691,6 @@
           </w:rPr>
           <w:t>ink</w:t>
         </w:r>
-        <w:proofErr w:type="gramEnd"/>
       </w:hyperlink>
     </w:p>
     <w:p>
@@ -1835,11 +1700,9 @@
       <w:r>
         <w:t xml:space="preserve">] </w:t>
       </w:r>
-      <w:proofErr w:type="spellStart"/>
       <w:r>
         <w:t>Marz</w:t>
       </w:r>
-      <w:proofErr w:type="spellEnd"/>
       <w:r>
         <w:t>, N. &amp;</w:t>
       </w:r>
@@ -1974,13 +1837,8 @@
         <w:t>Data &amp; Knowledge Engineering, 22</w:t>
       </w:r>
       <w:r>
-        <w:t>(2)</w:t>
-      </w:r>
-      <w:proofErr w:type="gramStart"/>
-      <w:r>
-        <w:t>:159</w:t>
-      </w:r>
-      <w:proofErr w:type="gramEnd"/>
+        <w:t>(2):159</w:t>
+      </w:r>
       <w:r>
         <w:t>–</w:t>
       </w:r>
@@ -1993,22 +1851,17 @@
         <w:t>[8]</w:t>
       </w:r>
       <w:r>
+        <w:t xml:space="preserve"> Codd</w:t>
+      </w:r>
+      <w:r>
+        <w:t xml:space="preserve">, </w:t>
+      </w:r>
+      <w:r>
+        <w:t>E.</w:t>
+      </w:r>
+      <w:r>
         <w:t xml:space="preserve"> </w:t>
       </w:r>
-      <w:proofErr w:type="spellStart"/>
-      <w:r>
-        <w:t>Codd</w:t>
-      </w:r>
-      <w:proofErr w:type="spellEnd"/>
-      <w:r>
-        <w:t xml:space="preserve">, </w:t>
-      </w:r>
-      <w:r>
-        <w:t>E.</w:t>
-      </w:r>
-      <w:r>
-        <w:t xml:space="preserve"> </w:t>
-      </w:r>
       <w:r>
         <w:t>F</w:t>
       </w:r>
@@ -2018,7 +1871,6 @@
       <w:r>
         <w:t xml:space="preserve">(1970). </w:t>
       </w:r>
-      <w:proofErr w:type="gramStart"/>
       <w:r>
         <w:t xml:space="preserve">A </w:t>
       </w:r>
@@ -2071,44 +1923,38 @@
         <w:t>anks</w:t>
       </w:r>
       <w:r>
+        <w:t xml:space="preserve">. </w:t>
+      </w:r>
+      <w:r>
+        <w:rPr>
+          <w:i/>
+        </w:rPr>
+        <w:t>ACM Information Retrieval</w:t>
+      </w:r>
+      <w:r>
+        <w:rPr>
+          <w:i/>
+        </w:rPr>
+        <w:t>,</w:t>
+      </w:r>
+      <w:r>
+        <w:rPr>
+          <w:i/>
+        </w:rPr>
+        <w:t xml:space="preserve"> 13</w:t>
+      </w:r>
+      <w:r>
+        <w:t>(6): 377</w:t>
+      </w:r>
+      <w:r>
+        <w:t>–</w:t>
+      </w:r>
+      <w:r>
+        <w:t>387</w:t>
+      </w:r>
+      <w:r>
         <w:t>.</w:t>
       </w:r>
-      <w:proofErr w:type="gramEnd"/>
-      <w:r>
-        <w:t xml:space="preserve"> </w:t>
-      </w:r>
-      <w:proofErr w:type="gramStart"/>
-      <w:r>
-        <w:rPr>
-          <w:i/>
-        </w:rPr>
-        <w:t>ACM Information Retrieval</w:t>
-      </w:r>
-      <w:r>
-        <w:rPr>
-          <w:i/>
-        </w:rPr>
-        <w:t>,</w:t>
-      </w:r>
-      <w:r>
-        <w:rPr>
-          <w:i/>
-        </w:rPr>
-        <w:t xml:space="preserve"> 13</w:t>
-      </w:r>
-      <w:r>
-        <w:t>(6): 377</w:t>
-      </w:r>
-      <w:r>
-        <w:t>–</w:t>
-      </w:r>
-      <w:r>
-        <w:t>387</w:t>
-      </w:r>
-      <w:r>
-        <w:t>.</w:t>
-      </w:r>
-      <w:proofErr w:type="gramEnd"/>
       <w:r>
         <w:t xml:space="preserve"> </w:t>
       </w:r>
@@ -2140,7 +1986,6 @@
       <w:r>
         <w:t xml:space="preserve">(1976). </w:t>
       </w:r>
-      <w:proofErr w:type="gramStart"/>
       <w:r>
         <w:t xml:space="preserve">The </w:t>
       </w:r>
@@ -2187,13 +2032,8 @@
         <w:t>SATA</w:t>
       </w:r>
       <w:r>
-        <w:t>.</w:t>
-      </w:r>
-      <w:proofErr w:type="gramEnd"/>
-      <w:r>
-        <w:t xml:space="preserve"> </w:t>
-      </w:r>
-      <w:proofErr w:type="gramStart"/>
+        <w:t xml:space="preserve">. </w:t>
+      </w:r>
       <w:r>
         <w:rPr>
           <w:i/>
@@ -2221,7 +2061,6 @@
       <w:r>
         <w:t>36.</w:t>
       </w:r>
-      <w:proofErr w:type="gramEnd"/>
       <w:r>
         <w:t xml:space="preserve"> </w:t>
       </w:r>
@@ -2264,25 +2103,14 @@
       <w:r>
         <w:t xml:space="preserve">[10] </w:t>
       </w:r>
-      <w:proofErr w:type="spellStart"/>
-      <w:proofErr w:type="gramStart"/>
       <w:r>
         <w:t>Ghemawat</w:t>
       </w:r>
-      <w:proofErr w:type="spellEnd"/>
       <w:r>
         <w:t>, S.</w:t>
       </w:r>
       <w:r>
-        <w:t xml:space="preserve">, </w:t>
-      </w:r>
-      <w:proofErr w:type="spellStart"/>
-      <w:r>
-        <w:t>Gobioff</w:t>
-      </w:r>
-      <w:proofErr w:type="spellEnd"/>
-      <w:r>
-        <w:t>,</w:t>
+        <w:t>, Gobioff,</w:t>
       </w:r>
       <w:r>
         <w:t xml:space="preserve"> H., &amp; </w:t>
@@ -2294,20 +2122,12 @@
         <w:t>, S</w:t>
       </w:r>
       <w:r>
-        <w:t>.</w:t>
-      </w:r>
-      <w:proofErr w:type="gramEnd"/>
-      <w:r>
-        <w:t xml:space="preserve"> </w:t>
-      </w:r>
-      <w:r>
-        <w:t xml:space="preserve"> (2003)</w:t>
-      </w:r>
-      <w:proofErr w:type="gramStart"/>
-      <w:r>
         <w:t xml:space="preserve">. </w:t>
       </w:r>
       <w:r>
+        <w:t xml:space="preserve"> (2003). </w:t>
+      </w:r>
+      <w:r>
         <w:t xml:space="preserve">The </w:t>
       </w:r>
       <w:r>
@@ -2317,22 +2137,9 @@
         <w:t xml:space="preserve">oogle </w:t>
       </w:r>
       <w:r>
-        <w:t>file system.</w:t>
-      </w:r>
-      <w:proofErr w:type="gramEnd"/>
-      <w:r>
-        <w:t xml:space="preserve"> </w:t>
-      </w:r>
-      <w:proofErr w:type="gramStart"/>
-      <w:r>
-        <w:t>SOSP’03, October 19–22, Bolton Landing, New York, USA.</w:t>
-      </w:r>
-      <w:proofErr w:type="gramEnd"/>
-      <w:r>
-        <w:t xml:space="preserve"> </w:t>
+        <w:t xml:space="preserve">file system. SOSP’03, October 19–22, Bolton Landing, New York, USA. </w:t>
       </w:r>
       <w:hyperlink r:id="rId20" w:history="1">
-        <w:proofErr w:type="gramStart"/>
         <w:r>
           <w:rPr>
             <w:rStyle w:val="Hyperlink"/>
@@ -2345,7 +2152,6 @@
           </w:rPr>
           <w:t>ink</w:t>
         </w:r>
-        <w:proofErr w:type="gramEnd"/>
       </w:hyperlink>
     </w:p>
     <w:p>
@@ -2395,14 +2201,12 @@
         <w:t xml:space="preserve">. </w:t>
       </w:r>
       <w:hyperlink r:id="rId21" w:history="1">
-        <w:proofErr w:type="gramStart"/>
         <w:r>
           <w:rPr>
             <w:rStyle w:val="Hyperlink"/>
           </w:rPr>
           <w:t>link</w:t>
         </w:r>
-        <w:proofErr w:type="gramEnd"/>
       </w:hyperlink>
     </w:p>
     <w:p>
@@ -2428,107 +2232,95 @@
         <w:rPr>
           <w:i/>
         </w:rPr>
-        <w:t>Re</w:t>
-      </w:r>
-      <w:bookmarkStart w:id="2" w:name="_GoBack"/>
-      <w:bookmarkEnd w:id="2"/>
+        <w:t>Required reading:</w:t>
+      </w:r>
+    </w:p>
+    <w:p>
+      <w:r>
+        <w:t>[12]</w:t>
+      </w:r>
+      <w:r>
+        <w:t xml:space="preserve"> </w:t>
+      </w:r>
+      <w:r>
+        <w:t>Vassiliadis</w:t>
+      </w:r>
+      <w:r>
+        <w:t>, P.</w:t>
+      </w:r>
+      <w:r>
+        <w:t xml:space="preserve"> </w:t>
+      </w:r>
+      <w:r>
+        <w:t xml:space="preserve">(2009). </w:t>
+      </w:r>
+      <w:r>
+        <w:t xml:space="preserve">A </w:t>
+      </w:r>
+      <w:r>
+        <w:t>s</w:t>
+      </w:r>
+      <w:r>
+        <w:t xml:space="preserve">urvey </w:t>
+      </w:r>
+      <w:r>
+        <w:t xml:space="preserve">of </w:t>
+      </w:r>
+      <w:r>
+        <w:t>e</w:t>
+      </w:r>
+      <w:r>
+        <w:t>xtract</w:t>
+      </w:r>
+      <w:r>
+        <w:t>–</w:t>
+      </w:r>
+      <w:r>
+        <w:t>t</w:t>
+      </w:r>
+      <w:r>
+        <w:t>ransform</w:t>
+      </w:r>
+      <w:r>
+        <w:t>–</w:t>
+      </w:r>
+      <w:r>
+        <w:t>l</w:t>
+      </w:r>
+      <w:r>
+        <w:t xml:space="preserve">oad </w:t>
+      </w:r>
+      <w:r>
+        <w:t>t</w:t>
+      </w:r>
+      <w:r>
+        <w:t>echnology</w:t>
+      </w:r>
+      <w:r>
+        <w:t xml:space="preserve">. </w:t>
+      </w:r>
       <w:r>
         <w:rPr>
           <w:i/>
         </w:rPr>
-        <w:t>quired reading:</w:t>
-      </w:r>
-    </w:p>
-    <w:p>
-      <w:r>
-        <w:t>[12]</w:t>
-      </w:r>
-      <w:r>
-        <w:t xml:space="preserve"> </w:t>
-      </w:r>
-      <w:proofErr w:type="spellStart"/>
-      <w:r>
-        <w:t>Vassiliadis</w:t>
-      </w:r>
-      <w:proofErr w:type="spellEnd"/>
-      <w:r>
-        <w:t>, P.</w:t>
-      </w:r>
-      <w:r>
-        <w:t xml:space="preserve"> </w:t>
-      </w:r>
-      <w:r>
-        <w:t xml:space="preserve">(2009). </w:t>
-      </w:r>
-      <w:r>
-        <w:t xml:space="preserve">A </w:t>
-      </w:r>
-      <w:r>
-        <w:t>s</w:t>
-      </w:r>
-      <w:r>
-        <w:t xml:space="preserve">urvey </w:t>
-      </w:r>
-      <w:r>
-        <w:t xml:space="preserve">of </w:t>
-      </w:r>
-      <w:r>
-        <w:t>e</w:t>
-      </w:r>
-      <w:r>
-        <w:t>xtract</w:t>
+        <w:t>International Journal of Data Warehousing &amp; Mining, 5</w:t>
+      </w:r>
+      <w:r>
+        <w:t>(3), 1</w:t>
       </w:r>
       <w:r>
         <w:t>–</w:t>
       </w:r>
       <w:r>
-        <w:t>t</w:t>
-      </w:r>
-      <w:r>
-        <w:t>ransform</w:t>
-      </w:r>
-      <w:r>
-        <w:t>–</w:t>
-      </w:r>
-      <w:r>
-        <w:t>l</w:t>
-      </w:r>
-      <w:r>
-        <w:t xml:space="preserve">oad </w:t>
-      </w:r>
-      <w:r>
-        <w:t>t</w:t>
-      </w:r>
-      <w:r>
-        <w:t>echnology</w:t>
-      </w:r>
-      <w:r>
-        <w:t xml:space="preserve">. </w:t>
-      </w:r>
-      <w:r>
-        <w:rPr>
-          <w:i/>
-        </w:rPr>
-        <w:t>International Journal of Data Warehousing &amp; Mining, 5</w:t>
-      </w:r>
-      <w:r>
-        <w:t>(3), 1</w:t>
-      </w:r>
-      <w:r>
-        <w:t>–</w:t>
-      </w:r>
-      <w:r>
         <w:t xml:space="preserve">27. </w:t>
       </w:r>
       <w:hyperlink r:id="rId22" w:history="1">
-        <w:proofErr w:type="gramStart"/>
         <w:r>
           <w:rPr>
             <w:rStyle w:val="Hyperlink"/>
           </w:rPr>
           <w:t>link</w:t>
         </w:r>
-        <w:proofErr w:type="gramEnd"/>
       </w:hyperlink>
     </w:p>
     <w:p>
@@ -2625,14 +2417,12 @@
         <w:t xml:space="preserve">ACM 978-1-4503-0652-2/11/06. </w:t>
       </w:r>
       <w:hyperlink r:id="rId23" w:history="1">
-        <w:proofErr w:type="gramStart"/>
         <w:r>
           <w:rPr>
             <w:rStyle w:val="Hyperlink"/>
           </w:rPr>
           <w:t>link</w:t>
         </w:r>
-        <w:proofErr w:type="gramEnd"/>
       </w:hyperlink>
     </w:p>
     <w:p>
@@ -2671,27 +2461,14 @@
       <w:r>
         <w:t xml:space="preserve"> </w:t>
       </w:r>
-      <w:proofErr w:type="spellStart"/>
-      <w:r>
-        <w:t>Zaharia</w:t>
-      </w:r>
-      <w:proofErr w:type="spellEnd"/>
-      <w:r>
-        <w:t>,</w:t>
+      <w:r>
+        <w:t>Zaharia,</w:t>
       </w:r>
       <w:r>
         <w:t xml:space="preserve"> M.,</w:t>
       </w:r>
       <w:r>
-        <w:t xml:space="preserve"> </w:t>
-      </w:r>
-      <w:proofErr w:type="spellStart"/>
-      <w:r>
-        <w:t>Chowdhury</w:t>
-      </w:r>
-      <w:proofErr w:type="spellEnd"/>
-      <w:r>
-        <w:t>,</w:t>
+        <w:t xml:space="preserve"> Chowdhury,</w:t>
       </w:r>
       <w:r>
         <w:t xml:space="preserve"> M.,</w:t>
@@ -2702,19 +2479,15 @@
       <w:r>
         <w:t xml:space="preserve"> M. J., </w:t>
       </w:r>
-      <w:proofErr w:type="spellStart"/>
       <w:r>
         <w:t>Shenker</w:t>
       </w:r>
-      <w:proofErr w:type="spellEnd"/>
       <w:r>
         <w:t xml:space="preserve">, S., &amp; </w:t>
       </w:r>
-      <w:proofErr w:type="spellStart"/>
       <w:r>
         <w:t>Stoica</w:t>
       </w:r>
-      <w:proofErr w:type="spellEnd"/>
       <w:r>
         <w:t>, I</w:t>
       </w:r>
@@ -2780,14 +2553,12 @@
       <w:r>
         <w:t xml:space="preserve"> </w:t>
       </w:r>
-      <w:proofErr w:type="spellStart"/>
       <w:r>
         <w:rPr>
           <w:i/>
         </w:rPr>
         <w:t>HotCloud</w:t>
       </w:r>
-      <w:proofErr w:type="spellEnd"/>
       <w:r>
         <w:t>.</w:t>
       </w:r>
@@ -2806,73 +2577,55 @@
         <w:t>, J., &amp;</w:t>
       </w:r>
       <w:r>
+        <w:t xml:space="preserve"> Ghemawat</w:t>
+      </w:r>
+      <w:r>
+        <w:t>, S</w:t>
+      </w:r>
+      <w:r>
+        <w:t xml:space="preserve">. </w:t>
+      </w:r>
+      <w:r>
+        <w:t xml:space="preserve">(2008). </w:t>
+      </w:r>
+      <w:r>
+        <w:t xml:space="preserve">MapReduce: Simplified </w:t>
+      </w:r>
+      <w:r>
+        <w:t>d</w:t>
+      </w:r>
+      <w:r>
+        <w:t xml:space="preserve">ata </w:t>
+      </w:r>
+      <w:r>
+        <w:t>p</w:t>
+      </w:r>
+      <w:r>
+        <w:t xml:space="preserve">rocessing </w:t>
+      </w:r>
+      <w:r>
+        <w:t xml:space="preserve">on large clusters. </w:t>
+      </w:r>
+      <w:r>
+        <w:rPr>
+          <w:i/>
+        </w:rPr>
+        <w:t>Communications of the</w:t>
+      </w:r>
+      <w:r>
+        <w:rPr>
+          <w:i/>
+        </w:rPr>
         <w:t xml:space="preserve"> </w:t>
       </w:r>
-      <w:proofErr w:type="spellStart"/>
-      <w:r>
-        <w:t>Ghemawat</w:t>
-      </w:r>
-      <w:proofErr w:type="spellEnd"/>
-      <w:r>
-        <w:t>, S</w:t>
-      </w:r>
-      <w:r>
-        <w:t xml:space="preserve">. </w:t>
-      </w:r>
-      <w:r>
-        <w:t xml:space="preserve">(2008). </w:t>
-      </w:r>
-      <w:proofErr w:type="spellStart"/>
-      <w:r>
-        <w:t>MapReduce</w:t>
-      </w:r>
-      <w:proofErr w:type="spellEnd"/>
-      <w:r>
-        <w:t xml:space="preserve">: Simplified </w:t>
-      </w:r>
-      <w:r>
-        <w:t>d</w:t>
-      </w:r>
-      <w:r>
-        <w:t xml:space="preserve">ata </w:t>
-      </w:r>
-      <w:r>
-        <w:t>p</w:t>
-      </w:r>
-      <w:r>
-        <w:t xml:space="preserve">rocessing </w:t>
-      </w:r>
-      <w:r>
-        <w:t xml:space="preserve">on large clusters. </w:t>
-      </w:r>
       <w:r>
         <w:rPr>
           <w:i/>
         </w:rPr>
-        <w:t>Communications of the</w:t>
-      </w:r>
-      <w:r>
-        <w:rPr>
-          <w:i/>
-        </w:rPr>
-        <w:t xml:space="preserve"> </w:t>
-      </w:r>
-      <w:r>
-        <w:rPr>
-          <w:i/>
-        </w:rPr>
         <w:t>ACM, 51</w:t>
       </w:r>
       <w:r>
-        <w:t>(1)</w:t>
-      </w:r>
-      <w:proofErr w:type="gramStart"/>
-      <w:r>
-        <w:t>:107</w:t>
-      </w:r>
-      <w:proofErr w:type="gramEnd"/>
-      <w:r>
-        <w:t>–113</w:t>
+        <w:t>(1):107–113</w:t>
       </w:r>
       <w:r>
         <w:t>.</w:t>
@@ -2922,13 +2675,8 @@
       <w:r>
         <w:t xml:space="preserve">] </w:t>
       </w:r>
-      <w:proofErr w:type="spellStart"/>
-      <w:r>
-        <w:t>Graefe</w:t>
-      </w:r>
-      <w:proofErr w:type="spellEnd"/>
-      <w:r>
-        <w:t>, G.</w:t>
+      <w:r>
+        <w:t>Graefe, G.</w:t>
       </w:r>
       <w:r>
         <w:t xml:space="preserve"> (1993). </w:t>
@@ -2985,37 +2733,21 @@
       </w:hyperlink>
     </w:p>
     <w:p>
-      <w:proofErr w:type="gramStart"/>
       <w:r>
         <w:t>[17</w:t>
       </w:r>
       <w:r>
         <w:t xml:space="preserve">] </w:t>
       </w:r>
-      <w:proofErr w:type="spellStart"/>
-      <w:r>
-        <w:t>Chaudhuri</w:t>
-      </w:r>
-      <w:proofErr w:type="spellEnd"/>
-      <w:r>
-        <w:t xml:space="preserve">, S. </w:t>
-      </w:r>
-      <w:r>
-        <w:t>(1998).</w:t>
-      </w:r>
-      <w:proofErr w:type="gramEnd"/>
-      <w:r>
-        <w:t xml:space="preserve"> </w:t>
-      </w:r>
-      <w:proofErr w:type="gramStart"/>
-      <w:r>
-        <w:t>An overview of query optimization in relational systems.</w:t>
-      </w:r>
-      <w:proofErr w:type="gramEnd"/>
-      <w:r>
-        <w:t xml:space="preserve"> </w:t>
-      </w:r>
-      <w:proofErr w:type="gramStart"/>
+      <w:r>
+        <w:t xml:space="preserve">Chaudhuri, S. </w:t>
+      </w:r>
+      <w:r>
+        <w:t xml:space="preserve">(1998). </w:t>
+      </w:r>
+      <w:r>
+        <w:t xml:space="preserve">An overview of query optimization in relational systems. </w:t>
+      </w:r>
       <w:r>
         <w:rPr>
           <w:iCs/>
@@ -3068,7 +2800,6 @@
       <w:r>
         <w:t>.</w:t>
       </w:r>
-      <w:proofErr w:type="gramEnd"/>
       <w:r>
         <w:t xml:space="preserve"> </w:t>
       </w:r>
@@ -3098,7 +2829,6 @@
       </w:r>
     </w:p>
     <w:p>
-      <w:proofErr w:type="gramStart"/>
       <w:r>
         <w:t>[18</w:t>
       </w:r>
@@ -3108,13 +2838,8 @@
       <w:r>
         <w:t xml:space="preserve"> </w:t>
       </w:r>
-      <w:proofErr w:type="spellStart"/>
-      <w:r>
-        <w:t>Stonebraker</w:t>
-      </w:r>
-      <w:proofErr w:type="spellEnd"/>
-      <w:r>
-        <w:t xml:space="preserve">, </w:t>
+      <w:r>
+        <w:t xml:space="preserve">Stonebraker, </w:t>
       </w:r>
       <w:r>
         <w:t>M</w:t>
@@ -3126,27 +2851,19 @@
         <w:t xml:space="preserve"> et al. </w:t>
       </w:r>
       <w:r>
-        <w:t>(2005).</w:t>
-      </w:r>
-      <w:proofErr w:type="gramEnd"/>
+        <w:t xml:space="preserve">(2005). </w:t>
+      </w:r>
+      <w:r>
+        <w:t xml:space="preserve">C-store: </w:t>
+      </w:r>
+      <w:r>
+        <w:t>A</w:t>
+      </w:r>
       <w:r>
         <w:t xml:space="preserve"> </w:t>
       </w:r>
       <w:r>
-        <w:t xml:space="preserve">C-store: </w:t>
-      </w:r>
-      <w:r>
-        <w:t>A</w:t>
-      </w:r>
-      <w:r>
-        <w:t xml:space="preserve"> </w:t>
-      </w:r>
-      <w:r>
-        <w:t xml:space="preserve">column-oriented DBMS. </w:t>
-      </w:r>
-      <w:proofErr w:type="gramStart"/>
-      <w:r>
-        <w:t xml:space="preserve">Proceedings of the 31st </w:t>
+        <w:t xml:space="preserve">column-oriented DBMS. Proceedings of the 31st </w:t>
       </w:r>
       <w:r>
         <w:t>I</w:t>
@@ -3176,11 +2893,7 @@
         <w:t>ases</w:t>
       </w:r>
       <w:r>
-        <w:t>.</w:t>
-      </w:r>
-      <w:proofErr w:type="gramEnd"/>
-      <w:r>
-        <w:t xml:space="preserve"> VLDB Endowment.</w:t>
+        <w:t>. VLDB Endowment.</w:t>
       </w:r>
       <w:r>
         <w:t xml:space="preserve"> </w:t>
@@ -3223,7 +2936,6 @@
       </w:r>
     </w:p>
     <w:p>
-      <w:proofErr w:type="gramStart"/>
       <w:r>
         <w:t>[19</w:t>
       </w:r>
@@ -3243,48 +2955,41 @@
         <w:t xml:space="preserve">. </w:t>
       </w:r>
       <w:r>
-        <w:t>(1946).</w:t>
-      </w:r>
-      <w:proofErr w:type="gramEnd"/>
+        <w:t xml:space="preserve">(1946). </w:t>
+      </w:r>
+      <w:r>
+        <w:t xml:space="preserve">On </w:t>
+      </w:r>
+      <w:r>
+        <w:t>t</w:t>
+      </w:r>
+      <w:r>
+        <w:t xml:space="preserve">heory </w:t>
+      </w:r>
+      <w:r>
+        <w:t xml:space="preserve">of </w:t>
+      </w:r>
+      <w:r>
+        <w:t>s</w:t>
+      </w:r>
+      <w:r>
+        <w:t xml:space="preserve">cales </w:t>
+      </w:r>
+      <w:r>
+        <w:t xml:space="preserve">and </w:t>
+      </w:r>
+      <w:r>
+        <w:t>m</w:t>
+      </w:r>
+      <w:r>
+        <w:t>easurement</w:t>
+      </w:r>
+      <w:r>
+        <w:t>.</w:t>
+      </w:r>
       <w:r>
         <w:t xml:space="preserve"> </w:t>
       </w:r>
-      <w:proofErr w:type="gramStart"/>
-      <w:r>
-        <w:t xml:space="preserve">On </w:t>
-      </w:r>
-      <w:r>
-        <w:t>t</w:t>
-      </w:r>
-      <w:r>
-        <w:t xml:space="preserve">heory </w:t>
-      </w:r>
-      <w:r>
-        <w:t xml:space="preserve">of </w:t>
-      </w:r>
-      <w:r>
-        <w:t>s</w:t>
-      </w:r>
-      <w:r>
-        <w:t xml:space="preserve">cales </w:t>
-      </w:r>
-      <w:r>
-        <w:t xml:space="preserve">and </w:t>
-      </w:r>
-      <w:r>
-        <w:t>m</w:t>
-      </w:r>
-      <w:r>
-        <w:t>easurement</w:t>
-      </w:r>
-      <w:r>
-        <w:t>.</w:t>
-      </w:r>
-      <w:proofErr w:type="gramEnd"/>
-      <w:r>
-        <w:t xml:space="preserve"> </w:t>
-      </w:r>
-      <w:proofErr w:type="gramStart"/>
       <w:r>
         <w:rPr>
           <w:i/>
@@ -3313,21 +3018,15 @@
         <w:t>)</w:t>
       </w:r>
       <w:r>
-        <w:t>.</w:t>
-      </w:r>
-      <w:proofErr w:type="gramEnd"/>
-      <w:r>
-        <w:t xml:space="preserve"> </w:t>
+        <w:t xml:space="preserve">. </w:t>
       </w:r>
       <w:hyperlink r:id="rId29" w:history="1">
-        <w:proofErr w:type="gramStart"/>
         <w:r>
           <w:rPr>
             <w:rStyle w:val="Hyperlink"/>
           </w:rPr>
           <w:t>link</w:t>
         </w:r>
-        <w:proofErr w:type="gramEnd"/>
       </w:hyperlink>
     </w:p>
     <w:p>
@@ -3340,11 +3039,9 @@
       <w:r>
         <w:t xml:space="preserve"> </w:t>
       </w:r>
-      <w:proofErr w:type="spellStart"/>
       <w:r>
         <w:t>Tukey</w:t>
       </w:r>
-      <w:proofErr w:type="spellEnd"/>
       <w:r>
         <w:t>, J. W</w:t>
       </w:r>
@@ -3357,7 +3054,6 @@
       <w:r>
         <w:t xml:space="preserve">We need both exploratory and confirmatory. </w:t>
       </w:r>
-      <w:proofErr w:type="gramStart"/>
       <w:r>
         <w:rPr>
           <w:i/>
@@ -3380,21 +3076,15 @@
         <w:t>–</w:t>
       </w:r>
       <w:r>
-        <w:t>25.</w:t>
-      </w:r>
-      <w:proofErr w:type="gramEnd"/>
-      <w:r>
-        <w:t xml:space="preserve"> </w:t>
+        <w:t xml:space="preserve">25. </w:t>
       </w:r>
       <w:hyperlink r:id="rId30" w:history="1">
-        <w:proofErr w:type="gramStart"/>
         <w:r>
           <w:rPr>
             <w:rStyle w:val="Hyperlink"/>
           </w:rPr>
           <w:t>link</w:t>
         </w:r>
-        <w:proofErr w:type="gramEnd"/>
       </w:hyperlink>
     </w:p>
     <w:p>
@@ -3407,27 +3097,14 @@
       <w:r>
         <w:t xml:space="preserve"> </w:t>
       </w:r>
-      <w:proofErr w:type="spellStart"/>
-      <w:r>
-        <w:t>Melnik</w:t>
-      </w:r>
-      <w:proofErr w:type="spellEnd"/>
-      <w:r>
-        <w:t>,</w:t>
+      <w:r>
+        <w:t>Melnik,</w:t>
       </w:r>
       <w:r>
         <w:t xml:space="preserve"> S.,</w:t>
       </w:r>
       <w:r>
-        <w:t xml:space="preserve"> </w:t>
-      </w:r>
-      <w:proofErr w:type="spellStart"/>
-      <w:r>
-        <w:t>Gubarev</w:t>
-      </w:r>
-      <w:proofErr w:type="spellEnd"/>
-      <w:r>
-        <w:t>,</w:t>
+        <w:t xml:space="preserve"> Gubarev,</w:t>
       </w:r>
       <w:r>
         <w:t xml:space="preserve"> A., </w:t>
@@ -3438,56 +3115,32 @@
       <w:r>
         <w:t xml:space="preserve">J. J., </w:t>
       </w:r>
-      <w:proofErr w:type="spellStart"/>
-      <w:r>
-        <w:t>Romer</w:t>
-      </w:r>
-      <w:proofErr w:type="spellEnd"/>
-      <w:r>
-        <w:t>,</w:t>
+      <w:r>
+        <w:t>Romer,</w:t>
       </w:r>
       <w:r>
         <w:t xml:space="preserve"> G.,</w:t>
       </w:r>
       <w:r>
-        <w:t xml:space="preserve"> </w:t>
-      </w:r>
-      <w:proofErr w:type="spellStart"/>
-      <w:r>
-        <w:t>Shivakumar</w:t>
-      </w:r>
-      <w:proofErr w:type="spellEnd"/>
-      <w:r>
-        <w:t xml:space="preserve">, </w:t>
+        <w:t xml:space="preserve"> Shivakumar, </w:t>
       </w:r>
       <w:r>
         <w:t xml:space="preserve">S., </w:t>
       </w:r>
-      <w:proofErr w:type="spellStart"/>
-      <w:r>
-        <w:t>Tolton</w:t>
-      </w:r>
-      <w:proofErr w:type="spellEnd"/>
-      <w:r>
-        <w:t xml:space="preserve">, </w:t>
+      <w:r>
+        <w:t xml:space="preserve">Tolton, </w:t>
       </w:r>
       <w:r>
         <w:t xml:space="preserve">M., &amp; </w:t>
       </w:r>
-      <w:proofErr w:type="spellStart"/>
       <w:r>
         <w:t>Dremel</w:t>
       </w:r>
-      <w:proofErr w:type="spellEnd"/>
       <w:r>
         <w:t>, T. V. (2010).</w:t>
       </w:r>
       <w:r>
-        <w:t xml:space="preserve"> </w:t>
-      </w:r>
-      <w:proofErr w:type="gramStart"/>
-      <w:r>
-        <w:t xml:space="preserve">Interactive </w:t>
+        <w:t xml:space="preserve"> Interactive </w:t>
       </w:r>
       <w:r>
         <w:t>a</w:t>
@@ -3520,13 +3173,8 @@
         <w:t>atasets</w:t>
       </w:r>
       <w:r>
-        <w:t>.</w:t>
-      </w:r>
-      <w:proofErr w:type="gramEnd"/>
-      <w:r>
-        <w:t xml:space="preserve"> </w:t>
-      </w:r>
-      <w:proofErr w:type="gramStart"/>
+        <w:t xml:space="preserve">. </w:t>
+      </w:r>
       <w:r>
         <w:rPr>
           <w:i/>
@@ -3543,21 +3191,15 @@
         <w:t>)</w:t>
       </w:r>
       <w:r>
-        <w:t>.</w:t>
-      </w:r>
-      <w:proofErr w:type="gramEnd"/>
-      <w:r>
-        <w:t xml:space="preserve"> </w:t>
+        <w:t xml:space="preserve">. </w:t>
       </w:r>
       <w:hyperlink r:id="rId31" w:history="1">
-        <w:proofErr w:type="gramStart"/>
         <w:r>
           <w:rPr>
             <w:rStyle w:val="Hyperlink"/>
           </w:rPr>
           <w:t>link</w:t>
         </w:r>
-        <w:proofErr w:type="gramEnd"/>
       </w:hyperlink>
     </w:p>
     <w:p>
@@ -3596,13 +3238,8 @@
       <w:r>
         <w:t xml:space="preserve"> </w:t>
       </w:r>
-      <w:proofErr w:type="spellStart"/>
-      <w:r>
-        <w:t>Toshniwal</w:t>
-      </w:r>
-      <w:proofErr w:type="spellEnd"/>
-      <w:r>
-        <w:t xml:space="preserve">, </w:t>
+      <w:r>
+        <w:t xml:space="preserve">Toshniwal, </w:t>
       </w:r>
       <w:r>
         <w:t>A</w:t>
@@ -3623,37 +3260,24 @@
         <w:t xml:space="preserve"> (2014).</w:t>
       </w:r>
       <w:r>
-        <w:t xml:space="preserve"> </w:t>
-      </w:r>
-      <w:proofErr w:type="spellStart"/>
-      <w:r>
-        <w:t>Storm@Twitter</w:t>
-      </w:r>
-      <w:proofErr w:type="spellEnd"/>
+        <w:t xml:space="preserve"> Storm@Twitter</w:t>
+      </w:r>
       <w:r>
         <w:t xml:space="preserve">. </w:t>
       </w:r>
-      <w:proofErr w:type="gramStart"/>
-      <w:r>
-        <w:t>Proceedings of SIGMOD Conference.</w:t>
-      </w:r>
-      <w:proofErr w:type="gramEnd"/>
-      <w:r>
-        <w:t xml:space="preserve"> </w:t>
+      <w:r>
+        <w:t xml:space="preserve">Proceedings of SIGMOD Conference. </w:t>
       </w:r>
       <w:hyperlink r:id="rId32" w:history="1">
-        <w:proofErr w:type="gramStart"/>
         <w:r>
           <w:rPr>
             <w:rStyle w:val="Hyperlink"/>
           </w:rPr>
           <w:t>link</w:t>
         </w:r>
-        <w:proofErr w:type="gramEnd"/>
       </w:hyperlink>
     </w:p>
     <w:p>
-      <w:proofErr w:type="gramStart"/>
       <w:r>
         <w:t>[23</w:t>
       </w:r>
@@ -3663,13 +3287,8 @@
       <w:r>
         <w:t xml:space="preserve"> </w:t>
       </w:r>
-      <w:proofErr w:type="spellStart"/>
-      <w:r>
-        <w:t>Kulkarni</w:t>
-      </w:r>
-      <w:proofErr w:type="spellEnd"/>
-      <w:r>
-        <w:t xml:space="preserve">, </w:t>
+      <w:r>
+        <w:t xml:space="preserve">Kulkarni, </w:t>
       </w:r>
       <w:r>
         <w:t>S</w:t>
@@ -3690,11 +3309,7 @@
         <w:t xml:space="preserve">al. </w:t>
       </w:r>
       <w:r>
-        <w:t>(2015).</w:t>
-      </w:r>
-      <w:proofErr w:type="gramEnd"/>
-      <w:r>
-        <w:t xml:space="preserve"> </w:t>
+        <w:t xml:space="preserve">(2015). </w:t>
       </w:r>
       <w:r>
         <w:t xml:space="preserve">Twitter Heron: Streaming at </w:t>
@@ -3709,25 +3324,15 @@
         <w:t>.</w:t>
       </w:r>
       <w:r>
-        <w:t xml:space="preserve"> </w:t>
-      </w:r>
-      <w:proofErr w:type="gramStart"/>
-      <w:r>
-        <w:t>Proceedings of SIGMOD Conference.</w:t>
-      </w:r>
-      <w:proofErr w:type="gramEnd"/>
-      <w:r>
-        <w:t xml:space="preserve"> </w:t>
+        <w:t xml:space="preserve"> Proceedings of SIGMOD Conference. </w:t>
       </w:r>
       <w:hyperlink r:id="rId33" w:history="1">
-        <w:proofErr w:type="gramStart"/>
         <w:r>
           <w:rPr>
             <w:rStyle w:val="Hyperlink"/>
           </w:rPr>
           <w:t>link</w:t>
         </w:r>
-        <w:proofErr w:type="gramEnd"/>
       </w:hyperlink>
       <w:r>
         <w:t xml:space="preserve"> </w:t>
@@ -3769,34 +3374,8 @@
       <w:r>
         <w:t xml:space="preserve"> </w:t>
       </w:r>
-      <w:proofErr w:type="spellStart"/>
-      <w:proofErr w:type="gramStart"/>
-      <w:r>
-        <w:t>Elmagarmid</w:t>
-      </w:r>
-      <w:proofErr w:type="spellEnd"/>
-      <w:r>
-        <w:t xml:space="preserve">, A., </w:t>
-      </w:r>
-      <w:proofErr w:type="spellStart"/>
-      <w:r>
-        <w:t>Ipeirotis</w:t>
-      </w:r>
-      <w:proofErr w:type="spellEnd"/>
-      <w:r>
-        <w:t xml:space="preserve">, P., &amp; </w:t>
-      </w:r>
-      <w:proofErr w:type="spellStart"/>
-      <w:r>
-        <w:t>Verykios</w:t>
-      </w:r>
-      <w:proofErr w:type="spellEnd"/>
-      <w:r>
-        <w:t>, V. (2007).</w:t>
-      </w:r>
-      <w:proofErr w:type="gramEnd"/>
-      <w:r>
-        <w:t xml:space="preserve"> Duplicate </w:t>
+      <w:r>
+        <w:t xml:space="preserve">Elmagarmid, A., Ipeirotis, P., &amp; Verykios, V. (2007). Duplicate </w:t>
       </w:r>
       <w:r>
         <w:t>r</w:t>
@@ -3822,7 +3401,6 @@
       <w:r>
         <w:t xml:space="preserve">. </w:t>
       </w:r>
-      <w:proofErr w:type="gramStart"/>
       <w:r>
         <w:rPr>
           <w:i/>
@@ -3850,19 +3428,16 @@
       <w:r>
         <w:t>.</w:t>
       </w:r>
-      <w:proofErr w:type="gramEnd"/>
       <w:r>
         <w:t xml:space="preserve"> </w:t>
       </w:r>
       <w:hyperlink r:id="rId34" w:history="1">
-        <w:proofErr w:type="gramStart"/>
         <w:r>
           <w:rPr>
             <w:rStyle w:val="Hyperlink"/>
           </w:rPr>
           <w:t>link</w:t>
         </w:r>
-        <w:proofErr w:type="gramEnd"/>
       </w:hyperlink>
     </w:p>
     <w:p>
@@ -3872,13 +3447,8 @@
       <w:r>
         <w:t xml:space="preserve">] </w:t>
       </w:r>
-      <w:proofErr w:type="spellStart"/>
-      <w:r>
-        <w:t>Rahm</w:t>
-      </w:r>
-      <w:proofErr w:type="spellEnd"/>
-      <w:r>
-        <w:t xml:space="preserve">, </w:t>
+      <w:r>
+        <w:t xml:space="preserve">Rahm, </w:t>
       </w:r>
       <w:r>
         <w:t xml:space="preserve">E., &amp; </w:t>
@@ -3934,7 +3504,6 @@
       <w:r>
         <w:t xml:space="preserve"> </w:t>
       </w:r>
-      <w:proofErr w:type="gramStart"/>
       <w:r>
         <w:rPr>
           <w:i/>
@@ -3942,21 +3511,15 @@
         <w:t>Bulletin of the IEEE Computer Society Technical Committee on Data Engineering</w:t>
       </w:r>
       <w:r>
-        <w:t>.</w:t>
-      </w:r>
-      <w:proofErr w:type="gramEnd"/>
-      <w:r>
-        <w:t xml:space="preserve"> </w:t>
+        <w:t xml:space="preserve">. </w:t>
       </w:r>
       <w:hyperlink r:id="rId35" w:history="1">
-        <w:proofErr w:type="gramStart"/>
         <w:r>
           <w:rPr>
             <w:rStyle w:val="Hyperlink"/>
           </w:rPr>
           <w:t>link</w:t>
         </w:r>
-        <w:proofErr w:type="gramEnd"/>
       </w:hyperlink>
     </w:p>
     <w:p>
@@ -3991,29 +3554,20 @@
         <w:t>&amp;</w:t>
       </w:r>
       <w:r>
+        <w:t>. Strong</w:t>
+      </w:r>
+      <w:r>
+        <w:t>, D. M</w:t>
+      </w:r>
+      <w:r>
         <w:t xml:space="preserve">. </w:t>
       </w:r>
-      <w:proofErr w:type="gramStart"/>
-      <w:r>
-        <w:t>Strong</w:t>
-      </w:r>
-      <w:r>
-        <w:t>, D. M</w:t>
-      </w:r>
-      <w:r>
-        <w:t xml:space="preserve">. </w:t>
-      </w:r>
-      <w:r>
-        <w:t>(1996).</w:t>
-      </w:r>
-      <w:proofErr w:type="gramEnd"/>
-      <w:r>
-        <w:t xml:space="preserve"> </w:t>
+      <w:r>
+        <w:t xml:space="preserve">(1996). </w:t>
       </w:r>
       <w:r>
         <w:t xml:space="preserve">Beyond accuracy: What data quality means to data consumers. </w:t>
       </w:r>
-      <w:proofErr w:type="gramStart"/>
       <w:r>
         <w:rPr>
           <w:i/>
@@ -4083,21 +3637,15 @@
         <w:t>–</w:t>
       </w:r>
       <w:r>
-        <w:t>33.</w:t>
-      </w:r>
-      <w:proofErr w:type="gramEnd"/>
-      <w:r>
-        <w:t xml:space="preserve"> </w:t>
+        <w:t xml:space="preserve">33. </w:t>
       </w:r>
       <w:hyperlink r:id="rId36" w:history="1">
-        <w:proofErr w:type="gramStart"/>
         <w:r>
           <w:rPr>
             <w:rStyle w:val="Hyperlink"/>
           </w:rPr>
           <w:t>link</w:t>
         </w:r>
-        <w:proofErr w:type="gramEnd"/>
       </w:hyperlink>
     </w:p>
     <w:p>
@@ -4126,7 +3674,6 @@
       <w:r>
         <w:t xml:space="preserve"> </w:t>
       </w:r>
-      <w:proofErr w:type="gramStart"/>
       <w:r>
         <w:t>Han,</w:t>
       </w:r>
@@ -4134,213 +3681,173 @@
         <w:t xml:space="preserve"> J.,</w:t>
       </w:r>
       <w:r>
+        <w:t xml:space="preserve"> Kamber, </w:t>
+      </w:r>
+      <w:r>
+        <w:t xml:space="preserve">M., &amp; </w:t>
+      </w:r>
+      <w:r>
+        <w:t>Pei</w:t>
+      </w:r>
+      <w:r>
+        <w:t>, J</w:t>
+      </w:r>
+      <w:r>
+        <w:t xml:space="preserve">. </w:t>
+      </w:r>
+      <w:r>
+        <w:t xml:space="preserve">(2012). </w:t>
+      </w:r>
+      <w:r>
+        <w:rPr>
+          <w:i/>
+        </w:rPr>
+        <w:t xml:space="preserve">Data </w:t>
+      </w:r>
+      <w:r>
+        <w:rPr>
+          <w:i/>
+        </w:rPr>
+        <w:t>mining</w:t>
+      </w:r>
+      <w:r>
+        <w:rPr>
+          <w:i/>
+        </w:rPr>
+        <w:t xml:space="preserve">: Concepts and </w:t>
+      </w:r>
+      <w:r>
+        <w:rPr>
+          <w:i/>
+        </w:rPr>
+        <w:t>techniques</w:t>
+      </w:r>
+      <w:r>
+        <w:t>, (3</w:t>
+      </w:r>
+      <w:r>
+        <w:t>rd</w:t>
+      </w:r>
+      <w:r>
+        <w:t xml:space="preserve"> ed.).</w:t>
+      </w:r>
+      <w:r>
         <w:t xml:space="preserve"> </w:t>
       </w:r>
-      <w:proofErr w:type="spellStart"/>
-      <w:r>
-        <w:t>Kamber</w:t>
-      </w:r>
-      <w:proofErr w:type="spellEnd"/>
+      <w:r>
+        <w:t>Morgan Kaufman</w:t>
+      </w:r>
+      <w:r>
+        <w:t>,</w:t>
+      </w:r>
+      <w:r>
+        <w:t xml:space="preserve"> </w:t>
+      </w:r>
+      <w:r>
+        <w:t xml:space="preserve">Chapter 3, </w:t>
+      </w:r>
+      <w:r>
+        <w:t xml:space="preserve">pp. </w:t>
+      </w:r>
+      <w:r>
+        <w:t>83</w:t>
+      </w:r>
+      <w:r>
+        <w:t>–</w:t>
+      </w:r>
+      <w:r>
+        <w:t>120.</w:t>
+      </w:r>
+    </w:p>
+    <w:p>
+      <w:pPr>
+        <w:rPr>
+          <w:b/>
+        </w:rPr>
+      </w:pPr>
+      <w:r>
+        <w:rPr>
+          <w:b/>
+        </w:rPr>
+        <w:t>Week 11</w:t>
+      </w:r>
+    </w:p>
+    <w:p>
+      <w:r>
+        <w:t>[28</w:t>
+      </w:r>
+      <w:r>
+        <w:t>]</w:t>
+      </w:r>
+      <w:r>
+        <w:t xml:space="preserve"> </w:t>
+      </w:r>
+      <w:r>
+        <w:t>Amaral, L</w:t>
+      </w:r>
+      <w:r>
+        <w:t xml:space="preserve">. </w:t>
+      </w:r>
+      <w:r>
+        <w:t>A</w:t>
+      </w:r>
+      <w:r>
+        <w:t xml:space="preserve">. </w:t>
+      </w:r>
+      <w:r>
+        <w:t>N</w:t>
+      </w:r>
+      <w:r>
+        <w:t>.</w:t>
+      </w:r>
+      <w:r>
+        <w:t>, Scala, A</w:t>
+      </w:r>
+      <w:r>
+        <w:t>.</w:t>
+      </w:r>
+      <w:r>
+        <w:t>, Barthelemy, M</w:t>
+      </w:r>
+      <w:r>
+        <w:t>.</w:t>
+      </w:r>
       <w:r>
         <w:t xml:space="preserve">, </w:t>
       </w:r>
       <w:r>
-        <w:t xml:space="preserve">M., &amp; </w:t>
-      </w:r>
-      <w:r>
-        <w:t>Pei</w:t>
-      </w:r>
-      <w:r>
-        <w:t>, J</w:t>
+        <w:t xml:space="preserve">&amp; </w:t>
+      </w:r>
+      <w:r>
+        <w:t>Stanley, H</w:t>
       </w:r>
       <w:r>
         <w:t xml:space="preserve">. </w:t>
       </w:r>
       <w:r>
-        <w:t>(2012).</w:t>
-      </w:r>
-      <w:proofErr w:type="gramEnd"/>
-      <w:r>
-        <w:t xml:space="preserve"> </w:t>
-      </w:r>
-      <w:r>
-        <w:rPr>
-          <w:i/>
-        </w:rPr>
-        <w:t xml:space="preserve">Data </w:t>
-      </w:r>
-      <w:r>
-        <w:rPr>
-          <w:i/>
-        </w:rPr>
-        <w:t>mining</w:t>
-      </w:r>
-      <w:r>
-        <w:rPr>
-          <w:i/>
-        </w:rPr>
-        <w:t xml:space="preserve">: Concepts and </w:t>
-      </w:r>
-      <w:r>
-        <w:rPr>
-          <w:i/>
-        </w:rPr>
-        <w:t>techniques</w:t>
-      </w:r>
-      <w:r>
-        <w:t>, (3</w:t>
-      </w:r>
-      <w:r>
-        <w:t>rd</w:t>
-      </w:r>
-      <w:r>
-        <w:t xml:space="preserve"> ed.).</w:t>
-      </w:r>
-      <w:r>
-        <w:t xml:space="preserve"> </w:t>
-      </w:r>
-      <w:r>
-        <w:t>Morgan Kaufman</w:t>
-      </w:r>
-      <w:r>
-        <w:t>,</w:t>
-      </w:r>
-      <w:r>
-        <w:t xml:space="preserve"> </w:t>
-      </w:r>
-      <w:r>
-        <w:t xml:space="preserve">Chapter 3, </w:t>
-      </w:r>
-      <w:r>
-        <w:t xml:space="preserve">pp. </w:t>
-      </w:r>
-      <w:r>
-        <w:t>83</w:t>
-      </w:r>
-      <w:r>
-        <w:t>–</w:t>
-      </w:r>
-      <w:r>
-        <w:t>120.</w:t>
-      </w:r>
-    </w:p>
-    <w:p>
-      <w:pPr>
-        <w:rPr>
-          <w:b/>
-        </w:rPr>
-      </w:pPr>
-      <w:r>
-        <w:rPr>
-          <w:b/>
-        </w:rPr>
-        <w:t>Week 11</w:t>
-      </w:r>
-    </w:p>
-    <w:p>
-      <w:r>
-        <w:t>[28</w:t>
-      </w:r>
-      <w:r>
-        <w:t>]</w:t>
-      </w:r>
-      <w:r>
-        <w:t xml:space="preserve"> </w:t>
-      </w:r>
-      <w:proofErr w:type="spellStart"/>
-      <w:proofErr w:type="gramStart"/>
-      <w:r>
-        <w:t>Amaral</w:t>
-      </w:r>
-      <w:proofErr w:type="spellEnd"/>
-      <w:r>
-        <w:t>, L</w:t>
+        <w:t>E</w:t>
       </w:r>
       <w:r>
         <w:t xml:space="preserve">. </w:t>
       </w:r>
       <w:r>
-        <w:t>A</w:t>
-      </w:r>
-      <w:r>
-        <w:t xml:space="preserve">. </w:t>
-      </w:r>
-      <w:r>
-        <w:t>N</w:t>
+        <w:t xml:space="preserve">(2000). </w:t>
+      </w:r>
+      <w:r>
+        <w:t xml:space="preserve">Classes of </w:t>
+      </w:r>
+      <w:r>
+        <w:t>small-w</w:t>
+      </w:r>
+      <w:r>
+        <w:t xml:space="preserve">orld </w:t>
+      </w:r>
+      <w:r>
+        <w:t>networks</w:t>
       </w:r>
       <w:r>
         <w:t>.</w:t>
       </w:r>
-      <w:r>
-        <w:t xml:space="preserve">, </w:t>
-      </w:r>
-      <w:proofErr w:type="spellStart"/>
-      <w:r>
-        <w:t>Scala</w:t>
-      </w:r>
-      <w:proofErr w:type="spellEnd"/>
-      <w:r>
-        <w:t>, A</w:t>
-      </w:r>
-      <w:r>
-        <w:t>.</w:t>
-      </w:r>
-      <w:r>
-        <w:t xml:space="preserve">, </w:t>
-      </w:r>
-      <w:proofErr w:type="spellStart"/>
-      <w:r>
-        <w:t>Barthelemy</w:t>
-      </w:r>
-      <w:proofErr w:type="spellEnd"/>
-      <w:r>
-        <w:t>, M</w:t>
-      </w:r>
-      <w:r>
-        <w:t>.</w:t>
-      </w:r>
-      <w:r>
-        <w:t xml:space="preserve">, </w:t>
-      </w:r>
-      <w:r>
-        <w:t xml:space="preserve">&amp; </w:t>
-      </w:r>
-      <w:r>
-        <w:t>Stanley, H</w:t>
-      </w:r>
-      <w:r>
-        <w:t xml:space="preserve">. </w:t>
-      </w:r>
-      <w:r>
-        <w:t>E</w:t>
-      </w:r>
-      <w:r>
-        <w:t xml:space="preserve">. </w:t>
-      </w:r>
-      <w:r>
-        <w:t>(2000).</w:t>
-      </w:r>
-      <w:proofErr w:type="gramEnd"/>
-      <w:r>
-        <w:t xml:space="preserve"> </w:t>
-      </w:r>
-      <w:proofErr w:type="gramStart"/>
-      <w:r>
-        <w:t xml:space="preserve">Classes of </w:t>
-      </w:r>
-      <w:r>
-        <w:t>small-w</w:t>
-      </w:r>
-      <w:r>
-        <w:t xml:space="preserve">orld </w:t>
-      </w:r>
-      <w:r>
-        <w:t>networks</w:t>
-      </w:r>
-      <w:r>
-        <w:t>.</w:t>
-      </w:r>
-      <w:proofErr w:type="gramEnd"/>
       <w:r>
         <w:t xml:space="preserve"> </w:t>
       </w:r>
@@ -4370,7 +3877,6 @@
         <w:t xml:space="preserve"> </w:t>
       </w:r>
       <w:hyperlink r:id="rId37" w:history="1">
-        <w:proofErr w:type="gramStart"/>
         <w:r>
           <w:rPr>
             <w:rStyle w:val="Hyperlink"/>
@@ -4383,7 +3889,6 @@
           </w:rPr>
           <w:t>ink</w:t>
         </w:r>
-        <w:proofErr w:type="gramEnd"/>
       </w:hyperlink>
     </w:p>
     <w:p>
@@ -4396,110 +3901,78 @@
       <w:r>
         <w:t xml:space="preserve"> </w:t>
       </w:r>
-      <w:proofErr w:type="spellStart"/>
-      <w:r>
-        <w:t>Liljeros</w:t>
-      </w:r>
-      <w:proofErr w:type="spellEnd"/>
-      <w:r>
-        <w:t>, F</w:t>
+      <w:r>
+        <w:t>Liljeros, F</w:t>
       </w:r>
       <w:r>
         <w:t>.</w:t>
       </w:r>
       <w:r>
+        <w:t>, Edling, C</w:t>
+      </w:r>
+      <w:r>
+        <w:t xml:space="preserve">. </w:t>
+      </w:r>
+      <w:r>
+        <w:t>R</w:t>
+      </w:r>
+      <w:r>
+        <w:t>.</w:t>
+      </w:r>
+      <w:r>
+        <w:t>, Amaral, L</w:t>
+      </w:r>
+      <w:r>
+        <w:t xml:space="preserve">. </w:t>
+      </w:r>
+      <w:r>
+        <w:t>A</w:t>
+      </w:r>
+      <w:r>
+        <w:t xml:space="preserve">. </w:t>
+      </w:r>
+      <w:r>
+        <w:t>N</w:t>
+      </w:r>
+      <w:r>
+        <w:t>.</w:t>
+      </w:r>
+      <w:r>
+        <w:t>, Stanley, H</w:t>
+      </w:r>
+      <w:r>
+        <w:t xml:space="preserve">. </w:t>
+      </w:r>
+      <w:r>
+        <w:t>E</w:t>
+      </w:r>
+      <w:r>
+        <w:t>.</w:t>
+      </w:r>
+      <w:r>
         <w:t xml:space="preserve">, </w:t>
       </w:r>
-      <w:proofErr w:type="spellStart"/>
-      <w:r>
-        <w:t>Edling</w:t>
-      </w:r>
-      <w:proofErr w:type="spellEnd"/>
-      <w:r>
-        <w:t>, C</w:t>
+      <w:r>
+        <w:t xml:space="preserve">&amp; </w:t>
+      </w:r>
+      <w:r>
+        <w:t>Aberg, Y</w:t>
+      </w:r>
+      <w:r>
+        <w:t>.</w:t>
+      </w:r>
+      <w:r>
+        <w:t xml:space="preserve"> </w:t>
+      </w:r>
+      <w:r>
+        <w:t>(2001)</w:t>
       </w:r>
       <w:r>
         <w:t xml:space="preserve">. </w:t>
       </w:r>
       <w:r>
-        <w:t>R</w:t>
-      </w:r>
-      <w:r>
-        <w:t>.</w:t>
-      </w:r>
-      <w:r>
-        <w:t xml:space="preserve">, </w:t>
-      </w:r>
-      <w:proofErr w:type="spellStart"/>
-      <w:r>
-        <w:t>Amaral</w:t>
-      </w:r>
-      <w:proofErr w:type="spellEnd"/>
-      <w:r>
-        <w:t>, L</w:t>
-      </w:r>
-      <w:r>
-        <w:t xml:space="preserve">. </w:t>
-      </w:r>
-      <w:r>
-        <w:t>A</w:t>
-      </w:r>
-      <w:r>
-        <w:t xml:space="preserve">. </w:t>
-      </w:r>
-      <w:r>
-        <w:t>N</w:t>
-      </w:r>
-      <w:r>
-        <w:t>.</w:t>
-      </w:r>
-      <w:r>
-        <w:t>, Stanley, H</w:t>
-      </w:r>
-      <w:r>
-        <w:t xml:space="preserve">. </w:t>
-      </w:r>
-      <w:r>
-        <w:t>E</w:t>
-      </w:r>
-      <w:r>
-        <w:t>.</w:t>
-      </w:r>
-      <w:r>
-        <w:t xml:space="preserve">, </w:t>
-      </w:r>
-      <w:r>
-        <w:t xml:space="preserve">&amp; </w:t>
-      </w:r>
-      <w:proofErr w:type="spellStart"/>
-      <w:r>
-        <w:t>Aberg</w:t>
-      </w:r>
-      <w:proofErr w:type="spellEnd"/>
-      <w:r>
-        <w:t>, Y</w:t>
-      </w:r>
-      <w:r>
-        <w:t>.</w:t>
-      </w:r>
-      <w:r>
-        <w:t xml:space="preserve"> </w:t>
-      </w:r>
-      <w:r>
-        <w:t>(2001)</w:t>
-      </w:r>
-      <w:r>
-        <w:t xml:space="preserve">. </w:t>
-      </w:r>
-      <w:proofErr w:type="gramStart"/>
-      <w:r>
-        <w:t>The web of human sexual contacts.</w:t>
-      </w:r>
-      <w:proofErr w:type="gramEnd"/>
-      <w:r>
-        <w:t xml:space="preserve"> </w:t>
-      </w:r>
-      <w:proofErr w:type="gramStart"/>
+        <w:t xml:space="preserve">The web of human sexual contacts. </w:t>
+      </w:r>
       <w:r>
         <w:rPr>
           <w:i/>
@@ -4542,12 +4015,10 @@
       <w:r>
         <w:t>.</w:t>
       </w:r>
-      <w:proofErr w:type="gramEnd"/>
       <w:r>
         <w:t xml:space="preserve"> </w:t>
       </w:r>
       <w:hyperlink r:id="rId38" w:history="1">
-        <w:proofErr w:type="gramStart"/>
         <w:r>
           <w:rPr>
             <w:rStyle w:val="Hyperlink"/>
@@ -4560,7 +4031,6 @@
           </w:rPr>
           <w:t>ink</w:t>
         </w:r>
-        <w:proofErr w:type="gramEnd"/>
       </w:hyperlink>
     </w:p>
     <w:p>
@@ -4569,7 +4039,6 @@
           <w:rStyle w:val="Hyperlink"/>
         </w:rPr>
       </w:pPr>
-      <w:proofErr w:type="gramStart"/>
       <w:r>
         <w:t>[30</w:t>
       </w:r>
@@ -4583,30 +4052,17 @@
         <w:t xml:space="preserve">Newman, </w:t>
       </w:r>
       <w:r>
-        <w:t>M. E. J.</w:t>
-      </w:r>
-      <w:proofErr w:type="gramEnd"/>
-      <w:r>
-        <w:t xml:space="preserve"> </w:t>
-      </w:r>
-      <w:r>
-        <w:t xml:space="preserve"> (2001)</w:t>
-      </w:r>
-      <w:proofErr w:type="gramStart"/>
+        <w:t xml:space="preserve">M. E. J. </w:t>
+      </w:r>
+      <w:r>
+        <w:t xml:space="preserve"> (2001). </w:t>
+      </w:r>
+      <w:r>
+        <w:t>The structure of scientific collaboration networks</w:t>
+      </w:r>
       <w:r>
         <w:t xml:space="preserve">. </w:t>
       </w:r>
-      <w:r>
-        <w:t>The structure of scientific collaboration networks</w:t>
-      </w:r>
-      <w:r>
-        <w:t>.</w:t>
-      </w:r>
-      <w:proofErr w:type="gramEnd"/>
-      <w:r>
-        <w:t xml:space="preserve"> </w:t>
-      </w:r>
-      <w:proofErr w:type="gramStart"/>
       <w:r>
         <w:rPr>
           <w:i/>
@@ -4629,12 +4085,10 @@
       <w:r>
         <w:t>409.</w:t>
       </w:r>
-      <w:proofErr w:type="gramEnd"/>
       <w:r>
         <w:t xml:space="preserve"> </w:t>
       </w:r>
       <w:hyperlink r:id="rId39" w:history="1">
-        <w:proofErr w:type="gramStart"/>
         <w:r>
           <w:rPr>
             <w:rStyle w:val="Hyperlink"/>
@@ -4647,7 +4101,6 @@
           </w:rPr>
           <w:t>ink</w:t>
         </w:r>
-        <w:proofErr w:type="gramEnd"/>
       </w:hyperlink>
     </w:p>
     <w:p>
@@ -4696,12 +4149,8 @@
         </w:rPr>
       </w:pPr>
       <w:r>
-        <w:t>[31</w:t>
-      </w:r>
-      <w:r>
-        <w:t xml:space="preserve">] </w:t>
-      </w:r>
-      <w:proofErr w:type="gramStart"/>
+        <w:t xml:space="preserve">[31] </w:t>
+      </w:r>
       <w:r>
         <w:t>Allen</w:t>
       </w:r>
@@ -4709,15 +4158,7 @@
         <w:t>, B.</w:t>
       </w:r>
       <w:r>
-        <w:t xml:space="preserve">, </w:t>
-      </w:r>
-      <w:proofErr w:type="spellStart"/>
-      <w:r>
-        <w:t>Bresnahan</w:t>
-      </w:r>
-      <w:proofErr w:type="spellEnd"/>
-      <w:r>
-        <w:t>,</w:t>
+        <w:t>, Bresnahan,</w:t>
       </w:r>
       <w:r>
         <w:t xml:space="preserve"> J.,</w:t>
@@ -4735,76 +4176,50 @@
         <w:t xml:space="preserve"> I.,</w:t>
       </w:r>
       <w:r>
+        <w:t xml:space="preserve"> Kandaswamy,</w:t>
+      </w:r>
+      <w:r>
+        <w:t xml:space="preserve"> G.,</w:t>
+      </w:r>
+      <w:r>
+        <w:t xml:space="preserve"> Kettimuthu,</w:t>
+      </w:r>
+      <w:r>
+        <w:t xml:space="preserve"> R.,</w:t>
+      </w:r>
+      <w:r>
+        <w:t xml:space="preserve"> Kordas,</w:t>
+      </w:r>
+      <w:r>
+        <w:t xml:space="preserve"> J.,</w:t>
+      </w:r>
+      <w:r>
+        <w:t xml:space="preserve"> Link,</w:t>
+      </w:r>
+      <w:r>
+        <w:t xml:space="preserve"> M.,</w:t>
+      </w:r>
+      <w:r>
+        <w:t xml:space="preserve"> Martin</w:t>
+      </w:r>
+      <w:r>
+        <w:t>, S.,</w:t>
+      </w:r>
+      <w:r>
+        <w:t xml:space="preserve"> Pickett,</w:t>
+      </w:r>
+      <w:r>
+        <w:t xml:space="preserve"> K.,</w:t>
+      </w:r>
+      <w:r>
         <w:t xml:space="preserve"> </w:t>
       </w:r>
-      <w:proofErr w:type="spellStart"/>
-      <w:r>
-        <w:t>Kandaswamy</w:t>
-      </w:r>
-      <w:proofErr w:type="spellEnd"/>
-      <w:r>
-        <w:t>,</w:t>
-      </w:r>
-      <w:r>
-        <w:t xml:space="preserve"> G.,</w:t>
-      </w:r>
-      <w:r>
-        <w:t xml:space="preserve"> </w:t>
-      </w:r>
-      <w:proofErr w:type="spellStart"/>
-      <w:r>
-        <w:t>Kettimuthu</w:t>
-      </w:r>
-      <w:proofErr w:type="spellEnd"/>
-      <w:r>
-        <w:t>,</w:t>
-      </w:r>
-      <w:r>
-        <w:t xml:space="preserve"> R.,</w:t>
-      </w:r>
-      <w:r>
-        <w:t xml:space="preserve"> </w:t>
-      </w:r>
-      <w:proofErr w:type="spellStart"/>
-      <w:r>
-        <w:t>Kordas</w:t>
-      </w:r>
-      <w:proofErr w:type="spellEnd"/>
-      <w:r>
-        <w:t>,</w:t>
-      </w:r>
-      <w:r>
-        <w:t xml:space="preserve"> J.,</w:t>
-      </w:r>
-      <w:r>
-        <w:t xml:space="preserve"> Link,</w:t>
-      </w:r>
-      <w:r>
-        <w:t xml:space="preserve"> M.,</w:t>
-      </w:r>
-      <w:r>
-        <w:t xml:space="preserve"> Martin</w:t>
-      </w:r>
-      <w:r>
-        <w:t>, S.,</w:t>
-      </w:r>
-      <w:r>
-        <w:t xml:space="preserve"> Pickett,</w:t>
-      </w:r>
-      <w:r>
-        <w:t xml:space="preserve"> K.,</w:t>
-      </w:r>
-      <w:r>
-        <w:t xml:space="preserve"> </w:t>
-      </w:r>
       <w:r>
         <w:t xml:space="preserve">&amp; </w:t>
       </w:r>
-      <w:proofErr w:type="spellStart"/>
       <w:r>
         <w:t>Tuecke</w:t>
       </w:r>
-      <w:proofErr w:type="spellEnd"/>
       <w:r>
         <w:t>, S</w:t>
       </w:r>
@@ -4812,13 +4227,8 @@
         <w:t xml:space="preserve">. </w:t>
       </w:r>
       <w:r>
-        <w:t>(2012).</w:t>
-      </w:r>
-      <w:proofErr w:type="gramEnd"/>
-      <w:r>
-        <w:t xml:space="preserve"> </w:t>
-      </w:r>
-      <w:proofErr w:type="gramStart"/>
+        <w:t xml:space="preserve">(2012). </w:t>
+      </w:r>
       <w:r>
         <w:t xml:space="preserve">Software as a </w:t>
       </w:r>
@@ -4838,13 +4248,8 @@
         <w:t>s</w:t>
       </w:r>
       <w:r>
-        <w:t>cientists.</w:t>
-      </w:r>
-      <w:proofErr w:type="gramEnd"/>
-      <w:r>
-        <w:t xml:space="preserve"> </w:t>
-      </w:r>
-      <w:proofErr w:type="gramStart"/>
+        <w:t xml:space="preserve">cientists. </w:t>
+      </w:r>
       <w:r>
         <w:rPr>
           <w:i/>
@@ -4855,24 +4260,14 @@
         <w:t>(2)</w:t>
       </w:r>
       <w:r>
-        <w:t>.</w:t>
-      </w:r>
-      <w:proofErr w:type="gramEnd"/>
-      <w:r>
-        <w:t xml:space="preserve"> </w:t>
+        <w:t xml:space="preserve">. </w:t>
       </w:r>
       <w:hyperlink r:id="rId40" w:history="1">
         <w:r>
           <w:rPr>
             <w:rStyle w:val="Hyperlink"/>
           </w:rPr>
-          <w:t>Lin</w:t>
-        </w:r>
-        <w:r>
-          <w:rPr>
-            <w:rStyle w:val="Hyperlink"/>
-          </w:rPr>
-          <w:t>k</w:t>
+          <w:t>Link</w:t>
         </w:r>
       </w:hyperlink>
     </w:p>
@@ -4883,7 +4278,6 @@
       <w:r>
         <w:t xml:space="preserve"> </w:t>
       </w:r>
-      <w:proofErr w:type="gramStart"/>
       <w:r>
         <w:t>Han,</w:t>
       </w:r>
@@ -4891,78 +4285,66 @@
         <w:t xml:space="preserve"> J.,</w:t>
       </w:r>
       <w:r>
-        <w:t xml:space="preserve"> </w:t>
-      </w:r>
-      <w:proofErr w:type="spellStart"/>
-      <w:r>
-        <w:t>Kamber</w:t>
-      </w:r>
-      <w:proofErr w:type="spellEnd"/>
+        <w:t xml:space="preserve"> Kamber, </w:t>
+      </w:r>
+      <w:r>
+        <w:t xml:space="preserve">M., &amp; </w:t>
+      </w:r>
+      <w:r>
+        <w:t>Pei</w:t>
+      </w:r>
+      <w:r>
+        <w:t>, J</w:t>
+      </w:r>
+      <w:r>
+        <w:t xml:space="preserve">. </w:t>
+      </w:r>
+      <w:r>
+        <w:t xml:space="preserve">(2012). </w:t>
+      </w:r>
+      <w:r>
+        <w:rPr>
+          <w:i/>
+        </w:rPr>
+        <w:t xml:space="preserve">Data </w:t>
+      </w:r>
+      <w:r>
+        <w:rPr>
+          <w:i/>
+        </w:rPr>
+        <w:t>mining</w:t>
+      </w:r>
+      <w:r>
+        <w:rPr>
+          <w:i/>
+        </w:rPr>
+        <w:t xml:space="preserve">: Concepts and </w:t>
+      </w:r>
+      <w:r>
+        <w:rPr>
+          <w:i/>
+        </w:rPr>
+        <w:t>techniques</w:t>
+      </w:r>
+      <w:r>
+        <w:t xml:space="preserve"> (</w:t>
+      </w:r>
+      <w:r>
+        <w:t>3rd</w:t>
+      </w:r>
+      <w:r>
+        <w:t xml:space="preserve"> ed.)</w:t>
+      </w:r>
+      <w:r>
+        <w:t>. Morgan Kaufman</w:t>
+      </w:r>
+      <w:r>
+        <w:t>, Chapter 5</w:t>
+      </w:r>
       <w:r>
         <w:t xml:space="preserve">, </w:t>
       </w:r>
       <w:r>
-        <w:t xml:space="preserve">M., &amp; </w:t>
-      </w:r>
-      <w:r>
-        <w:t>Pei</w:t>
-      </w:r>
-      <w:r>
-        <w:t>, J</w:t>
-      </w:r>
-      <w:r>
-        <w:t xml:space="preserve">. </w:t>
-      </w:r>
-      <w:r>
-        <w:t>(2012).</w:t>
-      </w:r>
-      <w:proofErr w:type="gramEnd"/>
-      <w:r>
-        <w:t xml:space="preserve"> </w:t>
-      </w:r>
-      <w:r>
-        <w:rPr>
-          <w:i/>
-        </w:rPr>
-        <w:t xml:space="preserve">Data </w:t>
-      </w:r>
-      <w:r>
-        <w:rPr>
-          <w:i/>
-        </w:rPr>
-        <w:t>mining</w:t>
-      </w:r>
-      <w:r>
-        <w:rPr>
-          <w:i/>
-        </w:rPr>
-        <w:t xml:space="preserve">: Concepts and </w:t>
-      </w:r>
-      <w:r>
-        <w:rPr>
-          <w:i/>
-        </w:rPr>
-        <w:t>techniques</w:t>
-      </w:r>
-      <w:r>
-        <w:t xml:space="preserve"> (</w:t>
-      </w:r>
-      <w:r>
-        <w:t>3rd</w:t>
-      </w:r>
-      <w:r>
-        <w:t xml:space="preserve"> ed.)</w:t>
-      </w:r>
-      <w:r>
-        <w:t>. Morgan Kaufman</w:t>
-      </w:r>
-      <w:r>
-        <w:t>, Chapter 5</w:t>
-      </w:r>
-      <w:r>
-        <w:t xml:space="preserve">, </w:t>
-      </w:r>
-      <w:r>
         <w:t xml:space="preserve">pp. </w:t>
       </w:r>
       <w:r>
@@ -4974,6 +4356,17 @@
       <w:r>
         <w:t xml:space="preserve">120. </w:t>
       </w:r>
+      <w:r>
+        <w:t>Read the following sections:  3.1, 3.2, 3.3.1, 3.4.8-3.4.9</w:t>
+      </w:r>
+      <w:r>
+        <w:t xml:space="preserve"> Optional</w:t>
+      </w:r>
+      <w:r>
+        <w:t xml:space="preserve"> : 3.3.2-3.4.7, 3.5</w:t>
+      </w:r>
+      <w:bookmarkStart w:id="2" w:name="_GoBack"/>
+      <w:bookmarkEnd w:id="2"/>
     </w:p>
     <w:p>
       <w:r>
@@ -6170,13 +5563,8 @@
         </w:numPr>
       </w:pPr>
       <w:r>
-        <w:t xml:space="preserve">Example Tool: </w:t>
-      </w:r>
-      <w:proofErr w:type="spellStart"/>
-      <w:r>
-        <w:t>BigQuery</w:t>
-      </w:r>
-      <w:proofErr w:type="spellEnd"/>
+        <w:t>Example Tool: BigQuery</w:t>
+      </w:r>
     </w:p>
     <w:p>
       <w:pPr>
@@ -6395,14 +5783,12 @@
         </w:rPr>
         <w:t xml:space="preserve">Data quality and wrangling </w:t>
       </w:r>
-      <w:proofErr w:type="gramStart"/>
       <w:r>
         <w:rPr>
           <w:bCs/>
         </w:rPr>
         <w:t>are</w:t>
       </w:r>
-      <w:proofErr w:type="gramEnd"/>
       <w:r>
         <w:rPr>
           <w:bCs/>
@@ -7451,7 +6837,7 @@
             <w:rPr>
               <w:noProof/>
             </w:rPr>
-            <w:t>4</w:t>
+            <w:t>8</w:t>
           </w:r>
           <w:r>
             <w:rPr>
@@ -10228,7 +9614,6 @@
   <w:style w:type="character" w:default="1" w:styleId="DefaultParagraphFont">
     <w:name w:val="Default Paragraph Font"/>
     <w:uiPriority w:val="1"/>
-    <w:semiHidden/>
     <w:unhideWhenUsed/>
   </w:style>
   <w:style w:type="table" w:default="1" w:styleId="TableNormal">
@@ -11172,7 +10557,6 @@
   <w:style w:type="character" w:default="1" w:styleId="DefaultParagraphFont">
     <w:name w:val="Default Paragraph Font"/>
     <w:uiPriority w:val="1"/>
-    <w:semiHidden/>
     <w:unhideWhenUsed/>
   </w:style>
   <w:style w:type="table" w:default="1" w:styleId="TableNormal">
@@ -11864,7 +11248,7 @@
     <w:charset w:val="00"/>
     <w:family w:val="auto"/>
     <w:pitch w:val="variable"/>
-    <w:sig w:usb0="E0002AEF" w:usb1="C0007841" w:usb2="00000009" w:usb3="00000000" w:csb0="000001FF" w:csb1="00000000"/>
+    <w:sig w:usb0="00000003" w:usb1="00000000" w:usb2="00000000" w:usb3="00000000" w:csb0="00000001" w:csb1="00000000"/>
   </w:font>
   <w:font w:name="Wingdings">
     <w:panose1 w:val="05000000000000000000"/>
@@ -11885,14 +11269,14 @@
     <w:charset w:val="00"/>
     <w:family w:val="auto"/>
     <w:pitch w:val="variable"/>
-    <w:sig w:usb0="E0002AFF" w:usb1="C0007843" w:usb2="00000009" w:usb3="00000000" w:csb0="000001FF" w:csb1="00000000"/>
+    <w:sig w:usb0="00000003" w:usb1="00000000" w:usb2="00000000" w:usb3="00000000" w:csb0="00000001" w:csb1="00000000"/>
   </w:font>
   <w:font w:name="Candara">
     <w:panose1 w:val="020E0502030303020204"/>
     <w:charset w:val="00"/>
     <w:family w:val="auto"/>
     <w:pitch w:val="variable"/>
-    <w:sig w:usb0="A00002EF" w:usb1="4000A44B" w:usb2="00000000" w:usb3="00000000" w:csb0="0000019F" w:csb1="00000000"/>
+    <w:sig w:usb0="00000003" w:usb1="00000000" w:usb2="00000000" w:usb3="00000000" w:csb0="00000001" w:csb1="00000000"/>
   </w:font>
   <w:font w:name="华文楷体">
     <w:charset w:val="50"/>
@@ -11912,41 +11296,43 @@
     <w:charset w:val="00"/>
     <w:family w:val="auto"/>
     <w:pitch w:val="variable"/>
-    <w:sig w:usb0="E1002AFF" w:usb1="C000605B" w:usb2="00000029" w:usb3="00000000" w:csb0="000101FF" w:csb1="00000000"/>
+    <w:sig w:usb0="00000003" w:usb1="00000000" w:usb2="00000000" w:usb3="00000000" w:csb0="00000001" w:csb1="00000000"/>
   </w:font>
   <w:font w:name="Verdana">
     <w:panose1 w:val="020B0604030504040204"/>
     <w:charset w:val="00"/>
     <w:family w:val="auto"/>
     <w:pitch w:val="variable"/>
-    <w:sig w:usb0="A10006FF" w:usb1="4000205B" w:usb2="00000010" w:usb3="00000000" w:csb0="0000019F" w:csb1="00000000"/>
+    <w:sig w:usb0="00000003" w:usb1="00000000" w:usb2="00000000" w:usb3="00000000" w:csb0="00000001" w:csb1="00000000"/>
   </w:font>
   <w:font w:name="Arial">
     <w:panose1 w:val="020B0604020202020204"/>
     <w:charset w:val="00"/>
     <w:family w:val="auto"/>
     <w:pitch w:val="variable"/>
-    <w:sig w:usb0="E0002AFF" w:usb1="C0007843" w:usb2="00000009" w:usb3="00000000" w:csb0="000001FF" w:csb1="00000000"/>
+    <w:sig w:usb0="00000003" w:usb1="00000000" w:usb2="00000000" w:usb3="00000000" w:csb0="00000001" w:csb1="00000000"/>
   </w:font>
   <w:font w:name="Cambria">
     <w:panose1 w:val="02040503050406030204"/>
     <w:charset w:val="00"/>
     <w:family w:val="auto"/>
     <w:pitch w:val="variable"/>
-    <w:sig w:usb0="E00002FF" w:usb1="400004FF" w:usb2="00000000" w:usb3="00000000" w:csb0="0000019F" w:csb1="00000000"/>
+    <w:sig w:usb0="00000003" w:usb1="00000000" w:usb2="00000000" w:usb3="00000000" w:csb0="00000001" w:csb1="00000000"/>
   </w:font>
   <w:font w:name="宋体">
-    <w:charset w:val="50"/>
+    <w:panose1 w:val="00000000000000000000"/>
+    <w:charset w:val="86"/>
     <w:family w:val="auto"/>
+    <w:notTrueType/>
     <w:pitch w:val="variable"/>
-    <w:sig w:usb0="00000003" w:usb1="288F0000" w:usb2="00000016" w:usb3="00000000" w:csb0="00040001" w:csb1="00000000"/>
+    <w:sig w:usb0="00000001" w:usb1="080E0000" w:usb2="00000010" w:usb3="00000000" w:csb0="00040000" w:csb1="00000000"/>
   </w:font>
   <w:font w:name="Calibri">
     <w:panose1 w:val="020F0502020204030204"/>
     <w:charset w:val="00"/>
     <w:family w:val="auto"/>
     <w:pitch w:val="variable"/>
-    <w:sig w:usb0="E10002FF" w:usb1="4000ACFF" w:usb2="00000009" w:usb3="00000000" w:csb0="0000019F" w:csb1="00000000"/>
+    <w:sig w:usb0="00000003" w:usb1="00000000" w:usb2="00000000" w:usb3="00000000" w:csb0="00000001" w:csb1="00000000"/>
   </w:font>
 </w:fonts>
 </file>
@@ -12987,7 +12373,7 @@
 </file>
 
 <file path=customXml/itemProps1.xml><?xml version="1.0" encoding="utf-8"?>
-<ds:datastoreItem xmlns:ds="http://schemas.openxmlformats.org/officeDocument/2006/customXml" ds:itemID="{5F6CDADF-88C0-2849-82CD-958C1285DB44}">
+<ds:datastoreItem xmlns:ds="http://schemas.openxmlformats.org/officeDocument/2006/customXml" ds:itemID="{1AB9DAF8-057B-004A-B3A5-9B0224E93FEA}">
   <ds:schemaRefs>
     <ds:schemaRef ds:uri="http://schemas.openxmlformats.org/officeDocument/2006/bibliography"/>
   </ds:schemaRefs>

</xml_diff>

<commit_message>
Reading instructions week 10
</commit_message>
<xml_diff>
--- a/docs/MIDS W205 Syllabus-v2.docx
+++ b/docs/MIDS W205 Syllabus-v2.docx
@@ -3086,8 +3086,6 @@
           <w:t>link</w:t>
         </w:r>
       </w:hyperlink>
-      <w:bookmarkStart w:id="2" w:name="_GoBack"/>
-      <w:bookmarkEnd w:id="2"/>
     </w:p>
     <w:p>
       <w:r>
@@ -3367,6 +3365,12 @@
       </w:r>
     </w:p>
     <w:p>
+      <w:pPr>
+        <w:rPr>
+          <w:color w:val="0080FF" w:themeColor="hyperlink"/>
+          <w:u w:val="single"/>
+        </w:rPr>
+      </w:pPr>
       <w:r>
         <w:t>[24</w:t>
       </w:r>
@@ -3441,9 +3445,49 @@
           <w:t>link</w:t>
         </w:r>
       </w:hyperlink>
-    </w:p>
-    <w:p>
-      <w:r>
+      <w:r>
+        <w:rPr>
+          <w:rStyle w:val="Hyperlink"/>
+        </w:rPr>
+        <w:t xml:space="preserve">  </w:t>
+      </w:r>
+      <w:r>
+        <w:t>Read the following sections</w:t>
+      </w:r>
+      <w:r>
+        <w:rPr>
+          <w:szCs w:val="20"/>
+        </w:rPr>
+        <w:t>:  </w:t>
+      </w:r>
+      <w:r>
+        <w:rPr>
+          <w:rFonts w:eastAsia="Times New Roman" w:cs="Tahoma"/>
+          <w:color w:val="636363"/>
+          <w:szCs w:val="20"/>
+          <w:shd w:val="clear" w:color="auto" w:fill="F8F8FF"/>
+        </w:rPr>
+        <w:t>1,2 3 {3.1.1,3.1.2,3.1.4,3.3.1} 4 {4.1,4.3,4.5,4.6,4.8},5{5.1,5.2},7</w:t>
+      </w:r>
+      <w:r>
+        <w:rPr>
+          <w:szCs w:val="20"/>
+        </w:rPr>
+        <w:t>. The rest</w:t>
+      </w:r>
+      <w:r>
+        <w:t xml:space="preserve"> is optional.</w:t>
+      </w:r>
+    </w:p>
+    <w:p>
+      <w:pPr>
+        <w:rPr>
+          <w:color w:val="0080FF" w:themeColor="hyperlink"/>
+          <w:u w:val="single"/>
+        </w:rPr>
+      </w:pPr>
+      <w:r>
+        <w:lastRenderedPageBreak/>
         <w:t>[25</w:t>
       </w:r>
       <w:r>
@@ -3523,15 +3567,47 @@
           <w:t>link</w:t>
         </w:r>
       </w:hyperlink>
-    </w:p>
-    <w:p>
-      <w:pPr>
+      <w:r>
         <w:rPr>
           <w:rStyle w:val="Hyperlink"/>
         </w:rPr>
-      </w:pPr>
-      <w:r>
-        <w:lastRenderedPageBreak/>
+        <w:t xml:space="preserve"> </w:t>
+      </w:r>
+      <w:r>
+        <w:t>Read the following sections</w:t>
+      </w:r>
+      <w:r>
+        <w:rPr>
+          <w:szCs w:val="20"/>
+        </w:rPr>
+        <w:t>:  </w:t>
+      </w:r>
+      <w:r>
+        <w:rPr>
+          <w:rFonts w:eastAsia="Times New Roman" w:cs="Tahoma"/>
+          <w:color w:val="636363"/>
+          <w:szCs w:val="20"/>
+          <w:shd w:val="clear" w:color="auto" w:fill="F8F8FF"/>
+        </w:rPr>
+        <w:t>1,2 3 {3.1.1,3.1.2,3.1.4,3.3.1} 4 {4.1,4.3,4.5,4.6,4.8},5{5.1,5.2},7</w:t>
+      </w:r>
+      <w:r>
+        <w:rPr>
+          <w:szCs w:val="20"/>
+        </w:rPr>
+        <w:t>. The rest</w:t>
+      </w:r>
+      <w:r>
+        <w:t xml:space="preserve"> is optional.</w:t>
+      </w:r>
+    </w:p>
+    <w:p>
+      <w:pPr>
+        <w:rPr>
+          <w:rStyle w:val="Hyperlink"/>
+        </w:rPr>
+      </w:pPr>
+      <w:r>
         <w:t>[26</w:t>
       </w:r>
       <w:r>
@@ -3649,6 +3725,86 @@
           <w:t>link</w:t>
         </w:r>
       </w:hyperlink>
+      <w:r>
+        <w:rPr>
+          <w:rStyle w:val="Hyperlink"/>
+        </w:rPr>
+        <w:t xml:space="preserve"> </w:t>
+      </w:r>
+      <w:r>
+        <w:t>Read the following sections</w:t>
+      </w:r>
+      <w:r>
+        <w:rPr>
+          <w:szCs w:val="20"/>
+        </w:rPr>
+        <w:t>:  </w:t>
+      </w:r>
+      <w:r>
+        <w:rPr>
+          <w:rFonts w:eastAsia="Times New Roman" w:cs="Tahoma"/>
+          <w:color w:val="636363"/>
+          <w:szCs w:val="20"/>
+          <w:shd w:val="clear" w:color="auto" w:fill="F8F8FF"/>
+        </w:rPr>
+        <w:t xml:space="preserve">1,2 3 </w:t>
+      </w:r>
+      <w:r>
+        <w:rPr>
+          <w:rFonts w:eastAsia="Times New Roman" w:cs="Tahoma"/>
+          <w:color w:val="636363"/>
+          <w:szCs w:val="20"/>
+          <w:shd w:val="clear" w:color="auto" w:fill="F8F8FF"/>
+        </w:rPr>
+        <w:t>5</w:t>
+      </w:r>
+      <w:r>
+        <w:rPr>
+          <w:szCs w:val="20"/>
+        </w:rPr>
+        <w:t>. The rest</w:t>
+      </w:r>
+      <w:r>
+        <w:t xml:space="preserve"> is optional.</w:t>
+      </w:r>
+      <w:bookmarkStart w:id="2" w:name="_GoBack"/>
+      <w:bookmarkEnd w:id="2"/>
+    </w:p>
+    <w:p>
+      <w:pPr>
+        <w:rPr>
+          <w:rFonts w:ascii="Times New Roman" w:eastAsia="Times New Roman" w:hAnsi="Times New Roman" w:cs="Times New Roman"/>
+          <w:color w:val="auto"/>
+          <w:sz w:val="24"/>
+        </w:rPr>
+      </w:pPr>
+      <w:r>
+        <w:t>Read the following sections</w:t>
+      </w:r>
+      <w:r>
+        <w:rPr>
+          <w:szCs w:val="20"/>
+        </w:rPr>
+        <w:t>:  </w:t>
+      </w:r>
+      <w:r>
+        <w:rPr>
+          <w:rFonts w:eastAsia="Times New Roman" w:cs="Tahoma"/>
+          <w:color w:val="636363"/>
+          <w:szCs w:val="20"/>
+          <w:shd w:val="clear" w:color="auto" w:fill="F8F8FF"/>
+        </w:rPr>
+        <w:t>Introduction, Preliminary Conceptual Framework ,Toward a Hierarchical Framework of Data Quality</w:t>
+      </w:r>
+      <w:r>
+        <w:rPr>
+          <w:szCs w:val="20"/>
+        </w:rPr>
+        <w:t>. The rest</w:t>
+      </w:r>
+      <w:r>
+        <w:t xml:space="preserve"> is optional.</w:t>
+      </w:r>
     </w:p>
     <w:p>
       <w:pPr>
@@ -4503,6 +4659,7 @@
         </w:numPr>
       </w:pPr>
       <w:r>
+        <w:lastRenderedPageBreak/>
         <w:t>Introduction: Data Size, Transfer</w:t>
       </w:r>
     </w:p>
@@ -4601,7 +4758,6 @@
         <w:rPr>
           <w:b/>
         </w:rPr>
-        <w:lastRenderedPageBreak/>
         <w:t>Week 3</w:t>
       </w:r>
       <w:r>
@@ -5163,6 +5319,7 @@
         </w:numPr>
       </w:pPr>
       <w:r>
+        <w:lastRenderedPageBreak/>
         <w:t xml:space="preserve">Functional </w:t>
       </w:r>
       <w:r>
@@ -5245,7 +5402,6 @@
         </w:numPr>
       </w:pPr>
       <w:r>
-        <w:lastRenderedPageBreak/>
         <w:t>Review: Schema, RDBMS, and DAGs</w:t>
       </w:r>
     </w:p>
@@ -5738,6 +5894,7 @@
         </w:numPr>
       </w:pPr>
       <w:r>
+        <w:lastRenderedPageBreak/>
         <w:t xml:space="preserve">Defining </w:t>
       </w:r>
       <w:r>
@@ -5861,7 +6018,6 @@
         <w:rPr>
           <w:b/>
         </w:rPr>
-        <w:lastRenderedPageBreak/>
         <w:t>Week 11</w:t>
       </w:r>
       <w:r>
@@ -6760,7 +6916,7 @@
             <w:rPr>
               <w:noProof/>
             </w:rPr>
-            <w:t>3</w:t>
+            <w:t>9</w:t>
           </w:r>
           <w:r>
             <w:rPr>
@@ -10644,6 +10800,7 @@
     <w:rsid w:val="000D05DD"/>
     <w:rsid w:val="00123198"/>
     <w:rsid w:val="00486261"/>
+    <w:rsid w:val="009364D9"/>
     <w:rsid w:val="00B64E29"/>
     <w:rsid w:val="00F355D7"/>
     <w:rsid w:val="00F9621B"/>
@@ -11643,7 +11800,7 @@
 </file>
 
 <file path=customXml/itemProps1.xml><?xml version="1.0" encoding="utf-8"?>
-<ds:datastoreItem xmlns:ds="http://schemas.openxmlformats.org/officeDocument/2006/customXml" ds:itemID="{B44751F8-2723-4343-99D6-46A2D75B736B}">
+<ds:datastoreItem xmlns:ds="http://schemas.openxmlformats.org/officeDocument/2006/customXml" ds:itemID="{E520ADBB-16B2-0246-A762-CC41FBF4EDF9}">
   <ds:schemaRefs>
     <ds:schemaRef ds:uri="http://schemas.openxmlformats.org/officeDocument/2006/bibliography"/>
   </ds:schemaRefs>

</xml_diff>

<commit_message>
updated istructors, email still missing
</commit_message>
<xml_diff>
--- a/docs/MIDS W205 Syllabus-v2.docx
+++ b/docs/MIDS W205 Syllabus-v2.docx
@@ -139,8 +139,21 @@
               <w:pStyle w:val="Header"/>
               <w:spacing w:line="240" w:lineRule="auto"/>
             </w:pPr>
+            <w:proofErr w:type="spellStart"/>
             <w:r>
-              <w:t xml:space="preserve">Jari Koister, </w:t>
+              <w:t>Jari</w:t>
+            </w:r>
+            <w:proofErr w:type="spellEnd"/>
+            <w:r>
+              <w:t xml:space="preserve"> </w:t>
+            </w:r>
+            <w:proofErr w:type="spellStart"/>
+            <w:r>
+              <w:t>Koister</w:t>
+            </w:r>
+            <w:proofErr w:type="spellEnd"/>
+            <w:r>
+              <w:t xml:space="preserve">, </w:t>
             </w:r>
             <w:hyperlink r:id="rId8" w:history="1">
               <w:r>
@@ -155,72 +168,39 @@
             <w:pPr>
               <w:pStyle w:val="Header"/>
               <w:spacing w:line="240" w:lineRule="auto"/>
-            </w:pPr>
-            <w:r>
-              <w:t>Dan McClary</w:t>
-            </w:r>
-            <w:r>
-              <w:t xml:space="preserve">, </w:t>
-            </w:r>
-            <w:hyperlink r:id="rId9" w:history="1">
-              <w:r>
-                <w:rPr>
-                  <w:rStyle w:val="Hyperlink"/>
-                </w:rPr>
-                <w:t>dan.mcclary@ischool.ber</w:t>
-              </w:r>
-              <w:r>
-                <w:rPr>
-                  <w:rStyle w:val="Hyperlink"/>
-                </w:rPr>
-                <w:t>kely.edu</w:t>
-              </w:r>
-            </w:hyperlink>
-          </w:p>
-          <w:p>
-            <w:pPr>
-              <w:pStyle w:val="Header"/>
-              <w:spacing w:line="240" w:lineRule="auto"/>
-              <w:rPr>
-                <w:rStyle w:val="Hyperlink"/>
-                <w:rFonts w:eastAsia="Times New Roman" w:cs="Times New Roman"/>
-              </w:rPr>
-            </w:pPr>
-            <w:r>
-              <w:t xml:space="preserve">Karthik </w:t>
-            </w:r>
-            <w:r>
-              <w:rPr>
-                <w:rStyle w:val="gi"/>
-                <w:rFonts w:eastAsia="Times New Roman" w:cs="Times New Roman"/>
-              </w:rPr>
-              <w:t xml:space="preserve">Ramasamy, </w:t>
-            </w:r>
-            <w:hyperlink r:id="rId10" w:history="1">
-              <w:r>
-                <w:rPr>
-                  <w:rStyle w:val="Hyperlink"/>
-                  <w:rFonts w:eastAsia="Times New Roman" w:cs="Times New Roman"/>
-                </w:rPr>
-                <w:t>karthik@ischool.berkeley.edu</w:t>
-              </w:r>
-            </w:hyperlink>
-          </w:p>
-          <w:p>
-            <w:pPr>
-              <w:pStyle w:val="Header"/>
-              <w:spacing w:line="240" w:lineRule="auto"/>
               <w:rPr>
                 <w:rFonts w:eastAsia="Times New Roman" w:cs="Times New Roman"/>
               </w:rPr>
             </w:pPr>
+            <w:proofErr w:type="spellStart"/>
             <w:r>
               <w:rPr>
                 <w:rFonts w:eastAsia="Times New Roman" w:cs="Times New Roman"/>
               </w:rPr>
-              <w:t xml:space="preserve">Arash Nourian , </w:t>
+              <w:t>Arash</w:t>
             </w:r>
-            <w:hyperlink r:id="rId11" w:history="1">
+            <w:proofErr w:type="spellEnd"/>
+            <w:r>
+              <w:rPr>
+                <w:rFonts w:eastAsia="Times New Roman" w:cs="Times New Roman"/>
+              </w:rPr>
+              <w:t xml:space="preserve"> </w:t>
+            </w:r>
+            <w:proofErr w:type="spellStart"/>
+            <w:r>
+              <w:rPr>
+                <w:rFonts w:eastAsia="Times New Roman" w:cs="Times New Roman"/>
+              </w:rPr>
+              <w:t>Nourian</w:t>
+            </w:r>
+            <w:proofErr w:type="spellEnd"/>
+            <w:r>
+              <w:rPr>
+                <w:rFonts w:eastAsia="Times New Roman" w:cs="Times New Roman"/>
+              </w:rPr>
+              <w:t xml:space="preserve"> , </w:t>
+            </w:r>
+            <w:hyperlink r:id="rId9" w:history="1">
               <w:r>
                 <w:rPr>
                   <w:rStyle w:val="Hyperlink"/>
@@ -234,14 +214,39 @@
             <w:pPr>
               <w:pStyle w:val="Header"/>
               <w:spacing w:line="240" w:lineRule="auto"/>
+              <w:rPr>
+                <w:rStyle w:val="Hyperlink"/>
+                <w:rFonts w:ascii="Verdana" w:eastAsia="Times New Roman" w:hAnsi="Verdana" w:cs="Times New Roman"/>
+                <w:color w:val="677598"/>
+                <w:sz w:val="17"/>
+                <w:szCs w:val="17"/>
+              </w:rPr>
             </w:pPr>
             <w:r>
               <w:rPr>
                 <w:rFonts w:eastAsia="Times New Roman" w:cs="Times New Roman"/>
               </w:rPr>
-              <w:t xml:space="preserve">Manos Papagelis , </w:t>
+              <w:t>Amit</w:t>
             </w:r>
-            <w:hyperlink r:id="rId12" w:history="1">
+            <w:r>
+              <w:rPr>
+                <w:rFonts w:eastAsia="Times New Roman" w:cs="Times New Roman"/>
+              </w:rPr>
+              <w:t xml:space="preserve"> </w:t>
+            </w:r>
+            <w:r>
+              <w:rPr>
+                <w:rFonts w:eastAsia="Times New Roman" w:cs="Times New Roman"/>
+              </w:rPr>
+              <w:t>Bhattacharyya</w:t>
+            </w:r>
+            <w:r>
+              <w:rPr>
+                <w:rFonts w:eastAsia="Times New Roman" w:cs="Times New Roman"/>
+              </w:rPr>
+              <w:t xml:space="preserve"> , </w:t>
+            </w:r>
+            <w:hyperlink r:id="rId10" w:history="1">
               <w:r>
                 <w:rPr>
                   <w:rStyle w:val="Hyperlink"/>
@@ -250,14 +255,98 @@
                   <w:sz w:val="17"/>
                   <w:szCs w:val="17"/>
                 </w:rPr>
-                <w:t>papaggel@ischool.berkeley.edu</w:t>
+                <w:t>amitb</w:t>
+              </w:r>
+              <w:r>
+                <w:rPr>
+                  <w:rStyle w:val="Hyperlink"/>
+                  <w:rFonts w:ascii="Verdana" w:eastAsia="Times New Roman" w:hAnsi="Verdana" w:cs="Times New Roman"/>
+                  <w:color w:val="677598"/>
+                  <w:sz w:val="17"/>
+                  <w:szCs w:val="17"/>
+                </w:rPr>
+                <w:t>l</w:t>
+              </w:r>
+              <w:r>
+                <w:rPr>
+                  <w:rStyle w:val="Hyperlink"/>
+                  <w:rFonts w:ascii="Verdana" w:eastAsia="Times New Roman" w:hAnsi="Verdana" w:cs="Times New Roman"/>
+                  <w:color w:val="677598"/>
+                  <w:sz w:val="17"/>
+                  <w:szCs w:val="17"/>
+                </w:rPr>
+                <w:t>@ischool.berkeley.edu</w:t>
               </w:r>
             </w:hyperlink>
           </w:p>
           <w:p>
             <w:pPr>
               <w:pStyle w:val="Header"/>
+              <w:spacing w:line="240" w:lineRule="auto"/>
             </w:pPr>
+            <w:r>
+              <w:t>Uri</w:t>
+            </w:r>
+            <w:r>
+              <w:t xml:space="preserve"> </w:t>
+            </w:r>
+            <w:proofErr w:type="spellStart"/>
+            <w:r>
+              <w:t>Schoenfeld</w:t>
+            </w:r>
+            <w:proofErr w:type="spellEnd"/>
+            <w:r>
+              <w:t xml:space="preserve">, </w:t>
+            </w:r>
+            <w:r>
+              <w:t>shuri</w:t>
+            </w:r>
+            <w:r>
+              <w:t>@shuri.org</w:t>
+            </w:r>
+          </w:p>
+          <w:p>
+            <w:pPr>
+              <w:pStyle w:val="Header"/>
+              <w:spacing w:line="240" w:lineRule="auto"/>
+              <w:rPr>
+                <w:rFonts w:eastAsia="Times New Roman" w:cs="Times New Roman"/>
+                <w:color w:val="0080FF" w:themeColor="hyperlink"/>
+                <w:u w:val="single"/>
+              </w:rPr>
+            </w:pPr>
+            <w:r>
+              <w:t>Edward</w:t>
+            </w:r>
+            <w:r>
+              <w:t xml:space="preserve"> </w:t>
+            </w:r>
+            <w:r>
+              <w:rPr>
+                <w:rStyle w:val="gi"/>
+                <w:rFonts w:eastAsia="Times New Roman" w:cs="Times New Roman"/>
+              </w:rPr>
+              <w:t>Fine</w:t>
+            </w:r>
+            <w:r>
+              <w:rPr>
+                <w:rStyle w:val="gi"/>
+                <w:rFonts w:eastAsia="Times New Roman" w:cs="Times New Roman"/>
+              </w:rPr>
+              <w:t xml:space="preserve">, </w:t>
+            </w:r>
+            <w:r>
+              <w:rPr>
+                <w:rFonts w:eastAsia="Times New Roman" w:cs="Times New Roman"/>
+              </w:rPr>
+              <w:t>edward.fine</w:t>
+            </w:r>
+            <w:r>
+              <w:rPr>
+                <w:rFonts w:eastAsia="Times New Roman" w:cs="Times New Roman"/>
+              </w:rPr>
+              <w:t>@gmail.com</w:t>
+            </w:r>
           </w:p>
         </w:tc>
       </w:tr>
@@ -298,6 +387,8 @@
     </w:tbl>
     <w:p>
       <w:bookmarkStart w:id="0" w:name="_Toc261004492"/>
+      <w:bookmarkStart w:id="1" w:name="_GoBack"/>
+      <w:bookmarkEnd w:id="1"/>
     </w:p>
     <w:tbl>
       <w:tblPr>
@@ -326,7 +417,7 @@
             <w:pPr>
               <w:pStyle w:val="Heading1"/>
             </w:pPr>
-            <w:bookmarkStart w:id="1" w:name="_Toc261004494"/>
+            <w:bookmarkStart w:id="2" w:name="_Toc261004494"/>
             <w:r>
               <w:lastRenderedPageBreak/>
               <w:t>Course Overview</w:t>
@@ -980,7 +1071,7 @@
               <w:t>Evaluation</w:t>
             </w:r>
           </w:p>
-          <w:bookmarkEnd w:id="1"/>
+          <w:bookmarkEnd w:id="2"/>
           <w:p>
             <w:pPr>
               <w:pStyle w:val="ListParagraph"/>
@@ -1001,7 +1092,25 @@
                 <w:bCs/>
                 <w:color w:val="auto"/>
               </w:rPr>
-              <w:t>10 labs (spread through out the course):  [25% of grade]</w:t>
+              <w:t>10 labs (spread through out the course)</w:t>
+            </w:r>
+            <w:proofErr w:type="gramStart"/>
+            <w:r>
+              <w:rPr>
+                <w:rFonts w:eastAsiaTheme="minorHAnsi"/>
+                <w:bCs/>
+                <w:color w:val="auto"/>
+              </w:rPr>
+              <w:t>:  [</w:t>
+            </w:r>
+            <w:proofErr w:type="gramEnd"/>
+            <w:r>
+              <w:rPr>
+                <w:rFonts w:eastAsiaTheme="minorHAnsi"/>
+                <w:bCs/>
+                <w:color w:val="auto"/>
+              </w:rPr>
+              <w:t>25% of grade]</w:t>
             </w:r>
           </w:p>
           <w:p>
@@ -1024,7 +1133,25 @@
                 <w:bCs/>
                 <w:color w:val="auto"/>
               </w:rPr>
-              <w:t>2 exercises, spanning Weeks 1–7 and 8–14: (20% ex 1, 20% ex 2 respectively)  [total 40% of grade]</w:t>
+              <w:t xml:space="preserve">2 exercises, spanning Weeks 1–7 and 8–14: (20% ex 1, 20% ex 2 </w:t>
+            </w:r>
+            <w:proofErr w:type="gramStart"/>
+            <w:r>
+              <w:rPr>
+                <w:rFonts w:eastAsiaTheme="minorHAnsi"/>
+                <w:bCs/>
+                <w:color w:val="auto"/>
+              </w:rPr>
+              <w:t>respectively)  [</w:t>
+            </w:r>
+            <w:proofErr w:type="gramEnd"/>
+            <w:r>
+              <w:rPr>
+                <w:rFonts w:eastAsiaTheme="minorHAnsi"/>
+                <w:bCs/>
+                <w:color w:val="auto"/>
+              </w:rPr>
+              <w:t>total 40% of grade]</w:t>
             </w:r>
           </w:p>
           <w:p>
@@ -1142,9 +1269,11 @@
       <w:r>
         <w:t xml:space="preserve">[1] </w:t>
       </w:r>
+      <w:proofErr w:type="spellStart"/>
       <w:r>
         <w:t>Hammerbacher</w:t>
       </w:r>
+      <w:proofErr w:type="spellEnd"/>
       <w:r>
         <w:t>, J. (2009).</w:t>
       </w:r>
@@ -1325,7 +1454,7 @@
       <w:r>
         <w:t xml:space="preserve"> </w:t>
       </w:r>
-      <w:hyperlink r:id="rId13" w:history="1">
+      <w:hyperlink r:id="rId11" w:history="1">
         <w:r>
           <w:rPr>
             <w:rStyle w:val="Hyperlink"/>
@@ -1347,9 +1476,11 @@
       <w:r>
         <w:t xml:space="preserve">] </w:t>
       </w:r>
+      <w:proofErr w:type="spellStart"/>
       <w:r>
         <w:t>Koister</w:t>
       </w:r>
+      <w:proofErr w:type="spellEnd"/>
       <w:r>
         <w:t>, J</w:t>
       </w:r>
@@ -1407,7 +1538,7 @@
       <w:r>
         <w:t xml:space="preserve">W205. </w:t>
       </w:r>
-      <w:hyperlink r:id="rId14" w:anchor="heading=h.lbal11w8l32c" w:history="1">
+      <w:hyperlink r:id="rId12" w:anchor="heading=h.lbal11w8l32c" w:history="1">
         <w:r>
           <w:rPr>
             <w:rStyle w:val="Hyperlink"/>
@@ -1436,7 +1567,15 @@
         <w:t>,</w:t>
       </w:r>
       <w:r>
-        <w:t xml:space="preserve"> Kamber,</w:t>
+        <w:t xml:space="preserve"> </w:t>
+      </w:r>
+      <w:proofErr w:type="spellStart"/>
+      <w:r>
+        <w:t>Kamber</w:t>
+      </w:r>
+      <w:proofErr w:type="spellEnd"/>
+      <w:r>
+        <w:t>,</w:t>
       </w:r>
       <w:r>
         <w:t xml:space="preserve"> M.,</w:t>
@@ -1540,9 +1679,11 @@
       <w:r>
         <w:t xml:space="preserve">[4] </w:t>
       </w:r>
+      <w:proofErr w:type="spellStart"/>
       <w:r>
         <w:t>Patil</w:t>
       </w:r>
+      <w:proofErr w:type="spellEnd"/>
       <w:r>
         <w:t>, D.J</w:t>
       </w:r>
@@ -1591,7 +1732,7 @@
       <w:r>
         <w:t xml:space="preserve">. </w:t>
       </w:r>
-      <w:hyperlink r:id="rId15" w:history="1">
+      <w:hyperlink r:id="rId13" w:history="1">
         <w:r>
           <w:rPr>
             <w:rStyle w:val="Hyperlink"/>
@@ -1640,8 +1781,13 @@
         <w:t>, S., &amp;</w:t>
       </w:r>
       <w:r>
-        <w:t xml:space="preserve"> Tse</w:t>
-      </w:r>
+        <w:t xml:space="preserve"> </w:t>
+      </w:r>
+      <w:proofErr w:type="spellStart"/>
+      <w:r>
+        <w:t>Tse</w:t>
+      </w:r>
+      <w:proofErr w:type="spellEnd"/>
       <w:r>
         <w:t>, E</w:t>
       </w:r>
@@ -1678,7 +1824,7 @@
       <w:r>
         <w:t xml:space="preserve">. Netflix blog post. </w:t>
       </w:r>
-      <w:hyperlink r:id="rId16" w:history="1">
+      <w:hyperlink r:id="rId14" w:history="1">
         <w:r>
           <w:rPr>
             <w:rStyle w:val="Hyperlink"/>
@@ -1700,9 +1846,11 @@
       <w:r>
         <w:t xml:space="preserve">] </w:t>
       </w:r>
+      <w:proofErr w:type="spellStart"/>
       <w:r>
         <w:t>Marz</w:t>
       </w:r>
+      <w:proofErr w:type="spellEnd"/>
       <w:r>
         <w:t>, N. &amp;</w:t>
       </w:r>
@@ -1851,8 +1999,13 @@
         <w:t>[8]</w:t>
       </w:r>
       <w:r>
-        <w:t xml:space="preserve"> Codd</w:t>
-      </w:r>
+        <w:t xml:space="preserve"> </w:t>
+      </w:r>
+      <w:proofErr w:type="spellStart"/>
+      <w:r>
+        <w:t>Codd</w:t>
+      </w:r>
+      <w:proofErr w:type="spellEnd"/>
       <w:r>
         <w:t xml:space="preserve">, </w:t>
       </w:r>
@@ -1958,7 +2111,7 @@
       <w:r>
         <w:t xml:space="preserve"> </w:t>
       </w:r>
-      <w:hyperlink r:id="rId17" w:history="1">
+      <w:hyperlink r:id="rId15" w:history="1">
         <w:r>
           <w:rPr>
             <w:rStyle w:val="Hyperlink"/>
@@ -2064,7 +2217,7 @@
       <w:r>
         <w:t xml:space="preserve"> </w:t>
       </w:r>
-      <w:hyperlink r:id="rId18" w:history="1">
+      <w:hyperlink r:id="rId16" w:history="1">
         <w:r>
           <w:rPr>
             <w:rStyle w:val="Hyperlink"/>
@@ -2103,14 +2256,24 @@
       <w:r>
         <w:t xml:space="preserve">[10] </w:t>
       </w:r>
+      <w:proofErr w:type="spellStart"/>
       <w:r>
         <w:t>Ghemawat</w:t>
       </w:r>
+      <w:proofErr w:type="spellEnd"/>
       <w:r>
         <w:t>, S.</w:t>
       </w:r>
       <w:r>
-        <w:t>, Gobioff,</w:t>
+        <w:t xml:space="preserve">, </w:t>
+      </w:r>
+      <w:proofErr w:type="spellStart"/>
+      <w:r>
+        <w:t>Gobioff</w:t>
+      </w:r>
+      <w:proofErr w:type="spellEnd"/>
+      <w:r>
+        <w:t>,</w:t>
       </w:r>
       <w:r>
         <w:t xml:space="preserve"> H., &amp; </w:t>
@@ -2139,7 +2302,7 @@
       <w:r>
         <w:t xml:space="preserve">file system. SOSP’03, October 19–22, Bolton Landing, New York, USA. </w:t>
       </w:r>
-      <w:hyperlink r:id="rId19" w:history="1">
+      <w:hyperlink r:id="rId17" w:history="1">
         <w:r>
           <w:rPr>
             <w:rStyle w:val="Hyperlink"/>
@@ -2200,6 +2363,224 @@
       <w:r>
         <w:t xml:space="preserve">. </w:t>
       </w:r>
+      <w:hyperlink r:id="rId18" w:history="1">
+        <w:r>
+          <w:rPr>
+            <w:rStyle w:val="Hyperlink"/>
+          </w:rPr>
+          <w:t>link</w:t>
+        </w:r>
+      </w:hyperlink>
+    </w:p>
+    <w:p>
+      <w:pPr>
+        <w:rPr>
+          <w:b/>
+        </w:rPr>
+      </w:pPr>
+      <w:r>
+        <w:rPr>
+          <w:b/>
+        </w:rPr>
+        <w:t>Week 5</w:t>
+      </w:r>
+    </w:p>
+    <w:p>
+      <w:pPr>
+        <w:rPr>
+          <w:i/>
+        </w:rPr>
+      </w:pPr>
+      <w:r>
+        <w:rPr>
+          <w:i/>
+        </w:rPr>
+        <w:t>Required reading:</w:t>
+      </w:r>
+    </w:p>
+    <w:p>
+      <w:r>
+        <w:t>[12]</w:t>
+      </w:r>
+      <w:r>
+        <w:t xml:space="preserve"> </w:t>
+      </w:r>
+      <w:proofErr w:type="spellStart"/>
+      <w:r>
+        <w:t>Vassiliadis</w:t>
+      </w:r>
+      <w:proofErr w:type="spellEnd"/>
+      <w:r>
+        <w:t>, P.</w:t>
+      </w:r>
+      <w:r>
+        <w:t xml:space="preserve"> </w:t>
+      </w:r>
+      <w:r>
+        <w:t xml:space="preserve">(2009). </w:t>
+      </w:r>
+      <w:r>
+        <w:t xml:space="preserve">A </w:t>
+      </w:r>
+      <w:r>
+        <w:t>s</w:t>
+      </w:r>
+      <w:r>
+        <w:t xml:space="preserve">urvey </w:t>
+      </w:r>
+      <w:r>
+        <w:t xml:space="preserve">of </w:t>
+      </w:r>
+      <w:r>
+        <w:t>e</w:t>
+      </w:r>
+      <w:r>
+        <w:t>xtract</w:t>
+      </w:r>
+      <w:r>
+        <w:t>–</w:t>
+      </w:r>
+      <w:r>
+        <w:t>t</w:t>
+      </w:r>
+      <w:r>
+        <w:t>ransform</w:t>
+      </w:r>
+      <w:r>
+        <w:t>–</w:t>
+      </w:r>
+      <w:r>
+        <w:t>l</w:t>
+      </w:r>
+      <w:r>
+        <w:t xml:space="preserve">oad </w:t>
+      </w:r>
+      <w:r>
+        <w:t>t</w:t>
+      </w:r>
+      <w:r>
+        <w:t>echnology</w:t>
+      </w:r>
+      <w:r>
+        <w:t xml:space="preserve">. </w:t>
+      </w:r>
+      <w:r>
+        <w:rPr>
+          <w:i/>
+        </w:rPr>
+        <w:t>International Journal of Data Warehousing &amp; Mining, 5</w:t>
+      </w:r>
+      <w:r>
+        <w:t>(3), 1</w:t>
+      </w:r>
+      <w:r>
+        <w:t>–</w:t>
+      </w:r>
+      <w:r>
+        <w:t xml:space="preserve">27. </w:t>
+      </w:r>
+      <w:hyperlink r:id="rId19" w:history="1">
+        <w:r>
+          <w:rPr>
+            <w:rStyle w:val="Hyperlink"/>
+          </w:rPr>
+          <w:t>link</w:t>
+        </w:r>
+      </w:hyperlink>
+    </w:p>
+    <w:p>
+      <w:pPr>
+        <w:rPr>
+          <w:i/>
+        </w:rPr>
+      </w:pPr>
+      <w:r>
+        <w:rPr>
+          <w:i/>
+        </w:rPr>
+        <w:t>Recommended (but not required) reading:</w:t>
+      </w:r>
+    </w:p>
+    <w:p>
+      <w:r>
+        <w:lastRenderedPageBreak/>
+        <w:t>[13</w:t>
+      </w:r>
+      <w:r>
+        <w:t>]</w:t>
+      </w:r>
+      <w:r>
+        <w:t xml:space="preserve"> </w:t>
+      </w:r>
+      <w:r>
+        <w:t>Kreps</w:t>
+      </w:r>
+      <w:r>
+        <w:t>, J.</w:t>
+      </w:r>
+      <w:r>
+        <w:t xml:space="preserve"> et al. </w:t>
+      </w:r>
+      <w:r>
+        <w:t xml:space="preserve">(2011). </w:t>
+      </w:r>
+      <w:r>
+        <w:t xml:space="preserve">Kafka: </w:t>
+      </w:r>
+      <w:r>
+        <w:t>A</w:t>
+      </w:r>
+      <w:r>
+        <w:t xml:space="preserve"> </w:t>
+      </w:r>
+      <w:r>
+        <w:t>d</w:t>
+      </w:r>
+      <w:r>
+        <w:t xml:space="preserve">istributed </w:t>
+      </w:r>
+      <w:r>
+        <w:t>m</w:t>
+      </w:r>
+      <w:r>
+        <w:t xml:space="preserve">essaging </w:t>
+      </w:r>
+      <w:r>
+        <w:t>s</w:t>
+      </w:r>
+      <w:r>
+        <w:t xml:space="preserve">ystem </w:t>
+      </w:r>
+      <w:r>
+        <w:t xml:space="preserve">for </w:t>
+      </w:r>
+      <w:r>
+        <w:t>l</w:t>
+      </w:r>
+      <w:r>
+        <w:t xml:space="preserve">og </w:t>
+      </w:r>
+      <w:r>
+        <w:t>p</w:t>
+      </w:r>
+      <w:r>
+        <w:t>rocessing</w:t>
+      </w:r>
+      <w:r>
+        <w:t>.</w:t>
+      </w:r>
+      <w:r>
+        <w:t xml:space="preserve"> </w:t>
+      </w:r>
+      <w:r>
+        <w:t>NetDB'11, Athens, Greece.</w:t>
+      </w:r>
+      <w:r>
+        <w:t xml:space="preserve"> </w:t>
+      </w:r>
+      <w:r>
+        <w:t xml:space="preserve">ACM 978-1-4503-0652-2/11/06. </w:t>
+      </w:r>
       <w:hyperlink r:id="rId20" w:history="1">
         <w:r>
           <w:rPr>
@@ -2219,7 +2600,7 @@
         <w:rPr>
           <w:b/>
         </w:rPr>
-        <w:t>Week 5</w:t>
+        <w:t>Week 6</w:t>
       </w:r>
     </w:p>
     <w:p>
@@ -2237,267 +2618,60 @@
     </w:p>
     <w:p>
       <w:r>
-        <w:t>[12]</w:t>
+        <w:t>[14</w:t>
+      </w:r>
+      <w:r>
+        <w:t>]</w:t>
       </w:r>
       <w:r>
         <w:t xml:space="preserve"> </w:t>
       </w:r>
-      <w:r>
-        <w:t>Vassiliadis</w:t>
-      </w:r>
-      <w:r>
-        <w:t>, P.</w:t>
-      </w:r>
-      <w:r>
-        <w:t xml:space="preserve"> </w:t>
-      </w:r>
-      <w:r>
-        <w:t xml:space="preserve">(2009). </w:t>
-      </w:r>
-      <w:r>
-        <w:t xml:space="preserve">A </w:t>
-      </w:r>
-      <w:r>
-        <w:t>s</w:t>
-      </w:r>
-      <w:r>
-        <w:t xml:space="preserve">urvey </w:t>
-      </w:r>
-      <w:r>
-        <w:t xml:space="preserve">of </w:t>
-      </w:r>
-      <w:r>
-        <w:t>e</w:t>
-      </w:r>
-      <w:r>
-        <w:t>xtract</w:t>
-      </w:r>
-      <w:r>
-        <w:t>–</w:t>
-      </w:r>
-      <w:r>
-        <w:t>t</w:t>
-      </w:r>
-      <w:r>
-        <w:t>ransform</w:t>
-      </w:r>
-      <w:r>
-        <w:t>–</w:t>
-      </w:r>
-      <w:r>
-        <w:t>l</w:t>
-      </w:r>
-      <w:r>
-        <w:t xml:space="preserve">oad </w:t>
-      </w:r>
-      <w:r>
-        <w:t>t</w:t>
-      </w:r>
-      <w:r>
-        <w:t>echnology</w:t>
-      </w:r>
-      <w:r>
-        <w:t xml:space="preserve">. </w:t>
-      </w:r>
-      <w:r>
-        <w:rPr>
-          <w:i/>
-        </w:rPr>
-        <w:t>International Journal of Data Warehousing &amp; Mining, 5</w:t>
-      </w:r>
-      <w:r>
-        <w:t>(3), 1</w:t>
-      </w:r>
-      <w:r>
-        <w:t>–</w:t>
-      </w:r>
-      <w:r>
-        <w:t xml:space="preserve">27. </w:t>
+      <w:proofErr w:type="spellStart"/>
+      <w:r>
+        <w:t>Zaharia</w:t>
+      </w:r>
+      <w:proofErr w:type="spellEnd"/>
+      <w:r>
+        <w:t>,</w:t>
+      </w:r>
+      <w:r>
+        <w:t xml:space="preserve"> M.,</w:t>
+      </w:r>
+      <w:r>
+        <w:t xml:space="preserve"> Chowdhury,</w:t>
+      </w:r>
+      <w:r>
+        <w:t xml:space="preserve"> M.,</w:t>
+      </w:r>
+      <w:r>
+        <w:t xml:space="preserve"> Franklin,</w:t>
+      </w:r>
+      <w:r>
+        <w:t xml:space="preserve"> M. J., </w:t>
+      </w:r>
+      <w:proofErr w:type="spellStart"/>
+      <w:r>
+        <w:t>Shenker</w:t>
+      </w:r>
+      <w:proofErr w:type="spellEnd"/>
+      <w:r>
+        <w:t xml:space="preserve">, S., &amp; </w:t>
+      </w:r>
+      <w:proofErr w:type="spellStart"/>
+      <w:r>
+        <w:t>Stoica</w:t>
+      </w:r>
+      <w:proofErr w:type="spellEnd"/>
+      <w:r>
+        <w:t>, I</w:t>
+      </w:r>
+      <w:r>
+        <w:t>.</w:t>
+      </w:r>
+      <w:r>
+        <w:t xml:space="preserve"> (2010).</w:t>
       </w:r>
       <w:hyperlink r:id="rId21" w:history="1">
-        <w:r>
-          <w:rPr>
-            <w:rStyle w:val="Hyperlink"/>
-          </w:rPr>
-          <w:t>link</w:t>
-        </w:r>
-      </w:hyperlink>
-    </w:p>
-    <w:p>
-      <w:pPr>
-        <w:rPr>
-          <w:i/>
-        </w:rPr>
-      </w:pPr>
-      <w:r>
-        <w:rPr>
-          <w:i/>
-        </w:rPr>
-        <w:t>Recommended (but not required) reading:</w:t>
-      </w:r>
-    </w:p>
-    <w:p>
-      <w:r>
-        <w:lastRenderedPageBreak/>
-        <w:t>[13</w:t>
-      </w:r>
-      <w:r>
-        <w:t>]</w:t>
-      </w:r>
-      <w:r>
-        <w:t xml:space="preserve"> </w:t>
-      </w:r>
-      <w:r>
-        <w:t>Kreps</w:t>
-      </w:r>
-      <w:r>
-        <w:t>, J.</w:t>
-      </w:r>
-      <w:r>
-        <w:t xml:space="preserve"> et al. </w:t>
-      </w:r>
-      <w:r>
-        <w:t xml:space="preserve">(2011). </w:t>
-      </w:r>
-      <w:r>
-        <w:t xml:space="preserve">Kafka: </w:t>
-      </w:r>
-      <w:r>
-        <w:t>A</w:t>
-      </w:r>
-      <w:r>
-        <w:t xml:space="preserve"> </w:t>
-      </w:r>
-      <w:r>
-        <w:t>d</w:t>
-      </w:r>
-      <w:r>
-        <w:t xml:space="preserve">istributed </w:t>
-      </w:r>
-      <w:r>
-        <w:t>m</w:t>
-      </w:r>
-      <w:r>
-        <w:t xml:space="preserve">essaging </w:t>
-      </w:r>
-      <w:r>
-        <w:t>s</w:t>
-      </w:r>
-      <w:r>
-        <w:t xml:space="preserve">ystem </w:t>
-      </w:r>
-      <w:r>
-        <w:t xml:space="preserve">for </w:t>
-      </w:r>
-      <w:r>
-        <w:t>l</w:t>
-      </w:r>
-      <w:r>
-        <w:t xml:space="preserve">og </w:t>
-      </w:r>
-      <w:r>
-        <w:t>p</w:t>
-      </w:r>
-      <w:r>
-        <w:t>rocessing</w:t>
-      </w:r>
-      <w:r>
-        <w:t>.</w:t>
-      </w:r>
-      <w:r>
-        <w:t xml:space="preserve"> </w:t>
-      </w:r>
-      <w:r>
-        <w:t>NetDB'11, Athens, Greece.</w:t>
-      </w:r>
-      <w:r>
-        <w:t xml:space="preserve"> </w:t>
-      </w:r>
-      <w:r>
-        <w:t xml:space="preserve">ACM 978-1-4503-0652-2/11/06. </w:t>
-      </w:r>
-      <w:hyperlink r:id="rId22" w:history="1">
-        <w:r>
-          <w:rPr>
-            <w:rStyle w:val="Hyperlink"/>
-          </w:rPr>
-          <w:t>link</w:t>
-        </w:r>
-      </w:hyperlink>
-    </w:p>
-    <w:p>
-      <w:pPr>
-        <w:rPr>
-          <w:b/>
-        </w:rPr>
-      </w:pPr>
-      <w:r>
-        <w:rPr>
-          <w:b/>
-        </w:rPr>
-        <w:t>Week 6</w:t>
-      </w:r>
-    </w:p>
-    <w:p>
-      <w:pPr>
-        <w:rPr>
-          <w:i/>
-        </w:rPr>
-      </w:pPr>
-      <w:r>
-        <w:rPr>
-          <w:i/>
-        </w:rPr>
-        <w:t>Required reading:</w:t>
-      </w:r>
-    </w:p>
-    <w:p>
-      <w:r>
-        <w:t>[14</w:t>
-      </w:r>
-      <w:r>
-        <w:t>]</w:t>
-      </w:r>
-      <w:r>
-        <w:t xml:space="preserve"> </w:t>
-      </w:r>
-      <w:r>
-        <w:t>Zaharia,</w:t>
-      </w:r>
-      <w:r>
-        <w:t xml:space="preserve"> M.,</w:t>
-      </w:r>
-      <w:r>
-        <w:t xml:space="preserve"> Chowdhury,</w:t>
-      </w:r>
-      <w:r>
-        <w:t xml:space="preserve"> M.,</w:t>
-      </w:r>
-      <w:r>
-        <w:t xml:space="preserve"> Franklin,</w:t>
-      </w:r>
-      <w:r>
-        <w:t xml:space="preserve"> M. J., </w:t>
-      </w:r>
-      <w:r>
-        <w:t>Shenker</w:t>
-      </w:r>
-      <w:r>
-        <w:t xml:space="preserve">, S., &amp; </w:t>
-      </w:r>
-      <w:r>
-        <w:t>Stoica</w:t>
-      </w:r>
-      <w:r>
-        <w:t>, I</w:t>
-      </w:r>
-      <w:r>
-        <w:t>.</w:t>
-      </w:r>
-      <w:r>
-        <w:t xml:space="preserve"> (2010).</w:t>
-      </w:r>
-      <w:hyperlink r:id="rId23" w:history="1">
         <w:r>
           <w:rPr>
             <w:rStyle w:val="Hyperlink"/>
@@ -2553,12 +2727,14 @@
       <w:r>
         <w:t xml:space="preserve"> </w:t>
       </w:r>
+      <w:proofErr w:type="spellStart"/>
       <w:r>
         <w:rPr>
           <w:i/>
         </w:rPr>
         <w:t>HotCloud</w:t>
       </w:r>
+      <w:proofErr w:type="spellEnd"/>
       <w:r>
         <w:t>.</w:t>
       </w:r>
@@ -2577,8 +2753,13 @@
         <w:t>, J., &amp;</w:t>
       </w:r>
       <w:r>
-        <w:t xml:space="preserve"> Ghemawat</w:t>
-      </w:r>
+        <w:t xml:space="preserve"> </w:t>
+      </w:r>
+      <w:proofErr w:type="spellStart"/>
+      <w:r>
+        <w:t>Ghemawat</w:t>
+      </w:r>
+      <w:proofErr w:type="spellEnd"/>
       <w:r>
         <w:t>, S</w:t>
       </w:r>
@@ -2588,8 +2769,13 @@
       <w:r>
         <w:t xml:space="preserve">(2008). </w:t>
       </w:r>
-      <w:r>
-        <w:t xml:space="preserve">MapReduce: Simplified </w:t>
+      <w:proofErr w:type="spellStart"/>
+      <w:r>
+        <w:t>MapReduce</w:t>
+      </w:r>
+      <w:proofErr w:type="spellEnd"/>
+      <w:r>
+        <w:t xml:space="preserve">: Simplified </w:t>
       </w:r>
       <w:r>
         <w:t>d</w:t>
@@ -2629,6 +2815,189 @@
       </w:r>
       <w:r>
         <w:t>.</w:t>
+      </w:r>
+      <w:r>
+        <w:t xml:space="preserve"> </w:t>
+      </w:r>
+      <w:hyperlink r:id="rId22" w:history="1">
+        <w:r>
+          <w:rPr>
+            <w:rStyle w:val="Hyperlink"/>
+          </w:rPr>
+          <w:t>Link</w:t>
+        </w:r>
+      </w:hyperlink>
+    </w:p>
+    <w:p>
+      <w:pPr>
+        <w:rPr>
+          <w:b/>
+        </w:rPr>
+      </w:pPr>
+      <w:r>
+        <w:rPr>
+          <w:b/>
+        </w:rPr>
+        <w:t>Week 7</w:t>
+      </w:r>
+    </w:p>
+    <w:p>
+      <w:pPr>
+        <w:rPr>
+          <w:i/>
+        </w:rPr>
+      </w:pPr>
+      <w:r>
+        <w:rPr>
+          <w:i/>
+        </w:rPr>
+        <w:t>Required reading:</w:t>
+      </w:r>
+    </w:p>
+    <w:p>
+      <w:r>
+        <w:t>[16</w:t>
+      </w:r>
+      <w:r>
+        <w:t xml:space="preserve">] </w:t>
+      </w:r>
+      <w:proofErr w:type="spellStart"/>
+      <w:r>
+        <w:t>Graefe</w:t>
+      </w:r>
+      <w:proofErr w:type="spellEnd"/>
+      <w:r>
+        <w:t>, G.</w:t>
+      </w:r>
+      <w:r>
+        <w:t xml:space="preserve"> (1993). </w:t>
+      </w:r>
+      <w:r>
+        <w:t xml:space="preserve">Query evaluation techniques for large databases. </w:t>
+      </w:r>
+      <w:r>
+        <w:rPr>
+          <w:i/>
+        </w:rPr>
+        <w:t>ACM Computing Surveys (CSUR)</w:t>
+      </w:r>
+      <w:r>
+        <w:rPr>
+          <w:i/>
+        </w:rPr>
+        <w:t>,</w:t>
+      </w:r>
+      <w:r>
+        <w:rPr>
+          <w:i/>
+        </w:rPr>
+        <w:t xml:space="preserve"> 25</w:t>
+      </w:r>
+      <w:r>
+        <w:t>(</w:t>
+      </w:r>
+      <w:r>
+        <w:t>2</w:t>
+      </w:r>
+      <w:r>
+        <w:t>)</w:t>
+      </w:r>
+      <w:r>
+        <w:t>: 73</w:t>
+      </w:r>
+      <w:r>
+        <w:t>–</w:t>
+      </w:r>
+      <w:r>
+        <w:t>169.</w:t>
+      </w:r>
+      <w:r>
+        <w:t xml:space="preserve"> </w:t>
+      </w:r>
+      <w:hyperlink r:id="rId23" w:history="1">
+        <w:r>
+          <w:rPr>
+            <w:rStyle w:val="Hyperlink"/>
+          </w:rPr>
+          <w:t>Link</w:t>
+        </w:r>
+      </w:hyperlink>
+    </w:p>
+    <w:p>
+      <w:r>
+        <w:t>[17</w:t>
+      </w:r>
+      <w:r>
+        <w:t xml:space="preserve">] </w:t>
+      </w:r>
+      <w:proofErr w:type="spellStart"/>
+      <w:r>
+        <w:t>Chaudhuri</w:t>
+      </w:r>
+      <w:proofErr w:type="spellEnd"/>
+      <w:r>
+        <w:t xml:space="preserve">, S. </w:t>
+      </w:r>
+      <w:r>
+        <w:t xml:space="preserve">(1998). </w:t>
+      </w:r>
+      <w:r>
+        <w:t xml:space="preserve">An overview of query optimization in relational systems. </w:t>
+      </w:r>
+      <w:r>
+        <w:rPr>
+          <w:iCs/>
+        </w:rPr>
+        <w:t xml:space="preserve">Proceedings of the </w:t>
+      </w:r>
+      <w:r>
+        <w:rPr>
+          <w:iCs/>
+        </w:rPr>
+        <w:t>17</w:t>
+      </w:r>
+      <w:r>
+        <w:rPr>
+          <w:iCs/>
+          <w:vertAlign w:val="superscript"/>
+        </w:rPr>
+        <w:t>th</w:t>
+      </w:r>
+      <w:r>
+        <w:rPr>
+          <w:iCs/>
+        </w:rPr>
+        <w:t xml:space="preserve"> </w:t>
+      </w:r>
+      <w:r>
+        <w:rPr>
+          <w:iCs/>
+        </w:rPr>
+        <w:t xml:space="preserve">ACM SIGACT-SIGMOD-SIGART </w:t>
+      </w:r>
+      <w:r>
+        <w:rPr>
+          <w:iCs/>
+        </w:rPr>
+        <w:t xml:space="preserve">Symposium </w:t>
+      </w:r>
+      <w:r>
+        <w:rPr>
+          <w:iCs/>
+        </w:rPr>
+        <w:t xml:space="preserve">on Principles of </w:t>
+      </w:r>
+      <w:r>
+        <w:rPr>
+          <w:iCs/>
+        </w:rPr>
+        <w:t>Database Systems</w:t>
+      </w:r>
+      <w:r>
+        <w:t>.</w:t>
+      </w:r>
+      <w:r>
+        <w:t xml:space="preserve"> </w:t>
       </w:r>
       <w:r>
         <w:t xml:space="preserve"> </w:t>
@@ -2645,19 +3014,6 @@
     <w:p>
       <w:pPr>
         <w:rPr>
-          <w:b/>
-        </w:rPr>
-      </w:pPr>
-      <w:r>
-        <w:rPr>
-          <w:b/>
-        </w:rPr>
-        <w:t>Week 7</w:t>
-      </w:r>
-    </w:p>
-    <w:p>
-      <w:pPr>
-        <w:rPr>
           <w:i/>
         </w:rPr>
       </w:pPr>
@@ -2665,240 +3021,85 @@
         <w:rPr>
           <w:i/>
         </w:rPr>
-        <w:t>Required reading:</w:t>
-      </w:r>
-    </w:p>
-    <w:p>
-      <w:r>
-        <w:t>[16</w:t>
-      </w:r>
-      <w:r>
-        <w:t xml:space="preserve">] </w:t>
-      </w:r>
-      <w:r>
-        <w:t>Graefe, G.</w:t>
-      </w:r>
-      <w:r>
-        <w:t xml:space="preserve"> (1993). </w:t>
-      </w:r>
-      <w:r>
-        <w:t xml:space="preserve">Query evaluation techniques for large databases. </w:t>
-      </w:r>
-      <w:r>
-        <w:rPr>
-          <w:i/>
-        </w:rPr>
-        <w:t>ACM Computing Surveys (CSUR)</w:t>
-      </w:r>
-      <w:r>
-        <w:rPr>
-          <w:i/>
-        </w:rPr>
-        <w:t>,</w:t>
-      </w:r>
-      <w:r>
-        <w:rPr>
-          <w:i/>
-        </w:rPr>
-        <w:t xml:space="preserve"> 25</w:t>
-      </w:r>
-      <w:r>
-        <w:t>(</w:t>
-      </w:r>
-      <w:r>
-        <w:t>2</w:t>
-      </w:r>
-      <w:r>
-        <w:t>)</w:t>
-      </w:r>
-      <w:r>
-        <w:t>: 73</w:t>
-      </w:r>
-      <w:r>
-        <w:t>–</w:t>
-      </w:r>
-      <w:r>
-        <w:t>169.</w:t>
+        <w:t>Recommended (but not required) reading:</w:t>
+      </w:r>
+    </w:p>
+    <w:p>
+      <w:r>
+        <w:t>[18</w:t>
+      </w:r>
+      <w:r>
+        <w:t>]</w:t>
       </w:r>
       <w:r>
         <w:t xml:space="preserve"> </w:t>
       </w:r>
+      <w:proofErr w:type="spellStart"/>
+      <w:r>
+        <w:t>Stonebraker</w:t>
+      </w:r>
+      <w:proofErr w:type="spellEnd"/>
+      <w:r>
+        <w:t xml:space="preserve">, </w:t>
+      </w:r>
+      <w:r>
+        <w:t>M</w:t>
+      </w:r>
+      <w:r>
+        <w:t>.</w:t>
+      </w:r>
+      <w:r>
+        <w:t xml:space="preserve"> et al. </w:t>
+      </w:r>
+      <w:r>
+        <w:t xml:space="preserve">(2005). </w:t>
+      </w:r>
+      <w:r>
+        <w:t xml:space="preserve">C-store: </w:t>
+      </w:r>
+      <w:r>
+        <w:t>A</w:t>
+      </w:r>
+      <w:r>
+        <w:t xml:space="preserve"> </w:t>
+      </w:r>
+      <w:r>
+        <w:t xml:space="preserve">column-oriented DBMS. Proceedings of the 31st </w:t>
+      </w:r>
+      <w:r>
+        <w:t>I</w:t>
+      </w:r>
+      <w:r>
+        <w:t xml:space="preserve">nternational </w:t>
+      </w:r>
+      <w:r>
+        <w:t>C</w:t>
+      </w:r>
+      <w:r>
+        <w:t xml:space="preserve">onference </w:t>
+      </w:r>
+      <w:r>
+        <w:t xml:space="preserve">on Very </w:t>
+      </w:r>
+      <w:r>
+        <w:t>L</w:t>
+      </w:r>
+      <w:r>
+        <w:t xml:space="preserve">arge </w:t>
+      </w:r>
+      <w:r>
+        <w:t>Datab</w:t>
+      </w:r>
+      <w:r>
+        <w:t>ases</w:t>
+      </w:r>
+      <w:r>
+        <w:t>. VLDB Endowment.</w:t>
+      </w:r>
+      <w:r>
+        <w:t xml:space="preserve"> </w:t>
+      </w:r>
       <w:hyperlink r:id="rId25" w:history="1">
-        <w:r>
-          <w:rPr>
-            <w:rStyle w:val="Hyperlink"/>
-          </w:rPr>
-          <w:t>Link</w:t>
-        </w:r>
-      </w:hyperlink>
-    </w:p>
-    <w:p>
-      <w:r>
-        <w:t>[17</w:t>
-      </w:r>
-      <w:r>
-        <w:t xml:space="preserve">] </w:t>
-      </w:r>
-      <w:r>
-        <w:t xml:space="preserve">Chaudhuri, S. </w:t>
-      </w:r>
-      <w:r>
-        <w:t xml:space="preserve">(1998). </w:t>
-      </w:r>
-      <w:r>
-        <w:t xml:space="preserve">An overview of query optimization in relational systems. </w:t>
-      </w:r>
-      <w:r>
-        <w:rPr>
-          <w:iCs/>
-        </w:rPr>
-        <w:t xml:space="preserve">Proceedings of the </w:t>
-      </w:r>
-      <w:r>
-        <w:rPr>
-          <w:iCs/>
-        </w:rPr>
-        <w:t>17</w:t>
-      </w:r>
-      <w:r>
-        <w:rPr>
-          <w:iCs/>
-          <w:vertAlign w:val="superscript"/>
-        </w:rPr>
-        <w:t>th</w:t>
-      </w:r>
-      <w:r>
-        <w:rPr>
-          <w:iCs/>
-        </w:rPr>
-        <w:t xml:space="preserve"> </w:t>
-      </w:r>
-      <w:r>
-        <w:rPr>
-          <w:iCs/>
-        </w:rPr>
-        <w:t xml:space="preserve">ACM SIGACT-SIGMOD-SIGART </w:t>
-      </w:r>
-      <w:r>
-        <w:rPr>
-          <w:iCs/>
-        </w:rPr>
-        <w:t xml:space="preserve">Symposium </w:t>
-      </w:r>
-      <w:r>
-        <w:rPr>
-          <w:iCs/>
-        </w:rPr>
-        <w:t xml:space="preserve">on Principles of </w:t>
-      </w:r>
-      <w:r>
-        <w:rPr>
-          <w:iCs/>
-        </w:rPr>
-        <w:t>Database Systems</w:t>
-      </w:r>
-      <w:r>
-        <w:t>.</w:t>
-      </w:r>
-      <w:r>
-        <w:t xml:space="preserve"> </w:t>
-      </w:r>
-      <w:r>
-        <w:t xml:space="preserve"> </w:t>
-      </w:r>
-      <w:hyperlink r:id="rId26" w:history="1">
-        <w:r>
-          <w:rPr>
-            <w:rStyle w:val="Hyperlink"/>
-          </w:rPr>
-          <w:t>Link</w:t>
-        </w:r>
-      </w:hyperlink>
-    </w:p>
-    <w:p>
-      <w:pPr>
-        <w:rPr>
-          <w:i/>
-        </w:rPr>
-      </w:pPr>
-      <w:r>
-        <w:rPr>
-          <w:i/>
-        </w:rPr>
-        <w:t>Recommended (but not required) reading:</w:t>
-      </w:r>
-    </w:p>
-    <w:p>
-      <w:r>
-        <w:t>[18</w:t>
-      </w:r>
-      <w:r>
-        <w:t>]</w:t>
-      </w:r>
-      <w:r>
-        <w:t xml:space="preserve"> </w:t>
-      </w:r>
-      <w:r>
-        <w:t xml:space="preserve">Stonebraker, </w:t>
-      </w:r>
-      <w:r>
-        <w:t>M</w:t>
-      </w:r>
-      <w:r>
-        <w:t>.</w:t>
-      </w:r>
-      <w:r>
-        <w:t xml:space="preserve"> et al. </w:t>
-      </w:r>
-      <w:r>
-        <w:t xml:space="preserve">(2005). </w:t>
-      </w:r>
-      <w:r>
-        <w:t xml:space="preserve">C-store: </w:t>
-      </w:r>
-      <w:r>
-        <w:t>A</w:t>
-      </w:r>
-      <w:r>
-        <w:t xml:space="preserve"> </w:t>
-      </w:r>
-      <w:r>
-        <w:t xml:space="preserve">column-oriented DBMS. Proceedings of the 31st </w:t>
-      </w:r>
-      <w:r>
-        <w:t>I</w:t>
-      </w:r>
-      <w:r>
-        <w:t xml:space="preserve">nternational </w:t>
-      </w:r>
-      <w:r>
-        <w:t>C</w:t>
-      </w:r>
-      <w:r>
-        <w:t xml:space="preserve">onference </w:t>
-      </w:r>
-      <w:r>
-        <w:t xml:space="preserve">on Very </w:t>
-      </w:r>
-      <w:r>
-        <w:t>L</w:t>
-      </w:r>
-      <w:r>
-        <w:t xml:space="preserve">arge </w:t>
-      </w:r>
-      <w:r>
-        <w:t>Datab</w:t>
-      </w:r>
-      <w:r>
-        <w:t>ases</w:t>
-      </w:r>
-      <w:r>
-        <w:t>. VLDB Endowment.</w:t>
-      </w:r>
-      <w:r>
-        <w:t xml:space="preserve"> </w:t>
-      </w:r>
-      <w:hyperlink r:id="rId27" w:history="1">
         <w:r>
           <w:rPr>
             <w:rStyle w:val="Hyperlink"/>
@@ -3020,6 +3221,214 @@
       <w:r>
         <w:t xml:space="preserve">. </w:t>
       </w:r>
+      <w:hyperlink r:id="rId26" w:history="1">
+        <w:r>
+          <w:rPr>
+            <w:rStyle w:val="Hyperlink"/>
+          </w:rPr>
+          <w:t>link</w:t>
+        </w:r>
+      </w:hyperlink>
+    </w:p>
+    <w:p>
+      <w:r>
+        <w:t>[20</w:t>
+      </w:r>
+      <w:r>
+        <w:t>]</w:t>
+      </w:r>
+      <w:r>
+        <w:t xml:space="preserve"> </w:t>
+      </w:r>
+      <w:proofErr w:type="spellStart"/>
+      <w:r>
+        <w:t>Tukey</w:t>
+      </w:r>
+      <w:proofErr w:type="spellEnd"/>
+      <w:r>
+        <w:t>, J. W</w:t>
+      </w:r>
+      <w:r>
+        <w:t xml:space="preserve">. </w:t>
+      </w:r>
+      <w:r>
+        <w:t xml:space="preserve">(1980). </w:t>
+      </w:r>
+      <w:r>
+        <w:t xml:space="preserve">We need both exploratory and confirmatory. </w:t>
+      </w:r>
+      <w:r>
+        <w:rPr>
+          <w:i/>
+        </w:rPr>
+        <w:t>The American Statistician, 34</w:t>
+      </w:r>
+      <w:r>
+        <w:t>(</w:t>
+      </w:r>
+      <w:r>
+        <w:t>1)</w:t>
+      </w:r>
+      <w:r>
+        <w:t>:</w:t>
+      </w:r>
+      <w:r>
+        <w:t xml:space="preserve"> 23</w:t>
+      </w:r>
+      <w:r>
+        <w:t>–</w:t>
+      </w:r>
+      <w:r>
+        <w:t xml:space="preserve">25. </w:t>
+      </w:r>
+      <w:hyperlink r:id="rId27" w:history="1">
+        <w:r>
+          <w:rPr>
+            <w:rStyle w:val="Hyperlink"/>
+          </w:rPr>
+          <w:t>link</w:t>
+        </w:r>
+      </w:hyperlink>
+    </w:p>
+    <w:p>
+      <w:r>
+        <w:t>[21</w:t>
+      </w:r>
+      <w:r>
+        <w:t>]</w:t>
+      </w:r>
+      <w:r>
+        <w:t xml:space="preserve"> </w:t>
+      </w:r>
+      <w:proofErr w:type="spellStart"/>
+      <w:r>
+        <w:t>Melnik</w:t>
+      </w:r>
+      <w:proofErr w:type="spellEnd"/>
+      <w:r>
+        <w:t>,</w:t>
+      </w:r>
+      <w:r>
+        <w:t xml:space="preserve"> S.,</w:t>
+      </w:r>
+      <w:r>
+        <w:t xml:space="preserve"> </w:t>
+      </w:r>
+      <w:proofErr w:type="spellStart"/>
+      <w:r>
+        <w:t>Gubarev</w:t>
+      </w:r>
+      <w:proofErr w:type="spellEnd"/>
+      <w:r>
+        <w:t>,</w:t>
+      </w:r>
+      <w:r>
+        <w:t xml:space="preserve"> A., </w:t>
+      </w:r>
+      <w:r>
+        <w:t xml:space="preserve">Long, </w:t>
+      </w:r>
+      <w:r>
+        <w:t xml:space="preserve">J. J., </w:t>
+      </w:r>
+      <w:proofErr w:type="spellStart"/>
+      <w:r>
+        <w:t>Romer</w:t>
+      </w:r>
+      <w:proofErr w:type="spellEnd"/>
+      <w:r>
+        <w:t>,</w:t>
+      </w:r>
+      <w:r>
+        <w:t xml:space="preserve"> G.,</w:t>
+      </w:r>
+      <w:r>
+        <w:t xml:space="preserve"> </w:t>
+      </w:r>
+      <w:proofErr w:type="spellStart"/>
+      <w:r>
+        <w:t>Shivakumar</w:t>
+      </w:r>
+      <w:proofErr w:type="spellEnd"/>
+      <w:r>
+        <w:t xml:space="preserve">, </w:t>
+      </w:r>
+      <w:r>
+        <w:t xml:space="preserve">S., </w:t>
+      </w:r>
+      <w:proofErr w:type="spellStart"/>
+      <w:r>
+        <w:t>Tolton</w:t>
+      </w:r>
+      <w:proofErr w:type="spellEnd"/>
+      <w:r>
+        <w:t xml:space="preserve">, </w:t>
+      </w:r>
+      <w:r>
+        <w:t xml:space="preserve">M., &amp; </w:t>
+      </w:r>
+      <w:proofErr w:type="spellStart"/>
+      <w:r>
+        <w:t>Dremel</w:t>
+      </w:r>
+      <w:proofErr w:type="spellEnd"/>
+      <w:r>
+        <w:t>, T. V. (2010).</w:t>
+      </w:r>
+      <w:r>
+        <w:t xml:space="preserve"> Interactive </w:t>
+      </w:r>
+      <w:r>
+        <w:t>a</w:t>
+      </w:r>
+      <w:r>
+        <w:t xml:space="preserve">nalysis </w:t>
+      </w:r>
+      <w:r>
+        <w:t xml:space="preserve">of </w:t>
+      </w:r>
+      <w:r>
+        <w:t>w</w:t>
+      </w:r>
+      <w:r>
+        <w:t>eb</w:t>
+      </w:r>
+      <w:r>
+        <w:t>-</w:t>
+      </w:r>
+      <w:r>
+        <w:t>s</w:t>
+      </w:r>
+      <w:r>
+        <w:t xml:space="preserve">cale </w:t>
+      </w:r>
+      <w:r>
+        <w:t>d</w:t>
+      </w:r>
+      <w:r>
+        <w:t>atasets</w:t>
+      </w:r>
+      <w:r>
+        <w:t xml:space="preserve">. </w:t>
+      </w:r>
+      <w:r>
+        <w:rPr>
+          <w:i/>
+        </w:rPr>
+        <w:t>Proceedings of the VLDB Endowment, 3</w:t>
+      </w:r>
+      <w:r>
+        <w:t>(</w:t>
+      </w:r>
+      <w:r>
+        <w:t>1</w:t>
+      </w:r>
+      <w:r>
+        <w:t>)</w:t>
+      </w:r>
+      <w:r>
+        <w:t xml:space="preserve">. </w:t>
+      </w:r>
       <w:hyperlink r:id="rId28" w:history="1">
         <w:r>
           <w:rPr>
@@ -3030,8 +3439,34 @@
       </w:hyperlink>
     </w:p>
     <w:p>
-      <w:r>
-        <w:t>[20</w:t>
+      <w:pPr>
+        <w:rPr>
+          <w:b/>
+        </w:rPr>
+      </w:pPr>
+      <w:r>
+        <w:rPr>
+          <w:b/>
+        </w:rPr>
+        <w:t>Week 9</w:t>
+      </w:r>
+    </w:p>
+    <w:p>
+      <w:pPr>
+        <w:rPr>
+          <w:i/>
+        </w:rPr>
+      </w:pPr>
+      <w:r>
+        <w:rPr>
+          <w:i/>
+        </w:rPr>
+        <w:t>Required reading:</w:t>
+      </w:r>
+    </w:p>
+    <w:p>
+      <w:r>
+        <w:t>[22</w:t>
       </w:r>
       <w:r>
         <w:t>]</w:t>
@@ -3039,44 +3474,45 @@
       <w:r>
         <w:t xml:space="preserve"> </w:t>
       </w:r>
-      <w:r>
-        <w:t>Tukey</w:t>
-      </w:r>
-      <w:r>
-        <w:t>, J. W</w:t>
+      <w:proofErr w:type="spellStart"/>
+      <w:r>
+        <w:t>Toshniwal</w:t>
+      </w:r>
+      <w:proofErr w:type="spellEnd"/>
+      <w:r>
+        <w:t xml:space="preserve">, </w:t>
+      </w:r>
+      <w:r>
+        <w:t>A</w:t>
       </w:r>
       <w:r>
         <w:t xml:space="preserve">. </w:t>
       </w:r>
       <w:r>
-        <w:t xml:space="preserve">(1980). </w:t>
-      </w:r>
-      <w:r>
-        <w:t xml:space="preserve">We need both exploratory and confirmatory. </w:t>
-      </w:r>
-      <w:r>
-        <w:rPr>
-          <w:i/>
-        </w:rPr>
-        <w:t>The American Statistician, 34</w:t>
-      </w:r>
-      <w:r>
-        <w:t>(</w:t>
-      </w:r>
-      <w:r>
-        <w:t>1)</w:t>
-      </w:r>
-      <w:r>
-        <w:t>:</w:t>
-      </w:r>
-      <w:r>
-        <w:t xml:space="preserve"> 23</w:t>
-      </w:r>
-      <w:r>
-        <w:t>–</w:t>
-      </w:r>
-      <w:r>
-        <w:t xml:space="preserve">25. </w:t>
+        <w:t>et</w:t>
+      </w:r>
+      <w:r>
+        <w:t xml:space="preserve"> </w:t>
+      </w:r>
+      <w:r>
+        <w:t>al.</w:t>
+      </w:r>
+      <w:r>
+        <w:t xml:space="preserve"> (2014).</w:t>
+      </w:r>
+      <w:r>
+        <w:t xml:space="preserve"> </w:t>
+      </w:r>
+      <w:proofErr w:type="spellStart"/>
+      <w:r>
+        <w:t>Storm@Twitter</w:t>
+      </w:r>
+      <w:proofErr w:type="spellEnd"/>
+      <w:r>
+        <w:t xml:space="preserve">. </w:t>
+      </w:r>
+      <w:r>
+        <w:t xml:space="preserve">Proceedings of SIGMOD Conference. </w:t>
       </w:r>
       <w:hyperlink r:id="rId29" w:history="1">
         <w:r>
@@ -3089,7 +3525,7 @@
     </w:p>
     <w:p>
       <w:r>
-        <w:t>[21</w:t>
+        <w:t>[23</w:t>
       </w:r>
       <w:r>
         <w:t>]</w:t>
@@ -3098,100 +3534,43 @@
         <w:t xml:space="preserve"> </w:t>
       </w:r>
       <w:r>
-        <w:t>Melnik,</w:t>
-      </w:r>
-      <w:r>
-        <w:t xml:space="preserve"> S.,</w:t>
-      </w:r>
-      <w:r>
-        <w:t xml:space="preserve"> Gubarev,</w:t>
-      </w:r>
-      <w:r>
-        <w:t xml:space="preserve"> A., </w:t>
-      </w:r>
-      <w:r>
-        <w:t xml:space="preserve">Long, </w:t>
-      </w:r>
-      <w:r>
-        <w:t xml:space="preserve">J. J., </w:t>
-      </w:r>
-      <w:r>
-        <w:t>Romer,</w:t>
-      </w:r>
-      <w:r>
-        <w:t xml:space="preserve"> G.,</w:t>
-      </w:r>
-      <w:r>
-        <w:t xml:space="preserve"> Shivakumar, </w:t>
-      </w:r>
-      <w:r>
-        <w:t xml:space="preserve">S., </w:t>
-      </w:r>
-      <w:r>
-        <w:t xml:space="preserve">Tolton, </w:t>
-      </w:r>
-      <w:r>
-        <w:t xml:space="preserve">M., &amp; </w:t>
-      </w:r>
-      <w:r>
-        <w:t>Dremel</w:t>
-      </w:r>
-      <w:r>
-        <w:t>, T. V. (2010).</w:t>
-      </w:r>
-      <w:r>
-        <w:t xml:space="preserve"> Interactive </w:t>
-      </w:r>
-      <w:r>
-        <w:t>a</w:t>
-      </w:r>
-      <w:r>
-        <w:t xml:space="preserve">nalysis </w:t>
-      </w:r>
-      <w:r>
-        <w:t xml:space="preserve">of </w:t>
-      </w:r>
-      <w:r>
-        <w:t>w</w:t>
-      </w:r>
-      <w:r>
-        <w:t>eb</w:t>
-      </w:r>
-      <w:r>
-        <w:t>-</w:t>
+        <w:t xml:space="preserve">Kulkarni, </w:t>
+      </w:r>
+      <w:r>
+        <w:t>S</w:t>
+      </w:r>
+      <w:r>
+        <w:t>.</w:t>
+      </w:r>
+      <w:r>
+        <w:t xml:space="preserve"> </w:t>
+      </w:r>
+      <w:r>
+        <w:t>et</w:t>
+      </w:r>
+      <w:r>
+        <w:t xml:space="preserve"> </w:t>
+      </w:r>
+      <w:r>
+        <w:t xml:space="preserve">al. </w:t>
+      </w:r>
+      <w:r>
+        <w:t xml:space="preserve">(2015). </w:t>
+      </w:r>
+      <w:r>
+        <w:t xml:space="preserve">Twitter Heron: Streaming at </w:t>
       </w:r>
       <w:r>
         <w:t>s</w:t>
       </w:r>
       <w:r>
-        <w:t xml:space="preserve">cale </w:t>
-      </w:r>
-      <w:r>
-        <w:t>d</w:t>
-      </w:r>
-      <w:r>
-        <w:t>atasets</w:t>
-      </w:r>
-      <w:r>
-        <w:t xml:space="preserve">. </w:t>
-      </w:r>
-      <w:r>
-        <w:rPr>
-          <w:i/>
-        </w:rPr>
-        <w:t>Proceedings of the VLDB Endowment, 3</w:t>
-      </w:r>
-      <w:r>
-        <w:t>(</w:t>
-      </w:r>
-      <w:r>
-        <w:t>1</w:t>
-      </w:r>
-      <w:r>
-        <w:t>)</w:t>
-      </w:r>
-      <w:r>
-        <w:t xml:space="preserve">. </w:t>
+        <w:t>cale</w:t>
+      </w:r>
+      <w:r>
+        <w:t>.</w:t>
+      </w:r>
+      <w:r>
+        <w:t xml:space="preserve"> Proceedings of SIGMOD Conference. </w:t>
       </w:r>
       <w:hyperlink r:id="rId30" w:history="1">
         <w:r>
@@ -3201,6 +3580,9 @@
           <w:t>link</w:t>
         </w:r>
       </w:hyperlink>
+      <w:r>
+        <w:t xml:space="preserve"> </w:t>
+      </w:r>
     </w:p>
     <w:p>
       <w:pPr>
@@ -3212,7 +3594,7 @@
         <w:rPr>
           <w:b/>
         </w:rPr>
-        <w:t>Week 9</w:t>
+        <w:t>Week 10</w:t>
       </w:r>
     </w:p>
     <w:p>
@@ -3229,8 +3611,14 @@
       </w:r>
     </w:p>
     <w:p>
-      <w:r>
-        <w:t>[22</w:t>
+      <w:pPr>
+        <w:rPr>
+          <w:color w:val="0080FF" w:themeColor="hyperlink"/>
+          <w:u w:val="single"/>
+        </w:rPr>
+      </w:pPr>
+      <w:r>
+        <w:t>[24</w:t>
       </w:r>
       <w:r>
         <w:t>]</w:t>
@@ -3238,35 +3626,83 @@
       <w:r>
         <w:t xml:space="preserve"> </w:t>
       </w:r>
-      <w:r>
-        <w:t xml:space="preserve">Toshniwal, </w:t>
-      </w:r>
-      <w:r>
-        <w:t>A</w:t>
+      <w:proofErr w:type="spellStart"/>
+      <w:r>
+        <w:t>Elmagarmid</w:t>
+      </w:r>
+      <w:proofErr w:type="spellEnd"/>
+      <w:r>
+        <w:t xml:space="preserve">, A., </w:t>
+      </w:r>
+      <w:proofErr w:type="spellStart"/>
+      <w:r>
+        <w:t>Ipeirotis</w:t>
+      </w:r>
+      <w:proofErr w:type="spellEnd"/>
+      <w:r>
+        <w:t xml:space="preserve">, P., &amp; </w:t>
+      </w:r>
+      <w:proofErr w:type="spellStart"/>
+      <w:r>
+        <w:t>Verykios</w:t>
+      </w:r>
+      <w:proofErr w:type="spellEnd"/>
+      <w:r>
+        <w:t xml:space="preserve">, V. (2007). Duplicate </w:t>
+      </w:r>
+      <w:r>
+        <w:t>r</w:t>
+      </w:r>
+      <w:r>
+        <w:t xml:space="preserve">ecord </w:t>
+      </w:r>
+      <w:r>
+        <w:t>d</w:t>
+      </w:r>
+      <w:r>
+        <w:t>etection</w:t>
+      </w:r>
+      <w:r>
+        <w:t xml:space="preserve">: A </w:t>
+      </w:r>
+      <w:r>
+        <w:t>s</w:t>
+      </w:r>
+      <w:r>
+        <w:t>urvey</w:t>
       </w:r>
       <w:r>
         <w:t xml:space="preserve">. </w:t>
       </w:r>
       <w:r>
-        <w:t>et</w:t>
+        <w:rPr>
+          <w:i/>
+        </w:rPr>
+        <w:t>IEEE Transactions on Knowledge and Data Engineering, 19</w:t>
+      </w:r>
+      <w:r>
+        <w:t>(</w:t>
+      </w:r>
+      <w:r>
+        <w:t>1</w:t>
+      </w:r>
+      <w:r>
+        <w:t>):</w:t>
+      </w:r>
+      <w:r>
+        <w:t xml:space="preserve"> 1</w:t>
+      </w:r>
+      <w:r>
+        <w:t>–</w:t>
+      </w:r>
+      <w:r>
+        <w:t>16</w:t>
+      </w:r>
+      <w:r>
+        <w:t>.</w:t>
       </w:r>
       <w:r>
         <w:t xml:space="preserve"> </w:t>
-      </w:r>
-      <w:r>
-        <w:t>al.</w:t>
-      </w:r>
-      <w:r>
-        <w:t xml:space="preserve"> (2014).</w:t>
-      </w:r>
-      <w:r>
-        <w:t xml:space="preserve"> Storm@Twitter</w:t>
-      </w:r>
-      <w:r>
-        <w:t xml:space="preserve">. </w:t>
-      </w:r>
-      <w:r>
-        <w:t xml:space="preserve">Proceedings of SIGMOD Conference. </w:t>
       </w:r>
       <w:hyperlink r:id="rId31" w:history="1">
         <w:r>
@@ -3276,55 +3712,119 @@
           <w:t>link</w:t>
         </w:r>
       </w:hyperlink>
-    </w:p>
-    <w:p>
-      <w:r>
-        <w:t>[23</w:t>
-      </w:r>
-      <w:r>
-        <w:t>]</w:t>
+      <w:r>
+        <w:rPr>
+          <w:rStyle w:val="Hyperlink"/>
+        </w:rPr>
+        <w:t xml:space="preserve">  </w:t>
+      </w:r>
+      <w:r>
+        <w:t>Read the following sections</w:t>
+      </w:r>
+      <w:r>
+        <w:rPr>
+          <w:szCs w:val="20"/>
+        </w:rPr>
+        <w:t>:  </w:t>
+      </w:r>
+      <w:r>
+        <w:rPr>
+          <w:rFonts w:eastAsia="Times New Roman" w:cs="Tahoma"/>
+          <w:color w:val="636363"/>
+          <w:szCs w:val="20"/>
+          <w:shd w:val="clear" w:color="auto" w:fill="F8F8FF"/>
+        </w:rPr>
+        <w:t>1,2 3 {3.1.1,3.1.2,3.1.4,3.3.1} 4 {4.1,4.3,4.5,4.6,4.8},5{5.1,5.2},7</w:t>
+      </w:r>
+      <w:r>
+        <w:rPr>
+          <w:szCs w:val="20"/>
+        </w:rPr>
+        <w:t>. The rest</w:t>
+      </w:r>
+      <w:r>
+        <w:t xml:space="preserve"> is optional.</w:t>
+      </w:r>
+    </w:p>
+    <w:p>
+      <w:pPr>
+        <w:rPr>
+          <w:color w:val="0080FF" w:themeColor="hyperlink"/>
+          <w:u w:val="single"/>
+        </w:rPr>
+      </w:pPr>
+      <w:r>
+        <w:lastRenderedPageBreak/>
+        <w:t>[25</w:t>
+      </w:r>
+      <w:r>
+        <w:t xml:space="preserve">] </w:t>
+      </w:r>
+      <w:r>
+        <w:t xml:space="preserve">Rahm, </w:t>
+      </w:r>
+      <w:r>
+        <w:t xml:space="preserve">E., &amp; </w:t>
+      </w:r>
+      <w:r>
+        <w:t>Do</w:t>
+      </w:r>
+      <w:r>
+        <w:t>, H. H</w:t>
+      </w:r>
+      <w:r>
+        <w:t xml:space="preserve">. </w:t>
+      </w:r>
+      <w:r>
+        <w:t xml:space="preserve">(2000). </w:t>
+      </w:r>
+      <w:r>
+        <w:t xml:space="preserve">Data </w:t>
+      </w:r>
+      <w:r>
+        <w:t>c</w:t>
+      </w:r>
+      <w:r>
+        <w:t>leaning</w:t>
+      </w:r>
+      <w:r>
+        <w:t xml:space="preserve">: </w:t>
+      </w:r>
+      <w:r>
+        <w:t>P</w:t>
+      </w:r>
+      <w:r>
+        <w:t xml:space="preserve">roblems </w:t>
+      </w:r>
+      <w:r>
+        <w:t xml:space="preserve">and </w:t>
+      </w:r>
+      <w:r>
+        <w:t>c</w:t>
+      </w:r>
+      <w:r>
+        <w:t xml:space="preserve">urrent </w:t>
+      </w:r>
+      <w:r>
+        <w:t>a</w:t>
+      </w:r>
+      <w:r>
+        <w:t>pproaches</w:t>
+      </w:r>
+      <w:r>
+        <w:t>.</w:t>
       </w:r>
       <w:r>
         <w:t xml:space="preserve"> </w:t>
       </w:r>
       <w:r>
-        <w:t xml:space="preserve">Kulkarni, </w:t>
-      </w:r>
-      <w:r>
-        <w:t>S</w:t>
-      </w:r>
-      <w:r>
-        <w:t>.</w:t>
-      </w:r>
-      <w:r>
-        <w:t xml:space="preserve"> </w:t>
-      </w:r>
-      <w:r>
-        <w:t>et</w:t>
-      </w:r>
-      <w:r>
-        <w:t xml:space="preserve"> </w:t>
-      </w:r>
-      <w:r>
-        <w:t xml:space="preserve">al. </w:t>
-      </w:r>
-      <w:r>
-        <w:t xml:space="preserve">(2015). </w:t>
-      </w:r>
-      <w:r>
-        <w:t xml:space="preserve">Twitter Heron: Streaming at </w:t>
-      </w:r>
-      <w:r>
-        <w:t>s</w:t>
-      </w:r>
-      <w:r>
-        <w:t>cale</w:t>
-      </w:r>
-      <w:r>
-        <w:t>.</w:t>
-      </w:r>
-      <w:r>
-        <w:t xml:space="preserve"> Proceedings of SIGMOD Conference. </w:t>
+        <w:rPr>
+          <w:i/>
+        </w:rPr>
+        <w:t>Bulletin of the IEEE Computer Society Technical Committee on Data Engineering</w:t>
+      </w:r>
+      <w:r>
+        <w:t xml:space="preserve">. </w:t>
       </w:r>
       <w:hyperlink r:id="rId32" w:history="1">
         <w:r>
@@ -3335,107 +3835,154 @@
         </w:r>
       </w:hyperlink>
       <w:r>
+        <w:rPr>
+          <w:rStyle w:val="Hyperlink"/>
+        </w:rPr>
         <w:t xml:space="preserve"> </w:t>
       </w:r>
-    </w:p>
-    <w:p>
-      <w:pPr>
-        <w:rPr>
-          <w:b/>
-        </w:rPr>
-      </w:pPr>
-      <w:r>
-        <w:rPr>
-          <w:b/>
-        </w:rPr>
-        <w:t>Week 10</w:t>
-      </w:r>
-    </w:p>
-    <w:p>
-      <w:pPr>
+      <w:r>
+        <w:t>Read the following sections</w:t>
+      </w:r>
+      <w:r>
+        <w:rPr>
+          <w:szCs w:val="20"/>
+        </w:rPr>
+        <w:t>:  </w:t>
+      </w:r>
+      <w:r>
+        <w:rPr>
+          <w:rFonts w:eastAsia="Times New Roman" w:cs="Tahoma"/>
+          <w:color w:val="636363"/>
+          <w:szCs w:val="20"/>
+          <w:shd w:val="clear" w:color="auto" w:fill="F8F8FF"/>
+        </w:rPr>
+        <w:t>1,2 3 {3.1.1,3.1.2,3.1.4,3.3.1} 4 {4.1,4.3,4.5,4.6,4.8},5{5.1,5.2},7</w:t>
+      </w:r>
+      <w:r>
+        <w:rPr>
+          <w:szCs w:val="20"/>
+        </w:rPr>
+        <w:t>. The rest</w:t>
+      </w:r>
+      <w:r>
+        <w:t xml:space="preserve"> is optional.</w:t>
+      </w:r>
+    </w:p>
+    <w:p>
+      <w:pPr>
+        <w:rPr>
+          <w:rStyle w:val="Hyperlink"/>
+        </w:rPr>
+      </w:pPr>
+      <w:r>
+        <w:t>[26</w:t>
+      </w:r>
+      <w:r>
+        <w:t>]</w:t>
+      </w:r>
+      <w:r>
+        <w:t xml:space="preserve"> </w:t>
+      </w:r>
+      <w:r>
+        <w:t xml:space="preserve">Wang, </w:t>
+      </w:r>
+      <w:r>
+        <w:t>R</w:t>
+      </w:r>
+      <w:r>
+        <w:t xml:space="preserve">. </w:t>
+      </w:r>
+      <w:r>
+        <w:t xml:space="preserve">Y., </w:t>
+      </w:r>
+      <w:r>
+        <w:t>&amp;</w:t>
+      </w:r>
+      <w:r>
+        <w:t>. Strong</w:t>
+      </w:r>
+      <w:r>
+        <w:t>, D. M</w:t>
+      </w:r>
+      <w:r>
+        <w:t xml:space="preserve">. </w:t>
+      </w:r>
+      <w:r>
+        <w:t xml:space="preserve">(1996). </w:t>
+      </w:r>
+      <w:r>
+        <w:t xml:space="preserve">Beyond accuracy: What data quality means to data consumers. </w:t>
+      </w:r>
+      <w:r>
         <w:rPr>
           <w:i/>
-        </w:rPr>
-      </w:pPr>
+          <w:iCs/>
+        </w:rPr>
+        <w:t xml:space="preserve">Journal of </w:t>
+      </w:r>
       <w:r>
         <w:rPr>
           <w:i/>
-        </w:rPr>
-        <w:t>Required reading:</w:t>
-      </w:r>
-    </w:p>
-    <w:p>
-      <w:pPr>
-        <w:rPr>
-          <w:color w:val="0080FF" w:themeColor="hyperlink"/>
-          <w:u w:val="single"/>
-        </w:rPr>
-      </w:pPr>
-      <w:r>
-        <w:t>[24</w:t>
-      </w:r>
-      <w:r>
-        <w:t>]</w:t>
-      </w:r>
-      <w:r>
-        <w:t xml:space="preserve"> </w:t>
-      </w:r>
-      <w:r>
-        <w:t xml:space="preserve">Elmagarmid, A., Ipeirotis, P., &amp; Verykios, V. (2007). Duplicate </w:t>
-      </w:r>
-      <w:r>
-        <w:t>r</w:t>
-      </w:r>
-      <w:r>
-        <w:t xml:space="preserve">ecord </w:t>
-      </w:r>
-      <w:r>
-        <w:t>d</w:t>
-      </w:r>
-      <w:r>
-        <w:t>etection</w:t>
-      </w:r>
-      <w:r>
-        <w:t xml:space="preserve">: A </w:t>
-      </w:r>
-      <w:r>
-        <w:t>s</w:t>
-      </w:r>
-      <w:r>
-        <w:t>urvey</w:t>
-      </w:r>
-      <w:r>
-        <w:t xml:space="preserve">. </w:t>
+          <w:iCs/>
+        </w:rPr>
+        <w:t>M</w:t>
       </w:r>
       <w:r>
         <w:rPr>
           <w:i/>
-        </w:rPr>
-        <w:t>IEEE Transactions on Knowledge and Data Engineering, 19</w:t>
-      </w:r>
-      <w:r>
-        <w:t>(</w:t>
-      </w:r>
-      <w:r>
-        <w:t>1</w:t>
-      </w:r>
-      <w:r>
-        <w:t>):</w:t>
-      </w:r>
-      <w:r>
-        <w:t xml:space="preserve"> 1</w:t>
+          <w:iCs/>
+        </w:rPr>
+        <w:t xml:space="preserve">anagement </w:t>
+      </w:r>
+      <w:r>
+        <w:rPr>
+          <w:i/>
+          <w:iCs/>
+        </w:rPr>
+        <w:t>I</w:t>
+      </w:r>
+      <w:r>
+        <w:rPr>
+          <w:i/>
+          <w:iCs/>
+        </w:rPr>
+        <w:t xml:space="preserve">nformation </w:t>
+      </w:r>
+      <w:r>
+        <w:rPr>
+          <w:i/>
+          <w:iCs/>
+        </w:rPr>
+        <w:t>S</w:t>
+      </w:r>
+      <w:r>
+        <w:rPr>
+          <w:i/>
+          <w:iCs/>
+        </w:rPr>
+        <w:t>ystems</w:t>
+      </w:r>
+      <w:r>
+        <w:rPr>
+          <w:i/>
+          <w:iCs/>
+        </w:rPr>
+        <w:t>, 12</w:t>
+      </w:r>
+      <w:r>
+        <w:rPr>
+          <w:iCs/>
+        </w:rPr>
+        <w:t>(4)</w:t>
+      </w:r>
+      <w:r>
+        <w:t>: 5</w:t>
       </w:r>
       <w:r>
         <w:t>–</w:t>
       </w:r>
       <w:r>
-        <w:t>16</w:t>
-      </w:r>
-      <w:r>
-        <w:t>.</w:t>
-      </w:r>
-      <w:r>
-        <w:t xml:space="preserve"> </w:t>
+        <w:t xml:space="preserve">33. </w:t>
       </w:r>
       <w:hyperlink r:id="rId33" w:history="1">
         <w:r>
@@ -3449,7 +3996,7 @@
         <w:rPr>
           <w:rStyle w:val="Hyperlink"/>
         </w:rPr>
-        <w:t xml:space="preserve">  </w:t>
+        <w:t xml:space="preserve"> </w:t>
       </w:r>
       <w:r>
         <w:t>Read the following sections</w:t>
@@ -3467,11 +4014,20 @@
           <w:szCs w:val="20"/>
           <w:shd w:val="clear" w:color="auto" w:fill="F8F8FF"/>
         </w:rPr>
-        <w:t>1,2 3 {3.1.1,3.1.2,3.1.4,3.3.1} 4 {4.1,4.3,4.5,4.6,4.8},5{5.1,5.2},7</w:t>
-      </w:r>
-      <w:r>
-        <w:rPr>
+        <w:t xml:space="preserve">1,2 3 </w:t>
+      </w:r>
+      <w:r>
+        <w:rPr>
+          <w:rFonts w:eastAsia="Times New Roman" w:cs="Tahoma"/>
+          <w:color w:val="636363"/>
           <w:szCs w:val="20"/>
+          <w:shd w:val="clear" w:color="auto" w:fill="F8F8FF"/>
+        </w:rPr>
+        <w:t>5</w:t>
+      </w:r>
+      <w:r>
+        <w:rPr>
+          <w:szCs w:val="20"/>
         </w:rPr>
         <w:t>. The rest</w:t>
       </w:r>
@@ -3482,67 +4038,294 @@
     <w:p>
       <w:pPr>
         <w:rPr>
-          <w:color w:val="0080FF" w:themeColor="hyperlink"/>
-          <w:u w:val="single"/>
-        </w:rPr>
-      </w:pPr>
-      <w:r>
-        <w:lastRenderedPageBreak/>
-        <w:t>[25</w:t>
-      </w:r>
-      <w:r>
-        <w:t xml:space="preserve">] </w:t>
-      </w:r>
-      <w:r>
-        <w:t xml:space="preserve">Rahm, </w:t>
-      </w:r>
-      <w:r>
-        <w:t xml:space="preserve">E., &amp; </w:t>
-      </w:r>
-      <w:r>
-        <w:t>Do</w:t>
-      </w:r>
-      <w:r>
-        <w:t>, H. H</w:t>
+          <w:rFonts w:ascii="Times New Roman" w:eastAsia="Times New Roman" w:hAnsi="Times New Roman" w:cs="Times New Roman"/>
+          <w:color w:val="auto"/>
+          <w:sz w:val="24"/>
+        </w:rPr>
+      </w:pPr>
+      <w:r>
+        <w:t>Read the following sections</w:t>
+      </w:r>
+      <w:r>
+        <w:rPr>
+          <w:szCs w:val="20"/>
+        </w:rPr>
+        <w:t>:  </w:t>
+      </w:r>
+      <w:r>
+        <w:rPr>
+          <w:rFonts w:eastAsia="Times New Roman" w:cs="Tahoma"/>
+          <w:color w:val="636363"/>
+          <w:szCs w:val="20"/>
+          <w:shd w:val="clear" w:color="auto" w:fill="F8F8FF"/>
+        </w:rPr>
+        <w:t xml:space="preserve">Introduction, Preliminary Conceptual </w:t>
+      </w:r>
+      <w:proofErr w:type="gramStart"/>
+      <w:r>
+        <w:rPr>
+          <w:rFonts w:eastAsia="Times New Roman" w:cs="Tahoma"/>
+          <w:color w:val="636363"/>
+          <w:szCs w:val="20"/>
+          <w:shd w:val="clear" w:color="auto" w:fill="F8F8FF"/>
+        </w:rPr>
+        <w:t>Framework ,Toward</w:t>
+      </w:r>
+      <w:proofErr w:type="gramEnd"/>
+      <w:r>
+        <w:rPr>
+          <w:rFonts w:eastAsia="Times New Roman" w:cs="Tahoma"/>
+          <w:color w:val="636363"/>
+          <w:szCs w:val="20"/>
+          <w:shd w:val="clear" w:color="auto" w:fill="F8F8FF"/>
+        </w:rPr>
+        <w:t xml:space="preserve"> a Hierarchical Framework of Data Quality</w:t>
+      </w:r>
+      <w:r>
+        <w:rPr>
+          <w:szCs w:val="20"/>
+        </w:rPr>
+        <w:t>. The rest</w:t>
+      </w:r>
+      <w:r>
+        <w:t xml:space="preserve"> is optional.</w:t>
+      </w:r>
+    </w:p>
+    <w:p>
+      <w:pPr>
+        <w:rPr>
+          <w:rStyle w:val="Hyperlink"/>
+          <w:i/>
+          <w:color w:val="404040" w:themeColor="text1" w:themeTint="BF"/>
+          <w:u w:val="none"/>
+        </w:rPr>
+      </w:pPr>
+      <w:r>
+        <w:rPr>
+          <w:i/>
+        </w:rPr>
+        <w:t>Recommended (but not required) reading:</w:t>
+      </w:r>
+    </w:p>
+    <w:p>
+      <w:r>
+        <w:t>[27</w:t>
+      </w:r>
+      <w:r>
+        <w:t>]</w:t>
+      </w:r>
+      <w:r>
+        <w:t xml:space="preserve"> </w:t>
+      </w:r>
+      <w:r>
+        <w:t>Han,</w:t>
+      </w:r>
+      <w:r>
+        <w:t xml:space="preserve"> J.,</w:t>
+      </w:r>
+      <w:r>
+        <w:t xml:space="preserve"> </w:t>
+      </w:r>
+      <w:proofErr w:type="spellStart"/>
+      <w:r>
+        <w:t>Kamber</w:t>
+      </w:r>
+      <w:proofErr w:type="spellEnd"/>
+      <w:r>
+        <w:t xml:space="preserve">, </w:t>
+      </w:r>
+      <w:r>
+        <w:t xml:space="preserve">M., &amp; </w:t>
+      </w:r>
+      <w:r>
+        <w:t>Pei</w:t>
+      </w:r>
+      <w:r>
+        <w:t>, J</w:t>
       </w:r>
       <w:r>
         <w:t xml:space="preserve">. </w:t>
       </w:r>
       <w:r>
+        <w:t xml:space="preserve">(2012). </w:t>
+      </w:r>
+      <w:r>
+        <w:rPr>
+          <w:i/>
+        </w:rPr>
+        <w:t xml:space="preserve">Data </w:t>
+      </w:r>
+      <w:r>
+        <w:rPr>
+          <w:i/>
+        </w:rPr>
+        <w:t>mining</w:t>
+      </w:r>
+      <w:r>
+        <w:rPr>
+          <w:i/>
+        </w:rPr>
+        <w:t xml:space="preserve">: Concepts and </w:t>
+      </w:r>
+      <w:r>
+        <w:rPr>
+          <w:i/>
+        </w:rPr>
+        <w:t>techniques</w:t>
+      </w:r>
+      <w:r>
+        <w:t>, (3</w:t>
+      </w:r>
+      <w:r>
+        <w:t>rd</w:t>
+      </w:r>
+      <w:r>
+        <w:t xml:space="preserve"> ed.).</w:t>
+      </w:r>
+      <w:r>
+        <w:t xml:space="preserve"> </w:t>
+      </w:r>
+      <w:r>
+        <w:t>Morgan Kaufman</w:t>
+      </w:r>
+      <w:r>
+        <w:t>,</w:t>
+      </w:r>
+      <w:r>
+        <w:t xml:space="preserve"> </w:t>
+      </w:r>
+      <w:r>
+        <w:t xml:space="preserve">Chapter 3, </w:t>
+      </w:r>
+      <w:r>
+        <w:t xml:space="preserve">pp. </w:t>
+      </w:r>
+      <w:r>
+        <w:t>83</w:t>
+      </w:r>
+      <w:r>
+        <w:t>–</w:t>
+      </w:r>
+      <w:r>
+        <w:t>120.</w:t>
+      </w:r>
+      <w:r>
+        <w:t>Read the following sections:  3.1, 3.2, 3.3.1, 3.4.8-3.4.9</w:t>
+      </w:r>
+      <w:r>
+        <w:t xml:space="preserve"> </w:t>
+      </w:r>
+      <w:proofErr w:type="gramStart"/>
+      <w:r>
+        <w:t>Optional</w:t>
+      </w:r>
+      <w:r>
+        <w:t xml:space="preserve"> :</w:t>
+      </w:r>
+      <w:proofErr w:type="gramEnd"/>
+      <w:r>
+        <w:t> 3.3.2-3.4.7, 3.5</w:t>
+      </w:r>
+    </w:p>
+    <w:p/>
+    <w:p>
+      <w:pPr>
+        <w:rPr>
+          <w:b/>
+        </w:rPr>
+      </w:pPr>
+      <w:r>
+        <w:rPr>
+          <w:b/>
+        </w:rPr>
+        <w:t>Week 11</w:t>
+      </w:r>
+    </w:p>
+    <w:p>
+      <w:r>
+        <w:t>[28</w:t>
+      </w:r>
+      <w:r>
+        <w:t>]</w:t>
+      </w:r>
+      <w:r>
+        <w:t xml:space="preserve"> </w:t>
+      </w:r>
+      <w:proofErr w:type="spellStart"/>
+      <w:r>
+        <w:t>Amaral</w:t>
+      </w:r>
+      <w:proofErr w:type="spellEnd"/>
+      <w:r>
+        <w:t>, L</w:t>
+      </w:r>
+      <w:r>
+        <w:t xml:space="preserve">. </w:t>
+      </w:r>
+      <w:r>
+        <w:t>A</w:t>
+      </w:r>
+      <w:r>
+        <w:t xml:space="preserve">. </w:t>
+      </w:r>
+      <w:r>
+        <w:t>N</w:t>
+      </w:r>
+      <w:r>
+        <w:t>.</w:t>
+      </w:r>
+      <w:r>
+        <w:t>, Scala, A</w:t>
+      </w:r>
+      <w:r>
+        <w:t>.</w:t>
+      </w:r>
+      <w:r>
+        <w:t xml:space="preserve">, </w:t>
+      </w:r>
+      <w:proofErr w:type="spellStart"/>
+      <w:r>
+        <w:t>Barthelemy</w:t>
+      </w:r>
+      <w:proofErr w:type="spellEnd"/>
+      <w:r>
+        <w:t>, M</w:t>
+      </w:r>
+      <w:r>
+        <w:t>.</w:t>
+      </w:r>
+      <w:r>
+        <w:t xml:space="preserve">, </w:t>
+      </w:r>
+      <w:r>
+        <w:t xml:space="preserve">&amp; </w:t>
+      </w:r>
+      <w:r>
+        <w:t>Stanley, H</w:t>
+      </w:r>
+      <w:r>
+        <w:t xml:space="preserve">. </w:t>
+      </w:r>
+      <w:r>
+        <w:t>E</w:t>
+      </w:r>
+      <w:r>
+        <w:t xml:space="preserve">. </w:t>
+      </w:r>
+      <w:r>
         <w:t xml:space="preserve">(2000). </w:t>
       </w:r>
       <w:r>
-        <w:t xml:space="preserve">Data </w:t>
-      </w:r>
-      <w:r>
-        <w:t>c</w:t>
-      </w:r>
-      <w:r>
-        <w:t>leaning</w:t>
-      </w:r>
-      <w:r>
-        <w:t xml:space="preserve">: </w:t>
-      </w:r>
-      <w:r>
-        <w:t>P</w:t>
-      </w:r>
-      <w:r>
-        <w:t xml:space="preserve">roblems </w:t>
-      </w:r>
-      <w:r>
-        <w:t xml:space="preserve">and </w:t>
-      </w:r>
-      <w:r>
-        <w:t>c</w:t>
-      </w:r>
-      <w:r>
-        <w:t xml:space="preserve">urrent </w:t>
-      </w:r>
-      <w:r>
-        <w:t>a</w:t>
-      </w:r>
-      <w:r>
-        <w:t>pproaches</w:t>
+        <w:t xml:space="preserve">Classes of </w:t>
+      </w:r>
+      <w:r>
+        <w:t>small-w</w:t>
+      </w:r>
+      <w:r>
+        <w:t xml:space="preserve">orld </w:t>
+      </w:r>
+      <w:r>
+        <w:t>networks</w:t>
       </w:r>
       <w:r>
         <w:t>.</w:t>
@@ -3553,493 +4336,257 @@
       <w:r>
         <w:rPr>
           <w:i/>
-        </w:rPr>
-        <w:t>Bulletin of the IEEE Computer Society Technical Committee on Data Engineering</w:t>
-      </w:r>
-      <w:r>
-        <w:t xml:space="preserve">. </w:t>
+          <w:iCs/>
+        </w:rPr>
+        <w:t>Procedures of the National Academy of Science</w:t>
+      </w:r>
+      <w:r>
+        <w:t xml:space="preserve">, </w:t>
+      </w:r>
+      <w:r>
+        <w:t>97, 11149</w:t>
+      </w:r>
+      <w:r>
+        <w:t>–</w:t>
+      </w:r>
+      <w:r>
+        <w:t>11152</w:t>
+      </w:r>
+      <w:r>
+        <w:t>.</w:t>
+      </w:r>
+      <w:r>
+        <w:t xml:space="preserve"> </w:t>
       </w:r>
       <w:hyperlink r:id="rId34" w:history="1">
         <w:r>
           <w:rPr>
             <w:rStyle w:val="Hyperlink"/>
           </w:rPr>
-          <w:t>link</w:t>
+          <w:t>l</w:t>
+        </w:r>
+        <w:r>
+          <w:rPr>
+            <w:rStyle w:val="Hyperlink"/>
+          </w:rPr>
+          <w:t>ink</w:t>
         </w:r>
       </w:hyperlink>
-      <w:r>
-        <w:rPr>
-          <w:rStyle w:val="Hyperlink"/>
-        </w:rPr>
+    </w:p>
+    <w:p>
+      <w:r>
+        <w:t>[29</w:t>
+      </w:r>
+      <w:r>
+        <w:t>]</w:t>
+      </w:r>
+      <w:r>
         <w:t xml:space="preserve"> </w:t>
       </w:r>
-      <w:r>
-        <w:t>Read the following sections</w:t>
-      </w:r>
-      <w:r>
-        <w:rPr>
-          <w:szCs w:val="20"/>
-        </w:rPr>
-        <w:t>:  </w:t>
-      </w:r>
-      <w:r>
-        <w:rPr>
-          <w:rFonts w:eastAsia="Times New Roman" w:cs="Tahoma"/>
-          <w:color w:val="636363"/>
-          <w:szCs w:val="20"/>
-          <w:shd w:val="clear" w:color="auto" w:fill="F8F8FF"/>
-        </w:rPr>
-        <w:t>1,2 3 {3.1.1,3.1.2,3.1.4,3.3.1} 4 {4.1,4.3,4.5,4.6,4.8},5{5.1,5.2},7</w:t>
-      </w:r>
-      <w:r>
-        <w:rPr>
-          <w:szCs w:val="20"/>
-        </w:rPr>
-        <w:t>. The rest</w:t>
-      </w:r>
-      <w:r>
-        <w:t xml:space="preserve"> is optional.</w:t>
-      </w:r>
-    </w:p>
-    <w:p>
-      <w:pPr>
-        <w:rPr>
-          <w:rStyle w:val="Hyperlink"/>
-        </w:rPr>
-      </w:pPr>
-      <w:r>
-        <w:t>[26</w:t>
-      </w:r>
-      <w:r>
-        <w:t>]</w:t>
+      <w:proofErr w:type="spellStart"/>
+      <w:r>
+        <w:t>Liljeros</w:t>
+      </w:r>
+      <w:proofErr w:type="spellEnd"/>
+      <w:r>
+        <w:t>, F</w:t>
+      </w:r>
+      <w:r>
+        <w:t>.</w:t>
+      </w:r>
+      <w:r>
+        <w:t xml:space="preserve">, </w:t>
+      </w:r>
+      <w:proofErr w:type="spellStart"/>
+      <w:r>
+        <w:t>Edling</w:t>
+      </w:r>
+      <w:proofErr w:type="spellEnd"/>
+      <w:r>
+        <w:t>, C</w:t>
+      </w:r>
+      <w:r>
+        <w:t xml:space="preserve">. </w:t>
+      </w:r>
+      <w:r>
+        <w:t>R</w:t>
+      </w:r>
+      <w:r>
+        <w:t>.</w:t>
+      </w:r>
+      <w:r>
+        <w:t xml:space="preserve">, </w:t>
+      </w:r>
+      <w:proofErr w:type="spellStart"/>
+      <w:r>
+        <w:t>Amaral</w:t>
+      </w:r>
+      <w:proofErr w:type="spellEnd"/>
+      <w:r>
+        <w:t>, L</w:t>
+      </w:r>
+      <w:r>
+        <w:t xml:space="preserve">. </w:t>
+      </w:r>
+      <w:r>
+        <w:t>A</w:t>
+      </w:r>
+      <w:r>
+        <w:t xml:space="preserve">. </w:t>
+      </w:r>
+      <w:r>
+        <w:t>N</w:t>
+      </w:r>
+      <w:r>
+        <w:t>.</w:t>
+      </w:r>
+      <w:r>
+        <w:t>, Stanley, H</w:t>
+      </w:r>
+      <w:r>
+        <w:t xml:space="preserve">. </w:t>
+      </w:r>
+      <w:r>
+        <w:t>E</w:t>
+      </w:r>
+      <w:r>
+        <w:t>.</w:t>
+      </w:r>
+      <w:r>
+        <w:t xml:space="preserve">, </w:t>
+      </w:r>
+      <w:r>
+        <w:t xml:space="preserve">&amp; </w:t>
+      </w:r>
+      <w:r>
+        <w:t>Aberg, Y</w:t>
+      </w:r>
+      <w:r>
+        <w:t>.</w:t>
       </w:r>
       <w:r>
         <w:t xml:space="preserve"> </w:t>
       </w:r>
       <w:r>
-        <w:t xml:space="preserve">Wang, </w:t>
-      </w:r>
-      <w:r>
-        <w:t>R</w:t>
+        <w:t>(2001)</w:t>
       </w:r>
       <w:r>
         <w:t xml:space="preserve">. </w:t>
       </w:r>
       <w:r>
-        <w:t xml:space="preserve">Y., </w:t>
-      </w:r>
-      <w:r>
-        <w:t>&amp;</w:t>
-      </w:r>
-      <w:r>
-        <w:t>. Strong</w:t>
-      </w:r>
-      <w:r>
-        <w:t>, D. M</w:t>
-      </w:r>
-      <w:r>
-        <w:t xml:space="preserve">. </w:t>
-      </w:r>
-      <w:r>
-        <w:t xml:space="preserve">(1996). </w:t>
-      </w:r>
-      <w:r>
-        <w:t xml:space="preserve">Beyond accuracy: What data quality means to data consumers. </w:t>
+        <w:t xml:space="preserve">The web of human sexual contacts. </w:t>
       </w:r>
       <w:r>
         <w:rPr>
           <w:i/>
           <w:iCs/>
         </w:rPr>
-        <w:t xml:space="preserve">Journal of </w:t>
+        <w:t>Nature</w:t>
       </w:r>
       <w:r>
         <w:rPr>
           <w:i/>
           <w:iCs/>
         </w:rPr>
-        <w:t>M</w:t>
+        <w:t>,</w:t>
       </w:r>
       <w:r>
         <w:rPr>
           <w:i/>
           <w:iCs/>
         </w:rPr>
-        <w:t xml:space="preserve">anagement </w:t>
+        <w:t xml:space="preserve"> </w:t>
       </w:r>
       <w:r>
         <w:rPr>
           <w:i/>
-          <w:iCs/>
-        </w:rPr>
-        <w:t>I</w:t>
-      </w:r>
-      <w:r>
-        <w:rPr>
-          <w:i/>
-          <w:iCs/>
-        </w:rPr>
-        <w:t xml:space="preserve">nformation </w:t>
-      </w:r>
-      <w:r>
-        <w:rPr>
-          <w:i/>
-          <w:iCs/>
-        </w:rPr>
-        <w:t>S</w:t>
-      </w:r>
-      <w:r>
-        <w:rPr>
-          <w:i/>
-          <w:iCs/>
-        </w:rPr>
-        <w:t>ystems</w:t>
-      </w:r>
-      <w:r>
-        <w:rPr>
-          <w:i/>
-          <w:iCs/>
-        </w:rPr>
-        <w:t>, 12</w:t>
-      </w:r>
-      <w:r>
-        <w:rPr>
-          <w:iCs/>
-        </w:rPr>
-        <w:t>(4)</w:t>
-      </w:r>
-      <w:r>
-        <w:t>: 5</w:t>
+        </w:rPr>
+        <w:t>411</w:t>
+      </w:r>
+      <w:r>
+        <w:t>:</w:t>
+      </w:r>
+      <w:r>
+        <w:t xml:space="preserve"> 907</w:t>
       </w:r>
       <w:r>
         <w:t>–</w:t>
       </w:r>
       <w:r>
-        <w:t xml:space="preserve">33. </w:t>
+        <w:t>908</w:t>
+      </w:r>
+      <w:r>
+        <w:t>.</w:t>
+      </w:r>
+      <w:r>
+        <w:t xml:space="preserve"> </w:t>
       </w:r>
       <w:hyperlink r:id="rId35" w:history="1">
         <w:r>
           <w:rPr>
             <w:rStyle w:val="Hyperlink"/>
           </w:rPr>
-          <w:t>link</w:t>
+          <w:t>l</w:t>
+        </w:r>
+        <w:r>
+          <w:rPr>
+            <w:rStyle w:val="Hyperlink"/>
+          </w:rPr>
+          <w:t>ink</w:t>
         </w:r>
       </w:hyperlink>
-      <w:r>
+    </w:p>
+    <w:p>
+      <w:pPr>
         <w:rPr>
           <w:rStyle w:val="Hyperlink"/>
         </w:rPr>
+      </w:pPr>
+      <w:r>
+        <w:t>[30</w:t>
+      </w:r>
+      <w:r>
+        <w:t>]</w:t>
+      </w:r>
+      <w:r>
         <w:t xml:space="preserve"> </w:t>
       </w:r>
       <w:r>
-        <w:t>Read the following sections</w:t>
-      </w:r>
-      <w:r>
-        <w:rPr>
-          <w:szCs w:val="20"/>
-        </w:rPr>
-        <w:t>:  </w:t>
-      </w:r>
-      <w:r>
-        <w:rPr>
-          <w:rFonts w:eastAsia="Times New Roman" w:cs="Tahoma"/>
-          <w:color w:val="636363"/>
-          <w:szCs w:val="20"/>
-          <w:shd w:val="clear" w:color="auto" w:fill="F8F8FF"/>
-        </w:rPr>
-        <w:t xml:space="preserve">1,2 3 </w:t>
-      </w:r>
-      <w:r>
-        <w:rPr>
-          <w:rFonts w:eastAsia="Times New Roman" w:cs="Tahoma"/>
-          <w:color w:val="636363"/>
-          <w:szCs w:val="20"/>
-          <w:shd w:val="clear" w:color="auto" w:fill="F8F8FF"/>
-        </w:rPr>
-        <w:t>5</w:t>
-      </w:r>
-      <w:r>
-        <w:rPr>
-          <w:szCs w:val="20"/>
-        </w:rPr>
-        <w:t>. The rest</w:t>
-      </w:r>
-      <w:r>
-        <w:t xml:space="preserve"> is optional.</w:t>
-      </w:r>
-      <w:bookmarkStart w:id="2" w:name="_GoBack"/>
-      <w:bookmarkEnd w:id="2"/>
-    </w:p>
-    <w:p>
-      <w:pPr>
-        <w:rPr>
-          <w:rFonts w:ascii="Times New Roman" w:eastAsia="Times New Roman" w:hAnsi="Times New Roman" w:cs="Times New Roman"/>
-          <w:color w:val="auto"/>
-          <w:sz w:val="24"/>
-        </w:rPr>
-      </w:pPr>
-      <w:r>
-        <w:t>Read the following sections</w:t>
-      </w:r>
-      <w:r>
-        <w:rPr>
-          <w:szCs w:val="20"/>
-        </w:rPr>
-        <w:t>:  </w:t>
-      </w:r>
-      <w:r>
-        <w:rPr>
-          <w:rFonts w:eastAsia="Times New Roman" w:cs="Tahoma"/>
-          <w:color w:val="636363"/>
-          <w:szCs w:val="20"/>
-          <w:shd w:val="clear" w:color="auto" w:fill="F8F8FF"/>
-        </w:rPr>
-        <w:t>Introduction, Preliminary Conceptual Framework ,Toward a Hierarchical Framework of Data Quality</w:t>
-      </w:r>
-      <w:r>
-        <w:rPr>
-          <w:szCs w:val="20"/>
-        </w:rPr>
-        <w:t>. The rest</w:t>
-      </w:r>
-      <w:r>
-        <w:t xml:space="preserve"> is optional.</w:t>
-      </w:r>
-    </w:p>
-    <w:p>
-      <w:pPr>
-        <w:rPr>
-          <w:rStyle w:val="Hyperlink"/>
+        <w:t xml:space="preserve">Newman, </w:t>
+      </w:r>
+      <w:r>
+        <w:t xml:space="preserve">M. E. J. </w:t>
+      </w:r>
+      <w:r>
+        <w:t xml:space="preserve"> (2001). </w:t>
+      </w:r>
+      <w:r>
+        <w:t>The structure of scientific collaboration networks</w:t>
+      </w:r>
+      <w:r>
+        <w:t xml:space="preserve">. </w:t>
+      </w:r>
+      <w:r>
+        <w:rPr>
           <w:i/>
-          <w:color w:val="404040" w:themeColor="text1" w:themeTint="BF"/>
-          <w:u w:val="none"/>
-        </w:rPr>
-      </w:pPr>
-      <w:r>
-        <w:rPr>
-          <w:i/>
-        </w:rPr>
-        <w:t>Recommended (but not required) reading:</w:t>
-      </w:r>
-    </w:p>
-    <w:p>
-      <w:r>
-        <w:t>[27</w:t>
-      </w:r>
-      <w:r>
-        <w:t>]</w:t>
-      </w:r>
-      <w:r>
-        <w:t xml:space="preserve"> </w:t>
-      </w:r>
-      <w:r>
-        <w:t>Han,</w:t>
-      </w:r>
-      <w:r>
-        <w:t xml:space="preserve"> J.,</w:t>
-      </w:r>
-      <w:r>
-        <w:t xml:space="preserve"> Kamber, </w:t>
-      </w:r>
-      <w:r>
-        <w:t xml:space="preserve">M., &amp; </w:t>
-      </w:r>
-      <w:r>
-        <w:t>Pei</w:t>
-      </w:r>
-      <w:r>
-        <w:t>, J</w:t>
-      </w:r>
-      <w:r>
-        <w:t xml:space="preserve">. </w:t>
-      </w:r>
-      <w:r>
-        <w:t xml:space="preserve">(2012). </w:t>
-      </w:r>
-      <w:r>
-        <w:rPr>
-          <w:i/>
-        </w:rPr>
-        <w:t xml:space="preserve">Data </w:t>
-      </w:r>
-      <w:r>
-        <w:rPr>
-          <w:i/>
-        </w:rPr>
-        <w:t>mining</w:t>
-      </w:r>
-      <w:r>
-        <w:rPr>
-          <w:i/>
-        </w:rPr>
-        <w:t xml:space="preserve">: Concepts and </w:t>
-      </w:r>
-      <w:r>
-        <w:rPr>
-          <w:i/>
-        </w:rPr>
-        <w:t>techniques</w:t>
-      </w:r>
-      <w:r>
-        <w:t>, (3</w:t>
-      </w:r>
-      <w:r>
-        <w:t>rd</w:t>
-      </w:r>
-      <w:r>
-        <w:t xml:space="preserve"> ed.).</w:t>
-      </w:r>
-      <w:r>
-        <w:t xml:space="preserve"> </w:t>
-      </w:r>
-      <w:r>
-        <w:t>Morgan Kaufman</w:t>
-      </w:r>
-      <w:r>
-        <w:t>,</w:t>
-      </w:r>
-      <w:r>
-        <w:t xml:space="preserve"> </w:t>
-      </w:r>
-      <w:r>
-        <w:t xml:space="preserve">Chapter 3, </w:t>
-      </w:r>
-      <w:r>
-        <w:t xml:space="preserve">pp. </w:t>
-      </w:r>
-      <w:r>
-        <w:t>83</w:t>
-      </w:r>
-      <w:r>
-        <w:t>–</w:t>
-      </w:r>
-      <w:r>
-        <w:t>120.</w:t>
-      </w:r>
-      <w:r>
-        <w:t>Read the following sections:  3.1, 3.2, 3.3.1, 3.4.8-3.4.9</w:t>
-      </w:r>
-      <w:r>
-        <w:t xml:space="preserve"> Optional</w:t>
-      </w:r>
-      <w:r>
-        <w:t xml:space="preserve"> : 3.3.2-3.4.7, 3.5</w:t>
-      </w:r>
-    </w:p>
-    <w:p/>
-    <w:p>
-      <w:pPr>
-        <w:rPr>
-          <w:b/>
-        </w:rPr>
-      </w:pPr>
-      <w:r>
-        <w:rPr>
-          <w:b/>
-        </w:rPr>
-        <w:t>Week 11</w:t>
-      </w:r>
-    </w:p>
-    <w:p>
-      <w:r>
-        <w:t>[28</w:t>
-      </w:r>
-      <w:r>
-        <w:t>]</w:t>
-      </w:r>
-      <w:r>
-        <w:t xml:space="preserve"> </w:t>
-      </w:r>
-      <w:r>
-        <w:t>Amaral, L</w:t>
-      </w:r>
-      <w:r>
-        <w:t xml:space="preserve">. </w:t>
-      </w:r>
-      <w:r>
-        <w:t>A</w:t>
-      </w:r>
-      <w:r>
-        <w:t xml:space="preserve">. </w:t>
-      </w:r>
-      <w:r>
-        <w:t>N</w:t>
-      </w:r>
-      <w:r>
-        <w:t>.</w:t>
-      </w:r>
-      <w:r>
-        <w:t>, Scala, A</w:t>
-      </w:r>
-      <w:r>
-        <w:t>.</w:t>
-      </w:r>
-      <w:r>
-        <w:t>, Barthelemy, M</w:t>
-      </w:r>
-      <w:r>
-        <w:t>.</w:t>
-      </w:r>
-      <w:r>
-        <w:t xml:space="preserve">, </w:t>
-      </w:r>
-      <w:r>
-        <w:t xml:space="preserve">&amp; </w:t>
-      </w:r>
-      <w:r>
-        <w:t>Stanley, H</w:t>
-      </w:r>
-      <w:r>
-        <w:t xml:space="preserve">. </w:t>
-      </w:r>
-      <w:r>
-        <w:t>E</w:t>
-      </w:r>
-      <w:r>
-        <w:t xml:space="preserve">. </w:t>
-      </w:r>
-      <w:r>
-        <w:t xml:space="preserve">(2000). </w:t>
-      </w:r>
-      <w:r>
-        <w:t xml:space="preserve">Classes of </w:t>
-      </w:r>
-      <w:r>
-        <w:t>small-w</w:t>
-      </w:r>
-      <w:r>
-        <w:t xml:space="preserve">orld </w:t>
-      </w:r>
-      <w:r>
-        <w:t>networks</w:t>
-      </w:r>
-      <w:r>
-        <w:t>.</w:t>
-      </w:r>
-      <w:r>
-        <w:t xml:space="preserve"> </w:t>
+        </w:rPr>
+        <w:t>Proceedings of the National Academy of Science, 98</w:t>
       </w:r>
       <w:r>
         <w:rPr>
           <w:i/>
           <w:iCs/>
         </w:rPr>
-        <w:t>Procedures of the National Academy of Science</w:t>
-      </w:r>
-      <w:r>
-        <w:t xml:space="preserve">, </w:t>
-      </w:r>
-      <w:r>
-        <w:t>97, 11149</w:t>
+        <w:t>:</w:t>
+      </w:r>
+      <w:r>
+        <w:t xml:space="preserve"> 404</w:t>
       </w:r>
       <w:r>
         <w:t>–</w:t>
       </w:r>
       <w:r>
-        <w:t>11152</w:t>
-      </w:r>
-      <w:r>
-        <w:t>.</w:t>
+        <w:t>409.</w:t>
       </w:r>
       <w:r>
         <w:t xml:space="preserve"> </w:t>
@@ -4060,218 +4607,6 @@
       </w:hyperlink>
     </w:p>
     <w:p>
-      <w:r>
-        <w:t>[29</w:t>
-      </w:r>
-      <w:r>
-        <w:t>]</w:t>
-      </w:r>
-      <w:r>
-        <w:t xml:space="preserve"> </w:t>
-      </w:r>
-      <w:r>
-        <w:t>Liljeros, F</w:t>
-      </w:r>
-      <w:r>
-        <w:t>.</w:t>
-      </w:r>
-      <w:r>
-        <w:t>, Edling, C</w:t>
-      </w:r>
-      <w:r>
-        <w:t xml:space="preserve">. </w:t>
-      </w:r>
-      <w:r>
-        <w:t>R</w:t>
-      </w:r>
-      <w:r>
-        <w:t>.</w:t>
-      </w:r>
-      <w:r>
-        <w:t>, Amaral, L</w:t>
-      </w:r>
-      <w:r>
-        <w:t xml:space="preserve">. </w:t>
-      </w:r>
-      <w:r>
-        <w:t>A</w:t>
-      </w:r>
-      <w:r>
-        <w:t xml:space="preserve">. </w:t>
-      </w:r>
-      <w:r>
-        <w:t>N</w:t>
-      </w:r>
-      <w:r>
-        <w:t>.</w:t>
-      </w:r>
-      <w:r>
-        <w:t>, Stanley, H</w:t>
-      </w:r>
-      <w:r>
-        <w:t xml:space="preserve">. </w:t>
-      </w:r>
-      <w:r>
-        <w:t>E</w:t>
-      </w:r>
-      <w:r>
-        <w:t>.</w:t>
-      </w:r>
-      <w:r>
-        <w:t xml:space="preserve">, </w:t>
-      </w:r>
-      <w:r>
-        <w:t xml:space="preserve">&amp; </w:t>
-      </w:r>
-      <w:r>
-        <w:t>Aberg, Y</w:t>
-      </w:r>
-      <w:r>
-        <w:t>.</w:t>
-      </w:r>
-      <w:r>
-        <w:t xml:space="preserve"> </w:t>
-      </w:r>
-      <w:r>
-        <w:t>(2001)</w:t>
-      </w:r>
-      <w:r>
-        <w:t xml:space="preserve">. </w:t>
-      </w:r>
-      <w:r>
-        <w:t xml:space="preserve">The web of human sexual contacts. </w:t>
-      </w:r>
-      <w:r>
-        <w:rPr>
-          <w:i/>
-          <w:iCs/>
-        </w:rPr>
-        <w:t>Nature</w:t>
-      </w:r>
-      <w:r>
-        <w:rPr>
-          <w:i/>
-          <w:iCs/>
-        </w:rPr>
-        <w:t>,</w:t>
-      </w:r>
-      <w:r>
-        <w:rPr>
-          <w:i/>
-          <w:iCs/>
-        </w:rPr>
-        <w:t xml:space="preserve"> </w:t>
-      </w:r>
-      <w:r>
-        <w:rPr>
-          <w:i/>
-        </w:rPr>
-        <w:t>411</w:t>
-      </w:r>
-      <w:r>
-        <w:t>:</w:t>
-      </w:r>
-      <w:r>
-        <w:t xml:space="preserve"> 907</w:t>
-      </w:r>
-      <w:r>
-        <w:t>–</w:t>
-      </w:r>
-      <w:r>
-        <w:t>908</w:t>
-      </w:r>
-      <w:r>
-        <w:t>.</w:t>
-      </w:r>
-      <w:r>
-        <w:t xml:space="preserve"> </w:t>
-      </w:r>
-      <w:hyperlink r:id="rId37" w:history="1">
-        <w:r>
-          <w:rPr>
-            <w:rStyle w:val="Hyperlink"/>
-          </w:rPr>
-          <w:t>l</w:t>
-        </w:r>
-        <w:r>
-          <w:rPr>
-            <w:rStyle w:val="Hyperlink"/>
-          </w:rPr>
-          <w:t>ink</w:t>
-        </w:r>
-      </w:hyperlink>
-    </w:p>
-    <w:p>
-      <w:pPr>
-        <w:rPr>
-          <w:rStyle w:val="Hyperlink"/>
-        </w:rPr>
-      </w:pPr>
-      <w:r>
-        <w:t>[30</w:t>
-      </w:r>
-      <w:r>
-        <w:t>]</w:t>
-      </w:r>
-      <w:r>
-        <w:t xml:space="preserve"> </w:t>
-      </w:r>
-      <w:r>
-        <w:t xml:space="preserve">Newman, </w:t>
-      </w:r>
-      <w:r>
-        <w:t xml:space="preserve">M. E. J. </w:t>
-      </w:r>
-      <w:r>
-        <w:t xml:space="preserve"> (2001). </w:t>
-      </w:r>
-      <w:r>
-        <w:t>The structure of scientific collaboration networks</w:t>
-      </w:r>
-      <w:r>
-        <w:t xml:space="preserve">. </w:t>
-      </w:r>
-      <w:r>
-        <w:rPr>
-          <w:i/>
-        </w:rPr>
-        <w:t>Proceedings of the National Academy of Science, 98</w:t>
-      </w:r>
-      <w:r>
-        <w:rPr>
-          <w:i/>
-          <w:iCs/>
-        </w:rPr>
-        <w:t>:</w:t>
-      </w:r>
-      <w:r>
-        <w:t xml:space="preserve"> 404</w:t>
-      </w:r>
-      <w:r>
-        <w:t>–</w:t>
-      </w:r>
-      <w:r>
-        <w:t>409.</w:t>
-      </w:r>
-      <w:r>
-        <w:t xml:space="preserve"> </w:t>
-      </w:r>
-      <w:hyperlink r:id="rId38" w:history="1">
-        <w:r>
-          <w:rPr>
-            <w:rStyle w:val="Hyperlink"/>
-          </w:rPr>
-          <w:t>l</w:t>
-        </w:r>
-        <w:r>
-          <w:rPr>
-            <w:rStyle w:val="Hyperlink"/>
-          </w:rPr>
-          <w:t>ink</w:t>
-        </w:r>
-      </w:hyperlink>
-    </w:p>
-    <w:p>
       <w:pPr>
         <w:rPr>
           <w:b/>
@@ -4326,7 +4661,15 @@
         <w:t>, B.</w:t>
       </w:r>
       <w:r>
-        <w:t>, Bresnahan,</w:t>
+        <w:t xml:space="preserve">, </w:t>
+      </w:r>
+      <w:proofErr w:type="spellStart"/>
+      <w:r>
+        <w:t>Bresnahan</w:t>
+      </w:r>
+      <w:proofErr w:type="spellEnd"/>
+      <w:r>
+        <w:t>,</w:t>
       </w:r>
       <w:r>
         <w:t xml:space="preserve"> J.,</w:t>
@@ -4344,19 +4687,43 @@
         <w:t xml:space="preserve"> I.,</w:t>
       </w:r>
       <w:r>
-        <w:t xml:space="preserve"> Kandaswamy,</w:t>
+        <w:t xml:space="preserve"> </w:t>
+      </w:r>
+      <w:proofErr w:type="spellStart"/>
+      <w:r>
+        <w:t>Kandaswamy</w:t>
+      </w:r>
+      <w:proofErr w:type="spellEnd"/>
+      <w:r>
+        <w:t>,</w:t>
       </w:r>
       <w:r>
         <w:t xml:space="preserve"> G.,</w:t>
       </w:r>
       <w:r>
-        <w:t xml:space="preserve"> Kettimuthu,</w:t>
+        <w:t xml:space="preserve"> </w:t>
+      </w:r>
+      <w:proofErr w:type="spellStart"/>
+      <w:r>
+        <w:t>Kettimuthu</w:t>
+      </w:r>
+      <w:proofErr w:type="spellEnd"/>
+      <w:r>
+        <w:t>,</w:t>
       </w:r>
       <w:r>
         <w:t xml:space="preserve"> R.,</w:t>
       </w:r>
       <w:r>
-        <w:t xml:space="preserve"> Kordas,</w:t>
+        <w:t xml:space="preserve"> </w:t>
+      </w:r>
+      <w:proofErr w:type="spellStart"/>
+      <w:r>
+        <w:t>Kordas</w:t>
+      </w:r>
+      <w:proofErr w:type="spellEnd"/>
+      <w:r>
+        <w:t>,</w:t>
       </w:r>
       <w:r>
         <w:t xml:space="preserve"> J.,</w:t>
@@ -4385,9 +4752,11 @@
       <w:r>
         <w:t xml:space="preserve">&amp; </w:t>
       </w:r>
+      <w:proofErr w:type="spellStart"/>
       <w:r>
         <w:t>Tuecke</w:t>
       </w:r>
+      <w:proofErr w:type="spellEnd"/>
       <w:r>
         <w:t>, S</w:t>
       </w:r>
@@ -4430,7 +4799,7 @@
       <w:r>
         <w:t xml:space="preserve">. </w:t>
       </w:r>
-      <w:hyperlink r:id="rId39" w:history="1">
+      <w:hyperlink r:id="rId37" w:history="1">
         <w:r>
           <w:rPr>
             <w:rStyle w:val="Hyperlink"/>
@@ -5634,8 +6003,13 @@
         </w:numPr>
       </w:pPr>
       <w:r>
-        <w:t>Example Tool: BigQuery</w:t>
-      </w:r>
+        <w:t xml:space="preserve">Example Tool: </w:t>
+      </w:r>
+      <w:proofErr w:type="spellStart"/>
+      <w:r>
+        <w:t>BigQuery</w:t>
+      </w:r>
+      <w:proofErr w:type="spellEnd"/>
     </w:p>
     <w:p>
       <w:pPr>
@@ -6706,7 +7080,7 @@
     <w:p/>
     <w:p/>
     <w:sectPr>
-      <w:footerReference w:type="default" r:id="rId42"/>
+      <w:footerReference w:type="default" r:id="rId40"/>
       <w:pgSz w:w="12240" w:h="15840" w:code="1"/>
       <w:pgMar w:top="576" w:right="576" w:bottom="1440" w:left="576" w:header="576" w:footer="720" w:gutter="0"/>
       <w:pgNumType w:start="1"/>
@@ -6916,7 +7290,7 @@
             <w:rPr>
               <w:noProof/>
             </w:rPr>
-            <w:t>9</w:t>
+            <w:t>1</w:t>
           </w:r>
           <w:r>
             <w:rPr>
@@ -10801,6 +11175,7 @@
     <w:rsid w:val="00123198"/>
     <w:rsid w:val="00486261"/>
     <w:rsid w:val="009364D9"/>
+    <w:rsid w:val="009409B5"/>
     <w:rsid w:val="00B64E29"/>
     <w:rsid w:val="00F355D7"/>
     <w:rsid w:val="00F9621B"/>
@@ -11800,7 +12175,7 @@
 </file>
 
 <file path=customXml/itemProps1.xml><?xml version="1.0" encoding="utf-8"?>
-<ds:datastoreItem xmlns:ds="http://schemas.openxmlformats.org/officeDocument/2006/customXml" ds:itemID="{E520ADBB-16B2-0246-A762-CC41FBF4EDF9}">
+<ds:datastoreItem xmlns:ds="http://schemas.openxmlformats.org/officeDocument/2006/customXml" ds:itemID="{49034DA9-C0E6-7044-8677-3D76C529A553}">
   <ds:schemaRefs>
     <ds:schemaRef ds:uri="http://schemas.openxmlformats.org/officeDocument/2006/bibliography"/>
   </ds:schemaRefs>

</xml_diff>